<commit_message>
[exec] fix : 산출물 작성 중
</commit_message>
<xml_diff>
--- a/exec/포팅매뉴얼_초안.docx
+++ b/exec/포팅매뉴얼_초안.docx
@@ -1219,14 +1219,6 @@
       <w:r>
         <w:t xml:space="preserve">Visual Studio Code </w:t>
       </w:r>
-      <w:proofErr w:type="spellStart"/>
-      <w:r>
-        <w:rPr>
-          <w:rFonts w:hint="eastAsia"/>
-        </w:rPr>
-        <w:t>버전버전</w:t>
-      </w:r>
-      <w:proofErr w:type="spellEnd"/>
     </w:p>
     <w:p>
       <w:pPr>
@@ -1480,14 +1472,12 @@
       <w:r>
         <w:t xml:space="preserve">React </w:t>
       </w:r>
-      <w:proofErr w:type="spellStart"/>
-      <w:r>
-        <w:rPr>
-          <w:rFonts w:hint="eastAsia"/>
-        </w:rPr>
-        <w:t>버전버전</w:t>
-      </w:r>
-      <w:proofErr w:type="spellEnd"/>
+      <w:r>
+        <w:rPr>
+          <w:rFonts w:hint="eastAsia"/>
+        </w:rPr>
+        <w:t>18.2.0</w:t>
+      </w:r>
     </w:p>
     <w:p>
       <w:pPr>
@@ -2057,6 +2047,8 @@
       <w:r>
         <w:t>install</w:t>
       </w:r>
+      <w:bookmarkStart w:id="4" w:name="_GoBack"/>
+      <w:bookmarkEnd w:id="4"/>
     </w:p>
     <w:p>
       <w:pPr>
@@ -2160,14 +2152,14 @@
         </w:numPr>
         <w:jc w:val="left"/>
       </w:pPr>
-      <w:bookmarkStart w:id="4" w:name="_Toc111670608"/>
+      <w:bookmarkStart w:id="5" w:name="_Toc111670608"/>
       <w:r>
         <w:rPr>
           <w:rFonts w:hint="eastAsia"/>
         </w:rPr>
         <w:t>배포 특이사항</w:t>
       </w:r>
-      <w:bookmarkEnd w:id="4"/>
+      <w:bookmarkEnd w:id="5"/>
     </w:p>
     <w:p>
       <w:pPr>
@@ -2351,9 +2343,6 @@
           <w:numId w:val="2"/>
         </w:numPr>
         <w:ind w:leftChars="0"/>
-        <w:rPr>
-          <w:rFonts w:hint="eastAsia"/>
-        </w:rPr>
       </w:pPr>
       <w:proofErr w:type="spellStart"/>
       <w:r>
@@ -2537,19 +2526,18 @@
     </w:p>
     <w:p>
       <w:pPr>
-        <w:pStyle w:val="a6"/>
-        <w:numPr>
-          <w:ilvl w:val="0"/>
-          <w:numId w:val="2"/>
-        </w:numPr>
-        <w:jc w:val="left"/>
-      </w:pPr>
-      <w:bookmarkStart w:id="5" w:name="_Toc111670609"/>
-      <w:r>
-        <w:rPr>
-          <w:rFonts w:hint="eastAsia"/>
-        </w:rPr>
-        <w:t>DB</w:t>
+        <w:pStyle w:val="a3"/>
+        <w:numPr>
+          <w:ilvl w:val="1"/>
+          <w:numId w:val="2"/>
+        </w:numPr>
+        <w:ind w:leftChars="0"/>
+      </w:pPr>
+      <w:r>
+        <w:rPr>
+          <w:rFonts w:hint="eastAsia"/>
+        </w:rPr>
+        <w:t>EC2</w:t>
       </w:r>
       <w:r>
         <w:t xml:space="preserve"> </w:t>
@@ -2558,9 +2546,50 @@
         <w:rPr>
           <w:rFonts w:hint="eastAsia"/>
         </w:rPr>
-        <w:t>계정</w:t>
-      </w:r>
-      <w:bookmarkEnd w:id="5"/>
+        <w:t>세팅</w:t>
+      </w:r>
+    </w:p>
+    <w:p>
+      <w:pPr>
+        <w:pStyle w:val="a3"/>
+        <w:numPr>
+          <w:ilvl w:val="2"/>
+          <w:numId w:val="2"/>
+        </w:numPr>
+        <w:ind w:leftChars="0"/>
+      </w:pPr>
+      <w:proofErr w:type="spellStart"/>
+      <w:r>
+        <w:rPr>
+          <w:rFonts w:hint="eastAsia"/>
+        </w:rPr>
+        <w:t>도커</w:t>
+      </w:r>
+      <w:proofErr w:type="spellEnd"/>
+      <w:r>
+        <w:rPr>
+          <w:rFonts w:hint="eastAsia"/>
+        </w:rPr>
+        <w:t xml:space="preserve"> 설치</w:t>
+      </w:r>
+    </w:p>
+    <w:p>
+      <w:pPr>
+        <w:pStyle w:val="a3"/>
+        <w:ind w:leftChars="0" w:left="1109"/>
+        <w:rPr>
+          <w:rFonts w:hint="eastAsia"/>
+        </w:rPr>
+      </w:pPr>
+    </w:p>
+    <w:p>
+      <w:pPr>
+        <w:pStyle w:val="a3"/>
+        <w:ind w:leftChars="0" w:left="825"/>
+        <w:rPr>
+          <w:rFonts w:hint="eastAsia"/>
+        </w:rPr>
+      </w:pPr>
     </w:p>
     <w:p>
       <w:pPr>
@@ -2571,44 +2600,41 @@
         </w:numPr>
         <w:ind w:leftChars="0"/>
       </w:pPr>
-      <w:proofErr w:type="spellStart"/>
-      <w:r>
-        <w:t>M</w:t>
-      </w:r>
-      <w:r>
-        <w:rPr>
-          <w:rFonts w:hint="eastAsia"/>
-        </w:rPr>
-        <w:t>ysql</w:t>
-      </w:r>
-      <w:proofErr w:type="spellEnd"/>
-      <w:r>
-        <w:rPr>
-          <w:rFonts w:hint="eastAsia"/>
-        </w:rPr>
-        <w:t xml:space="preserve"> </w:t>
-      </w:r>
-      <w:r>
-        <w:t xml:space="preserve">Workbench </w:t>
-      </w:r>
-      <w:r>
-        <w:rPr>
-          <w:rFonts w:hint="eastAsia"/>
-        </w:rPr>
-        <w:t>추가하기</w:t>
-      </w:r>
-    </w:p>
-    <w:p>
-      <w:pPr>
-        <w:pStyle w:val="a3"/>
-        <w:ind w:leftChars="0" w:left="1200"/>
+      <w:r>
+        <w:rPr>
+          <w:rFonts w:hint="eastAsia"/>
+        </w:rPr>
+        <w:t xml:space="preserve">최종 </w:t>
+      </w:r>
+      <w:proofErr w:type="spellStart"/>
+      <w:r>
+        <w:rPr>
+          <w:rFonts w:hint="eastAsia"/>
+        </w:rPr>
+        <w:t>도커</w:t>
+      </w:r>
+      <w:proofErr w:type="spellEnd"/>
+      <w:r>
+        <w:rPr>
+          <w:rFonts w:hint="eastAsia"/>
+        </w:rPr>
+        <w:t xml:space="preserve"> 컨테이너 상태</w:t>
+      </w:r>
+    </w:p>
+    <w:p>
+      <w:pPr>
+        <w:pStyle w:val="a3"/>
+        <w:ind w:leftChars="0" w:left="825"/>
+        <w:rPr>
+          <w:rFonts w:hint="eastAsia"/>
+        </w:rPr>
       </w:pPr>
       <w:r>
         <w:drawing>
-          <wp:inline distT="0" distB="0" distL="0" distR="0" wp14:anchorId="5E8572D9" wp14:editId="79B59659">
-            <wp:extent cx="4207510" cy="1737358"/>
+          <wp:inline distT="0" distB="0" distL="0" distR="0" wp14:anchorId="05F6E899" wp14:editId="6C45DC51">
+            <wp:extent cx="5731510" cy="1454150"/>
             <wp:effectExtent l="0" t="0" r="2540" b="0"/>
-            <wp:docPr id="8" name="그림 8"/>
+            <wp:docPr id="21" name="그림 21"/>
             <wp:cNvGraphicFramePr>
               <a:graphicFrameLocks xmlns:a="http://schemas.openxmlformats.org/drawingml/2006/main" noChangeAspect="1"/>
             </wp:cNvGraphicFramePr>
@@ -2628,7 +2654,7 @@
                   <pic:spPr>
                     <a:xfrm>
                       <a:off x="0" y="0"/>
-                      <a:ext cx="4240749" cy="1751083"/>
+                      <a:ext cx="5731510" cy="1454150"/>
                     </a:xfrm>
                     <a:prstGeom prst="rect">
                       <a:avLst/>
@@ -2643,85 +2669,79 @@
     </w:p>
     <w:p>
       <w:pPr>
+        <w:pStyle w:val="a6"/>
+        <w:numPr>
+          <w:ilvl w:val="0"/>
+          <w:numId w:val="2"/>
+        </w:numPr>
+        <w:jc w:val="left"/>
+      </w:pPr>
+      <w:bookmarkStart w:id="6" w:name="_Toc111670609"/>
+      <w:r>
+        <w:rPr>
+          <w:rFonts w:hint="eastAsia"/>
+        </w:rPr>
+        <w:lastRenderedPageBreak/>
+        <w:t>DB</w:t>
+      </w:r>
+      <w:r>
+        <w:t xml:space="preserve"> </w:t>
+      </w:r>
+      <w:r>
+        <w:rPr>
+          <w:rFonts w:hint="eastAsia"/>
+        </w:rPr>
+        <w:t>계정</w:t>
+      </w:r>
+      <w:bookmarkEnd w:id="6"/>
+    </w:p>
+    <w:p>
+      <w:pPr>
+        <w:pStyle w:val="a3"/>
+        <w:numPr>
+          <w:ilvl w:val="1"/>
+          <w:numId w:val="2"/>
+        </w:numPr>
+        <w:ind w:leftChars="0"/>
+      </w:pPr>
+      <w:proofErr w:type="spellStart"/>
+      <w:r>
+        <w:t>M</w:t>
+      </w:r>
+      <w:r>
+        <w:rPr>
+          <w:rFonts w:hint="eastAsia"/>
+        </w:rPr>
+        <w:t>ysql</w:t>
+      </w:r>
+      <w:proofErr w:type="spellEnd"/>
+      <w:r>
+        <w:rPr>
+          <w:rFonts w:hint="eastAsia"/>
+        </w:rPr>
+        <w:t xml:space="preserve"> </w:t>
+      </w:r>
+      <w:r>
+        <w:t xml:space="preserve">Workbench </w:t>
+      </w:r>
+      <w:r>
+        <w:rPr>
+          <w:rFonts w:hint="eastAsia"/>
+        </w:rPr>
+        <w:t>추가하기</w:t>
+      </w:r>
+    </w:p>
+    <w:p>
+      <w:pPr>
         <w:pStyle w:val="a3"/>
         <w:ind w:leftChars="0" w:left="1200"/>
-        <w:rPr>
-          <w:rFonts w:hint="eastAsia"/>
-        </w:rPr>
-      </w:pPr>
-      <w:r>
-        <w:rPr>
-          <w:rFonts w:hint="eastAsia"/>
-        </w:rPr>
-        <w:t xml:space="preserve">- </w:t>
-      </w:r>
-      <w:proofErr w:type="spellStart"/>
-      <w:r>
-        <w:t>M</w:t>
-      </w:r>
-      <w:r>
-        <w:rPr>
-          <w:rFonts w:hint="eastAsia"/>
-        </w:rPr>
-        <w:t>ysql</w:t>
-      </w:r>
-      <w:proofErr w:type="spellEnd"/>
-      <w:r>
-        <w:rPr>
-          <w:rFonts w:hint="eastAsia"/>
-        </w:rPr>
-        <w:t xml:space="preserve"> </w:t>
-      </w:r>
-      <w:r>
-        <w:t>Workbench</w:t>
-      </w:r>
-      <w:r>
-        <w:rPr>
-          <w:rFonts w:hint="eastAsia"/>
-        </w:rPr>
-        <w:t xml:space="preserve">를 열어서 </w:t>
-      </w:r>
-      <w:r>
-        <w:t xml:space="preserve">‘+’ </w:t>
-      </w:r>
-      <w:r>
-        <w:rPr>
-          <w:rFonts w:hint="eastAsia"/>
-        </w:rPr>
-        <w:t>누르기</w:t>
-      </w:r>
-    </w:p>
-    <w:p>
-      <w:pPr>
-        <w:pStyle w:val="a3"/>
-        <w:numPr>
-          <w:ilvl w:val="1"/>
-          <w:numId w:val="2"/>
-        </w:numPr>
-        <w:ind w:leftChars="0"/>
-      </w:pPr>
-      <w:r>
-        <w:rPr>
-          <w:rFonts w:hint="eastAsia"/>
-        </w:rPr>
-        <w:lastRenderedPageBreak/>
-        <w:t>EC2 계정 정보 넣기</w:t>
-      </w:r>
-    </w:p>
-    <w:p>
-      <w:pPr>
-        <w:pStyle w:val="a3"/>
-        <w:ind w:leftChars="0" w:left="1200"/>
-        <w:rPr>
-          <w:rFonts w:hint="eastAsia"/>
-        </w:rPr>
       </w:pPr>
       <w:r>
         <w:drawing>
-          <wp:inline distT="0" distB="0" distL="0" distR="0" wp14:anchorId="327E748F" wp14:editId="387513E9">
-            <wp:extent cx="4267200" cy="2168585"/>
-            <wp:effectExtent l="0" t="0" r="0" b="3175"/>
-            <wp:docPr id="7" name="그림 7"/>
+          <wp:inline distT="0" distB="0" distL="0" distR="0" wp14:anchorId="5E8572D9" wp14:editId="79B59659">
+            <wp:extent cx="4207510" cy="1737358"/>
+            <wp:effectExtent l="0" t="0" r="2540" b="0"/>
+            <wp:docPr id="8" name="그림 8"/>
             <wp:cNvGraphicFramePr>
               <a:graphicFrameLocks xmlns:a="http://schemas.openxmlformats.org/drawingml/2006/main" noChangeAspect="1"/>
             </wp:cNvGraphicFramePr>
@@ -2741,6 +2761,118 @@
                   <pic:spPr>
                     <a:xfrm>
                       <a:off x="0" y="0"/>
+                      <a:ext cx="4240749" cy="1751083"/>
+                    </a:xfrm>
+                    <a:prstGeom prst="rect">
+                      <a:avLst/>
+                    </a:prstGeom>
+                  </pic:spPr>
+                </pic:pic>
+              </a:graphicData>
+            </a:graphic>
+          </wp:inline>
+        </w:drawing>
+      </w:r>
+    </w:p>
+    <w:p>
+      <w:pPr>
+        <w:pStyle w:val="a3"/>
+        <w:ind w:leftChars="0" w:left="1200"/>
+        <w:rPr>
+          <w:rFonts w:hint="eastAsia"/>
+        </w:rPr>
+      </w:pPr>
+      <w:r>
+        <w:rPr>
+          <w:rFonts w:hint="eastAsia"/>
+        </w:rPr>
+        <w:t xml:space="preserve">- </w:t>
+      </w:r>
+      <w:proofErr w:type="spellStart"/>
+      <w:r>
+        <w:t>M</w:t>
+      </w:r>
+      <w:r>
+        <w:rPr>
+          <w:rFonts w:hint="eastAsia"/>
+        </w:rPr>
+        <w:t>ysql</w:t>
+      </w:r>
+      <w:proofErr w:type="spellEnd"/>
+      <w:r>
+        <w:rPr>
+          <w:rFonts w:hint="eastAsia"/>
+        </w:rPr>
+        <w:t xml:space="preserve"> </w:t>
+      </w:r>
+      <w:r>
+        <w:t>Workbench</w:t>
+      </w:r>
+      <w:r>
+        <w:rPr>
+          <w:rFonts w:hint="eastAsia"/>
+        </w:rPr>
+        <w:t xml:space="preserve">를 열어서 </w:t>
+      </w:r>
+      <w:r>
+        <w:t xml:space="preserve">‘+’ </w:t>
+      </w:r>
+      <w:r>
+        <w:rPr>
+          <w:rFonts w:hint="eastAsia"/>
+        </w:rPr>
+        <w:t>누르기</w:t>
+      </w:r>
+    </w:p>
+    <w:p>
+      <w:pPr>
+        <w:pStyle w:val="a3"/>
+        <w:numPr>
+          <w:ilvl w:val="1"/>
+          <w:numId w:val="2"/>
+        </w:numPr>
+        <w:ind w:leftChars="0"/>
+      </w:pPr>
+      <w:r>
+        <w:rPr>
+          <w:rFonts w:hint="eastAsia"/>
+        </w:rPr>
+        <w:t>EC2 계정 정보 넣기</w:t>
+      </w:r>
+    </w:p>
+    <w:p>
+      <w:pPr>
+        <w:pStyle w:val="a3"/>
+        <w:ind w:leftChars="0" w:left="1200"/>
+        <w:rPr>
+          <w:rFonts w:hint="eastAsia"/>
+        </w:rPr>
+      </w:pPr>
+      <w:r>
+        <w:drawing>
+          <wp:inline distT="0" distB="0" distL="0" distR="0" wp14:anchorId="327E748F" wp14:editId="387513E9">
+            <wp:extent cx="4267200" cy="2168585"/>
+            <wp:effectExtent l="0" t="0" r="0" b="3175"/>
+            <wp:docPr id="7" name="그림 7"/>
+            <wp:cNvGraphicFramePr>
+              <a:graphicFrameLocks xmlns:a="http://schemas.openxmlformats.org/drawingml/2006/main" noChangeAspect="1"/>
+            </wp:cNvGraphicFramePr>
+            <a:graphic xmlns:a="http://schemas.openxmlformats.org/drawingml/2006/main">
+              <a:graphicData uri="http://schemas.openxmlformats.org/drawingml/2006/picture">
+                <pic:pic xmlns:pic="http://schemas.openxmlformats.org/drawingml/2006/picture">
+                  <pic:nvPicPr>
+                    <pic:cNvPr id="1" name=""/>
+                    <pic:cNvPicPr/>
+                  </pic:nvPicPr>
+                  <pic:blipFill>
+                    <a:blip r:embed="rId15"/>
+                    <a:stretch>
+                      <a:fillRect/>
+                    </a:stretch>
+                  </pic:blipFill>
+                  <pic:spPr>
+                    <a:xfrm>
+                      <a:off x="0" y="0"/>
                       <a:ext cx="4284654" cy="2177455"/>
                     </a:xfrm>
                     <a:prstGeom prst="rect">
@@ -2763,7 +2895,7 @@
         </w:numPr>
         <w:jc w:val="left"/>
       </w:pPr>
-      <w:bookmarkStart w:id="6" w:name="_Toc111670610"/>
+      <w:bookmarkStart w:id="7" w:name="_Toc111670610"/>
       <w:proofErr w:type="spellStart"/>
       <w:r>
         <w:rPr>
@@ -2781,7 +2913,7 @@
         </w:rPr>
         <w:t>정의</w:t>
       </w:r>
-      <w:bookmarkEnd w:id="6"/>
+      <w:bookmarkEnd w:id="7"/>
     </w:p>
     <w:p>
       <w:pPr>
@@ -2846,6 +2978,7 @@
         <w:rPr>
           <w:noProof/>
         </w:rPr>
+        <w:lastRenderedPageBreak/>
         <mc:AlternateContent>
           <mc:Choice Requires="wps">
             <w:drawing>
@@ -3252,8 +3385,6 @@
                             <w:r>
                               <w:t xml:space="preserve"> {</w:t>
                             </w:r>
-                            <w:bookmarkStart w:id="7" w:name="_GoBack"/>
-                            <w:bookmarkEnd w:id="7"/>
                           </w:p>
                           <w:p>
                             <w:pPr>
@@ -3762,8 +3893,6 @@
                       <w:r>
                         <w:t xml:space="preserve"> {</w:t>
                       </w:r>
-                      <w:bookmarkStart w:id="8" w:name="_GoBack"/>
-                      <w:bookmarkEnd w:id="8"/>
                     </w:p>
                     <w:p>
                       <w:pPr>
@@ -3948,7 +4077,6 @@
       </w:pPr>
       <w:proofErr w:type="spellStart"/>
       <w:r>
-        <w:lastRenderedPageBreak/>
         <w:t>aws.</w:t>
       </w:r>
       <w:r>
@@ -3967,271 +4095,6 @@
             <wp:extent cx="4611370" cy="2563689"/>
             <wp:effectExtent l="0" t="0" r="0" b="8255"/>
             <wp:docPr id="17" name="그림 17"/>
-            <wp:cNvGraphicFramePr>
-              <a:graphicFrameLocks xmlns:a="http://schemas.openxmlformats.org/drawingml/2006/main" noChangeAspect="1"/>
-            </wp:cNvGraphicFramePr>
-            <a:graphic xmlns:a="http://schemas.openxmlformats.org/drawingml/2006/main">
-              <a:graphicData uri="http://schemas.openxmlformats.org/drawingml/2006/picture">
-                <pic:pic xmlns:pic="http://schemas.openxmlformats.org/drawingml/2006/picture">
-                  <pic:nvPicPr>
-                    <pic:cNvPr id="1" name=""/>
-                    <pic:cNvPicPr/>
-                  </pic:nvPicPr>
-                  <pic:blipFill>
-                    <a:blip r:embed="rId15"/>
-                    <a:stretch>
-                      <a:fillRect/>
-                    </a:stretch>
-                  </pic:blipFill>
-                  <pic:spPr>
-                    <a:xfrm>
-                      <a:off x="0" y="0"/>
-                      <a:ext cx="4639679" cy="2579427"/>
-                    </a:xfrm>
-                    <a:prstGeom prst="rect">
-                      <a:avLst/>
-                    </a:prstGeom>
-                  </pic:spPr>
-                </pic:pic>
-              </a:graphicData>
-            </a:graphic>
-          </wp:inline>
-        </w:drawing>
-      </w:r>
-    </w:p>
-    <w:p>
-      <w:pPr>
-        <w:pStyle w:val="a3"/>
-        <w:numPr>
-          <w:ilvl w:val="1"/>
-          <w:numId w:val="2"/>
-        </w:numPr>
-        <w:ind w:leftChars="0"/>
-      </w:pPr>
-      <w:r>
-        <w:rPr>
-          <w:rFonts w:hint="eastAsia"/>
-        </w:rPr>
-        <w:t xml:space="preserve">firebase admin </w:t>
-      </w:r>
-      <w:proofErr w:type="spellStart"/>
-      <w:r>
-        <w:t>sdk</w:t>
-      </w:r>
-      <w:proofErr w:type="spellEnd"/>
-      <w:r>
-        <w:rPr>
-          <w:rFonts w:hint="eastAsia"/>
-        </w:rPr>
-        <w:t xml:space="preserve"> </w:t>
-      </w:r>
-      <w:proofErr w:type="spellStart"/>
-      <w:r>
-        <w:rPr>
-          <w:rFonts w:hint="eastAsia"/>
-        </w:rPr>
-        <w:t>json</w:t>
-      </w:r>
-      <w:proofErr w:type="spellEnd"/>
-    </w:p>
-    <w:p>
-      <w:pPr>
-        <w:pStyle w:val="a3"/>
-        <w:numPr>
-          <w:ilvl w:val="2"/>
-          <w:numId w:val="2"/>
-        </w:numPr>
-        <w:ind w:leftChars="0"/>
-      </w:pPr>
-      <w:r>
-        <w:rPr>
-          <w:rFonts w:hint="eastAsia"/>
-        </w:rPr>
-        <w:t xml:space="preserve">Firebase Console에서 설정 </w:t>
-      </w:r>
-      <w:r>
-        <w:t xml:space="preserve">&gt; </w:t>
-      </w:r>
-      <w:r>
-        <w:rPr>
-          <w:rFonts w:hint="eastAsia"/>
-        </w:rPr>
-        <w:t>서비스 계정을 엽니다.</w:t>
-      </w:r>
-    </w:p>
-    <w:p>
-      <w:pPr>
-        <w:pStyle w:val="a3"/>
-        <w:numPr>
-          <w:ilvl w:val="2"/>
-          <w:numId w:val="2"/>
-        </w:numPr>
-        <w:ind w:leftChars="0"/>
-      </w:pPr>
-      <w:r>
-        <w:rPr>
-          <w:rFonts w:hint="eastAsia"/>
-        </w:rPr>
-        <w:t>새 비공개 키 생성을 클릭한 다음 키 생성을 클릭하여 확인합니다.</w:t>
-      </w:r>
-    </w:p>
-    <w:p>
-      <w:pPr>
-        <w:pStyle w:val="a3"/>
-        <w:numPr>
-          <w:ilvl w:val="2"/>
-          <w:numId w:val="2"/>
-        </w:numPr>
-        <w:ind w:leftChars="0"/>
-        <w:rPr>
-          <w:rFonts w:hint="eastAsia"/>
-        </w:rPr>
-      </w:pPr>
-      <w:r>
-        <w:rPr>
-          <w:rFonts w:hint="eastAsia"/>
-        </w:rPr>
-        <w:t xml:space="preserve">키가 들어 있는 </w:t>
-      </w:r>
-      <w:r>
-        <w:t>JSON</w:t>
-      </w:r>
-      <w:r>
-        <w:rPr>
-          <w:rFonts w:hint="eastAsia"/>
-        </w:rPr>
-        <w:t>파일을 얻습니다.</w:t>
-      </w:r>
-    </w:p>
-    <w:p>
-      <w:pPr>
-        <w:pStyle w:val="a6"/>
-        <w:numPr>
-          <w:ilvl w:val="0"/>
-          <w:numId w:val="2"/>
-        </w:numPr>
-        <w:jc w:val="left"/>
-      </w:pPr>
-      <w:bookmarkStart w:id="9" w:name="_Toc111670611"/>
-      <w:r>
-        <w:rPr>
-          <w:rFonts w:hint="eastAsia"/>
-        </w:rPr>
-        <w:t>외부 서비스</w:t>
-      </w:r>
-      <w:bookmarkEnd w:id="9"/>
-    </w:p>
-    <w:p>
-      <w:pPr>
-        <w:pStyle w:val="a3"/>
-        <w:numPr>
-          <w:ilvl w:val="1"/>
-          <w:numId w:val="2"/>
-        </w:numPr>
-        <w:ind w:leftChars="0"/>
-      </w:pPr>
-      <w:r>
-        <w:rPr>
-          <w:rFonts w:hint="eastAsia"/>
-        </w:rPr>
-        <w:t>AWS S3</w:t>
-      </w:r>
-    </w:p>
-    <w:p>
-      <w:pPr>
-        <w:pStyle w:val="a3"/>
-        <w:ind w:leftChars="0" w:left="1200"/>
-      </w:pPr>
-      <w:r>
-        <w:rPr>
-          <w:rFonts w:hint="eastAsia"/>
-        </w:rPr>
-        <w:t xml:space="preserve">S3의 </w:t>
-      </w:r>
-      <w:proofErr w:type="spellStart"/>
-      <w:r>
-        <w:rPr>
-          <w:rFonts w:hint="eastAsia"/>
-        </w:rPr>
-        <w:t>버킷</w:t>
-      </w:r>
-      <w:proofErr w:type="spellEnd"/>
-      <w:r>
-        <w:rPr>
-          <w:rFonts w:hint="eastAsia"/>
-        </w:rPr>
-        <w:t xml:space="preserve"> 안에 사진이나 파일 등을 저장하고 주어지는 객체 </w:t>
-      </w:r>
-      <w:proofErr w:type="spellStart"/>
-      <w:r>
-        <w:t>url</w:t>
-      </w:r>
-      <w:proofErr w:type="spellEnd"/>
-      <w:r>
-        <w:rPr>
-          <w:rFonts w:hint="eastAsia"/>
-        </w:rPr>
-        <w:t xml:space="preserve">을 통해 파일을 이용할 수 있는 </w:t>
-      </w:r>
-      <w:proofErr w:type="spellStart"/>
-      <w:r>
-        <w:rPr>
-          <w:rFonts w:hint="eastAsia"/>
-        </w:rPr>
-        <w:t>클라우드</w:t>
-      </w:r>
-      <w:proofErr w:type="spellEnd"/>
-      <w:r>
-        <w:rPr>
-          <w:rFonts w:hint="eastAsia"/>
-        </w:rPr>
-        <w:t xml:space="preserve"> 서비스입니다.</w:t>
-      </w:r>
-      <w:r>
-        <w:t xml:space="preserve"> Bucket</w:t>
-      </w:r>
-      <w:r>
-        <w:rPr>
-          <w:rFonts w:hint="eastAsia"/>
-        </w:rPr>
-        <w:t>에 대한 권한과 액세스 키가 필요합니다.</w:t>
-      </w:r>
-    </w:p>
-    <w:p>
-      <w:pPr>
-        <w:pStyle w:val="a3"/>
-        <w:numPr>
-          <w:ilvl w:val="2"/>
-          <w:numId w:val="2"/>
-        </w:numPr>
-        <w:ind w:leftChars="0"/>
-      </w:pPr>
-      <w:proofErr w:type="spellStart"/>
-      <w:r>
-        <w:rPr>
-          <w:rFonts w:hint="eastAsia"/>
-        </w:rPr>
-        <w:t>버킷</w:t>
-      </w:r>
-      <w:proofErr w:type="spellEnd"/>
-      <w:r>
-        <w:rPr>
-          <w:rFonts w:hint="eastAsia"/>
-        </w:rPr>
-        <w:t xml:space="preserve"> 만들기</w:t>
-      </w:r>
-    </w:p>
-    <w:p>
-      <w:pPr>
-        <w:pStyle w:val="a3"/>
-        <w:ind w:leftChars="0" w:left="1600"/>
-      </w:pPr>
-      <w:r>
-        <w:drawing>
-          <wp:inline distT="0" distB="0" distL="0" distR="0" wp14:anchorId="55B5179B" wp14:editId="1F576808">
-            <wp:extent cx="4375150" cy="1107602"/>
-            <wp:effectExtent l="0" t="0" r="6350" b="0"/>
-            <wp:docPr id="10" name="그림 10"/>
             <wp:cNvGraphicFramePr>
               <a:graphicFrameLocks xmlns:a="http://schemas.openxmlformats.org/drawingml/2006/main" noChangeAspect="1"/>
             </wp:cNvGraphicFramePr>
@@ -4251,7 +4114,7 @@
                   <pic:spPr>
                     <a:xfrm>
                       <a:off x="0" y="0"/>
-                      <a:ext cx="4405578" cy="1115305"/>
+                      <a:ext cx="4639679" cy="2579427"/>
                     </a:xfrm>
                     <a:prstGeom prst="rect">
                       <a:avLst/>
@@ -4268,6 +4131,41 @@
       <w:pPr>
         <w:pStyle w:val="a3"/>
         <w:numPr>
+          <w:ilvl w:val="1"/>
+          <w:numId w:val="2"/>
+        </w:numPr>
+        <w:ind w:leftChars="0"/>
+      </w:pPr>
+      <w:r>
+        <w:rPr>
+          <w:rFonts w:hint="eastAsia"/>
+        </w:rPr>
+        <w:t xml:space="preserve">firebase admin </w:t>
+      </w:r>
+      <w:proofErr w:type="spellStart"/>
+      <w:r>
+        <w:t>sdk</w:t>
+      </w:r>
+      <w:proofErr w:type="spellEnd"/>
+      <w:r>
+        <w:rPr>
+          <w:rFonts w:hint="eastAsia"/>
+        </w:rPr>
+        <w:t xml:space="preserve"> </w:t>
+      </w:r>
+      <w:proofErr w:type="spellStart"/>
+      <w:r>
+        <w:rPr>
+          <w:rFonts w:hint="eastAsia"/>
+        </w:rPr>
+        <w:t>json</w:t>
+      </w:r>
+      <w:proofErr w:type="spellEnd"/>
+    </w:p>
+    <w:p>
+      <w:pPr>
+        <w:pStyle w:val="a3"/>
+        <w:numPr>
           <w:ilvl w:val="2"/>
           <w:numId w:val="2"/>
         </w:numPr>
@@ -4277,7 +4175,107 @@
         <w:rPr>
           <w:rFonts w:hint="eastAsia"/>
         </w:rPr>
-        <w:t xml:space="preserve">기본 </w:t>
+        <w:t xml:space="preserve">Firebase Console에서 설정 </w:t>
+      </w:r>
+      <w:r>
+        <w:t xml:space="preserve">&gt; </w:t>
+      </w:r>
+      <w:r>
+        <w:rPr>
+          <w:rFonts w:hint="eastAsia"/>
+        </w:rPr>
+        <w:t>서비스 계정을 엽니다.</w:t>
+      </w:r>
+    </w:p>
+    <w:p>
+      <w:pPr>
+        <w:pStyle w:val="a3"/>
+        <w:numPr>
+          <w:ilvl w:val="2"/>
+          <w:numId w:val="2"/>
+        </w:numPr>
+        <w:ind w:leftChars="0"/>
+      </w:pPr>
+      <w:r>
+        <w:rPr>
+          <w:rFonts w:hint="eastAsia"/>
+        </w:rPr>
+        <w:t>새 비공개 키 생성을 클릭한 다음 키 생성을 클릭하여 확인합니다.</w:t>
+      </w:r>
+    </w:p>
+    <w:p>
+      <w:pPr>
+        <w:pStyle w:val="a3"/>
+        <w:numPr>
+          <w:ilvl w:val="2"/>
+          <w:numId w:val="2"/>
+        </w:numPr>
+        <w:ind w:leftChars="0"/>
+        <w:rPr>
+          <w:rFonts w:hint="eastAsia"/>
+        </w:rPr>
+      </w:pPr>
+      <w:r>
+        <w:rPr>
+          <w:rFonts w:hint="eastAsia"/>
+        </w:rPr>
+        <w:lastRenderedPageBreak/>
+        <w:t xml:space="preserve">키가 들어 있는 </w:t>
+      </w:r>
+      <w:r>
+        <w:t>JSON</w:t>
+      </w:r>
+      <w:r>
+        <w:rPr>
+          <w:rFonts w:hint="eastAsia"/>
+        </w:rPr>
+        <w:t>파일을 얻습니다.</w:t>
+      </w:r>
+    </w:p>
+    <w:p>
+      <w:pPr>
+        <w:pStyle w:val="a6"/>
+        <w:numPr>
+          <w:ilvl w:val="0"/>
+          <w:numId w:val="2"/>
+        </w:numPr>
+        <w:jc w:val="left"/>
+      </w:pPr>
+      <w:bookmarkStart w:id="8" w:name="_Toc111670611"/>
+      <w:r>
+        <w:rPr>
+          <w:rFonts w:hint="eastAsia"/>
+        </w:rPr>
+        <w:t>외부 서비스</w:t>
+      </w:r>
+      <w:bookmarkEnd w:id="8"/>
+    </w:p>
+    <w:p>
+      <w:pPr>
+        <w:pStyle w:val="a3"/>
+        <w:numPr>
+          <w:ilvl w:val="1"/>
+          <w:numId w:val="2"/>
+        </w:numPr>
+        <w:ind w:leftChars="0"/>
+      </w:pPr>
+      <w:r>
+        <w:rPr>
+          <w:rFonts w:hint="eastAsia"/>
+        </w:rPr>
+        <w:t>AWS S3</w:t>
+      </w:r>
+    </w:p>
+    <w:p>
+      <w:pPr>
+        <w:pStyle w:val="a3"/>
+        <w:ind w:leftChars="0" w:left="1200"/>
+      </w:pPr>
+      <w:r>
+        <w:rPr>
+          <w:rFonts w:hint="eastAsia"/>
+        </w:rPr>
+        <w:t xml:space="preserve">S3의 </w:t>
       </w:r>
       <w:proofErr w:type="spellStart"/>
       <w:r>
@@ -4291,24 +4289,78 @@
         <w:rPr>
           <w:rFonts w:hint="eastAsia"/>
         </w:rPr>
-        <w:t xml:space="preserve"> 설정</w:t>
+        <w:t xml:space="preserve"> 안에 사진이나 파일 등을 저장하고 주어지는 객체 </w:t>
+      </w:r>
+      <w:proofErr w:type="spellStart"/>
+      <w:r>
+        <w:t>url</w:t>
+      </w:r>
+      <w:proofErr w:type="spellEnd"/>
+      <w:r>
+        <w:rPr>
+          <w:rFonts w:hint="eastAsia"/>
+        </w:rPr>
+        <w:t xml:space="preserve">을 통해 파일을 이용할 수 있는 </w:t>
+      </w:r>
+      <w:proofErr w:type="spellStart"/>
+      <w:r>
+        <w:rPr>
+          <w:rFonts w:hint="eastAsia"/>
+        </w:rPr>
+        <w:t>클라우드</w:t>
+      </w:r>
+      <w:proofErr w:type="spellEnd"/>
+      <w:r>
+        <w:rPr>
+          <w:rFonts w:hint="eastAsia"/>
+        </w:rPr>
+        <w:t xml:space="preserve"> 서비스입니다.</w:t>
+      </w:r>
+      <w:r>
+        <w:t xml:space="preserve"> Bucket</w:t>
+      </w:r>
+      <w:r>
+        <w:rPr>
+          <w:rFonts w:hint="eastAsia"/>
+        </w:rPr>
+        <w:t>에 대한 권한과 액세스 키가 필요합니다.</w:t>
+      </w:r>
+    </w:p>
+    <w:p>
+      <w:pPr>
+        <w:pStyle w:val="a3"/>
+        <w:numPr>
+          <w:ilvl w:val="2"/>
+          <w:numId w:val="2"/>
+        </w:numPr>
+        <w:ind w:leftChars="0"/>
+      </w:pPr>
+      <w:proofErr w:type="spellStart"/>
+      <w:r>
+        <w:rPr>
+          <w:rFonts w:hint="eastAsia"/>
+        </w:rPr>
+        <w:t>버킷</w:t>
+      </w:r>
+      <w:proofErr w:type="spellEnd"/>
+      <w:r>
+        <w:rPr>
+          <w:rFonts w:hint="eastAsia"/>
+        </w:rPr>
+        <w:t xml:space="preserve"> 만들기</w:t>
       </w:r>
     </w:p>
     <w:p>
       <w:pPr>
         <w:pStyle w:val="a3"/>
         <w:ind w:leftChars="0" w:left="1600"/>
-        <w:rPr>
-          <w:rFonts w:hint="eastAsia"/>
-        </w:rPr>
-      </w:pPr>
-      <w:r>
-        <w:lastRenderedPageBreak/>
+      </w:pPr>
+      <w:r>
         <w:drawing>
-          <wp:inline distT="0" distB="0" distL="0" distR="0" wp14:anchorId="2654D482" wp14:editId="000FA2DF">
-            <wp:extent cx="4215130" cy="2018835"/>
-            <wp:effectExtent l="0" t="0" r="0" b="635"/>
-            <wp:docPr id="11" name="그림 11"/>
+          <wp:inline distT="0" distB="0" distL="0" distR="0" wp14:anchorId="55B5179B" wp14:editId="1F576808">
+            <wp:extent cx="4375150" cy="1107602"/>
+            <wp:effectExtent l="0" t="0" r="6350" b="0"/>
+            <wp:docPr id="10" name="그림 10"/>
             <wp:cNvGraphicFramePr>
               <a:graphicFrameLocks xmlns:a="http://schemas.openxmlformats.org/drawingml/2006/main" noChangeAspect="1"/>
             </wp:cNvGraphicFramePr>
@@ -4328,7 +4380,7 @@
                   <pic:spPr>
                     <a:xfrm>
                       <a:off x="0" y="0"/>
-                      <a:ext cx="4235579" cy="2028629"/>
+                      <a:ext cx="4405578" cy="1115305"/>
                     </a:xfrm>
                     <a:prstGeom prst="rect">
                       <a:avLst/>
@@ -4350,6 +4402,12 @@
         </w:numPr>
         <w:ind w:leftChars="0"/>
       </w:pPr>
+      <w:r>
+        <w:rPr>
+          <w:rFonts w:hint="eastAsia"/>
+        </w:rPr>
+        <w:t xml:space="preserve">기본 </w:t>
+      </w:r>
       <w:proofErr w:type="spellStart"/>
       <w:r>
         <w:rPr>
@@ -4362,7 +4420,7 @@
         <w:rPr>
           <w:rFonts w:hint="eastAsia"/>
         </w:rPr>
-        <w:t xml:space="preserve"> 액세스 조건</w:t>
+        <w:t xml:space="preserve"> 설정</w:t>
       </w:r>
     </w:p>
     <w:p>
@@ -4375,10 +4433,10 @@
       </w:pPr>
       <w:r>
         <w:drawing>
-          <wp:inline distT="0" distB="0" distL="0" distR="0" wp14:anchorId="510BB3BD" wp14:editId="11742E8B">
-            <wp:extent cx="4466590" cy="3540710"/>
-            <wp:effectExtent l="0" t="0" r="0" b="3175"/>
-            <wp:docPr id="12" name="그림 12"/>
+          <wp:inline distT="0" distB="0" distL="0" distR="0" wp14:anchorId="2654D482" wp14:editId="000FA2DF">
+            <wp:extent cx="4215130" cy="2018835"/>
+            <wp:effectExtent l="0" t="0" r="0" b="635"/>
+            <wp:docPr id="11" name="그림 11"/>
             <wp:cNvGraphicFramePr>
               <a:graphicFrameLocks xmlns:a="http://schemas.openxmlformats.org/drawingml/2006/main" noChangeAspect="1"/>
             </wp:cNvGraphicFramePr>
@@ -4398,7 +4456,7 @@
                   <pic:spPr>
                     <a:xfrm>
                       <a:off x="0" y="0"/>
-                      <a:ext cx="4474173" cy="3546721"/>
+                      <a:ext cx="4235579" cy="2028629"/>
                     </a:xfrm>
                     <a:prstGeom prst="rect">
                       <a:avLst/>
@@ -4432,7 +4490,7 @@
         <w:rPr>
           <w:rFonts w:hint="eastAsia"/>
         </w:rPr>
-        <w:t xml:space="preserve"> 액세스 키 발급</w:t>
+        <w:t xml:space="preserve"> 액세스 조건</w:t>
       </w:r>
     </w:p>
     <w:p>
@@ -4444,11 +4502,12 @@
         </w:rPr>
       </w:pPr>
       <w:r>
+        <w:lastRenderedPageBreak/>
         <w:drawing>
-          <wp:inline distT="0" distB="0" distL="0" distR="0" wp14:anchorId="5D2ACAA9" wp14:editId="0B091B9C">
-            <wp:extent cx="4481830" cy="1457861"/>
-            <wp:effectExtent l="0" t="0" r="0" b="9525"/>
-            <wp:docPr id="14" name="그림 14"/>
+          <wp:inline distT="0" distB="0" distL="0" distR="0" wp14:anchorId="510BB3BD" wp14:editId="11742E8B">
+            <wp:extent cx="4466590" cy="3540710"/>
+            <wp:effectExtent l="0" t="0" r="0" b="3175"/>
+            <wp:docPr id="12" name="그림 12"/>
             <wp:cNvGraphicFramePr>
               <a:graphicFrameLocks xmlns:a="http://schemas.openxmlformats.org/drawingml/2006/main" noChangeAspect="1"/>
             </wp:cNvGraphicFramePr>
@@ -4468,6 +4527,76 @@
                   <pic:spPr>
                     <a:xfrm>
                       <a:off x="0" y="0"/>
+                      <a:ext cx="4474173" cy="3546721"/>
+                    </a:xfrm>
+                    <a:prstGeom prst="rect">
+                      <a:avLst/>
+                    </a:prstGeom>
+                  </pic:spPr>
+                </pic:pic>
+              </a:graphicData>
+            </a:graphic>
+          </wp:inline>
+        </w:drawing>
+      </w:r>
+    </w:p>
+    <w:p>
+      <w:pPr>
+        <w:pStyle w:val="a3"/>
+        <w:numPr>
+          <w:ilvl w:val="2"/>
+          <w:numId w:val="2"/>
+        </w:numPr>
+        <w:ind w:leftChars="0"/>
+      </w:pPr>
+      <w:proofErr w:type="spellStart"/>
+      <w:r>
+        <w:rPr>
+          <w:rFonts w:hint="eastAsia"/>
+        </w:rPr>
+        <w:t>버킷</w:t>
+      </w:r>
+      <w:proofErr w:type="spellEnd"/>
+      <w:r>
+        <w:rPr>
+          <w:rFonts w:hint="eastAsia"/>
+        </w:rPr>
+        <w:t xml:space="preserve"> 액세스 키 발급</w:t>
+      </w:r>
+    </w:p>
+    <w:p>
+      <w:pPr>
+        <w:pStyle w:val="a3"/>
+        <w:ind w:leftChars="0" w:left="1600"/>
+        <w:rPr>
+          <w:rFonts w:hint="eastAsia"/>
+        </w:rPr>
+      </w:pPr>
+      <w:r>
+        <w:drawing>
+          <wp:inline distT="0" distB="0" distL="0" distR="0" wp14:anchorId="5D2ACAA9" wp14:editId="0B091B9C">
+            <wp:extent cx="4481830" cy="1457861"/>
+            <wp:effectExtent l="0" t="0" r="0" b="9525"/>
+            <wp:docPr id="14" name="그림 14"/>
+            <wp:cNvGraphicFramePr>
+              <a:graphicFrameLocks xmlns:a="http://schemas.openxmlformats.org/drawingml/2006/main" noChangeAspect="1"/>
+            </wp:cNvGraphicFramePr>
+            <a:graphic xmlns:a="http://schemas.openxmlformats.org/drawingml/2006/main">
+              <a:graphicData uri="http://schemas.openxmlformats.org/drawingml/2006/picture">
+                <pic:pic xmlns:pic="http://schemas.openxmlformats.org/drawingml/2006/picture">
+                  <pic:nvPicPr>
+                    <pic:cNvPr id="1" name=""/>
+                    <pic:cNvPicPr/>
+                  </pic:nvPicPr>
+                  <pic:blipFill>
+                    <a:blip r:embed="rId20"/>
+                    <a:stretch>
+                      <a:fillRect/>
+                    </a:stretch>
+                  </pic:blipFill>
+                  <pic:spPr>
+                    <a:xfrm>
+                      <a:off x="0" y="0"/>
                       <a:ext cx="4507599" cy="1466243"/>
                     </a:xfrm>
                     <a:prstGeom prst="rect">
@@ -4511,7 +4640,6 @@
         <w:ind w:leftChars="0" w:left="1600"/>
       </w:pPr>
       <w:r>
-        <w:lastRenderedPageBreak/>
         <w:drawing>
           <wp:inline distT="0" distB="0" distL="0" distR="0" wp14:anchorId="1C7D91A4" wp14:editId="1B22D795">
             <wp:extent cx="3994150" cy="2703331"/>
@@ -4528,7 +4656,7 @@
                     <pic:cNvPicPr/>
                   </pic:nvPicPr>
                   <pic:blipFill>
-                    <a:blip r:embed="rId20"/>
+                    <a:blip r:embed="rId21"/>
                     <a:stretch>
                       <a:fillRect/>
                     </a:stretch>
@@ -5639,6 +5767,26 @@
       <w:color w:val="808080"/>
     </w:rPr>
   </w:style>
+  <w:style w:type="character" w:customStyle="1" w:styleId="hljs-comment">
+    <w:name w:val="hljs-comment"/>
+    <w:basedOn w:val="a0"/>
+    <w:rsid w:val="003372F4"/>
+  </w:style>
+  <w:style w:type="character" w:customStyle="1" w:styleId="hljs-operator">
+    <w:name w:val="hljs-operator"/>
+    <w:basedOn w:val="a0"/>
+    <w:rsid w:val="003372F4"/>
+  </w:style>
+  <w:style w:type="character" w:customStyle="1" w:styleId="hljs-keyword">
+    <w:name w:val="hljs-keyword"/>
+    <w:basedOn w:val="a0"/>
+    <w:rsid w:val="003372F4"/>
+  </w:style>
+  <w:style w:type="character" w:customStyle="1" w:styleId="hljs-number">
+    <w:name w:val="hljs-number"/>
+    <w:basedOn w:val="a0"/>
+    <w:rsid w:val="003372F4"/>
+  </w:style>
 </w:styles>
 </file>
 
@@ -5908,7 +6056,7 @@
 </file>
 
 <file path=customXml/itemProps1.xml><?xml version="1.0" encoding="utf-8"?>
-<ds:datastoreItem xmlns:ds="http://schemas.openxmlformats.org/officeDocument/2006/customXml" ds:itemID="{3218D476-ACBC-4803-BE83-ECC4D8E28E05}">
+<ds:datastoreItem xmlns:ds="http://schemas.openxmlformats.org/officeDocument/2006/customXml" ds:itemID="{0AE6A64D-A518-43C2-8B9E-ACA3FEF715C3}">
   <ds:schemaRefs>
     <ds:schemaRef ds:uri="http://schemas.openxmlformats.org/officeDocument/2006/bibliography"/>
   </ds:schemaRefs>

</xml_diff>

<commit_message>
[exec] fix : 산출물 수정
</commit_message>
<xml_diff>
--- a/exec/포팅매뉴얼_초안.docx
+++ b/exec/포팅매뉴얼_초안.docx
@@ -63,7 +63,7 @@
                     <pic:cNvPicPr/>
                   </pic:nvPicPr>
                   <pic:blipFill>
-                    <a:blip r:embed="rId6">
+                    <a:blip r:embed="rId8">
                       <a:extLst>
                         <a:ext uri="{28A0092B-C50C-407E-A947-70E740481C1C}">
                           <a14:useLocalDpi xmlns:a14="http://schemas.microsoft.com/office/drawing/2010/main" val="0"/>
@@ -177,7 +177,6 @@
           <w:szCs w:val="40"/>
         </w:rPr>
       </w:pPr>
-      <w:proofErr w:type="gramStart"/>
       <w:r>
         <w:rPr>
           <w:rFonts w:hint="eastAsia"/>
@@ -185,19 +184,104 @@
           <w:sz w:val="40"/>
           <w:szCs w:val="40"/>
         </w:rPr>
-        <w:t>D105 :</w:t>
-      </w:r>
-      <w:proofErr w:type="gramEnd"/>
-      <w:r>
-        <w:rPr>
-          <w:rFonts w:hint="eastAsia"/>
+        <w:t>D105 : SellerB</w:t>
+      </w:r>
+    </w:p>
+    <w:p>
+      <w:pPr>
+        <w:jc w:val="center"/>
+      </w:pPr>
+      <w:r>
+        <w:rPr>
+          <w:rFonts w:hint="eastAsia"/>
+        </w:rPr>
+        <w:t xml:space="preserve">삼성SW청년아카데미 구미캠퍼스 </w:t>
+      </w:r>
+      <w:r>
+        <w:t>7</w:t>
+      </w:r>
+      <w:r>
+        <w:rPr>
+          <w:rFonts w:hint="eastAsia"/>
+        </w:rPr>
+        <w:t>기</w:t>
+      </w:r>
+    </w:p>
+    <w:p>
+      <w:pPr>
+        <w:jc w:val="center"/>
+      </w:pPr>
+      <w:r>
+        <w:rPr>
+          <w:rFonts w:hint="eastAsia"/>
+        </w:rPr>
+        <w:t xml:space="preserve">공통프로젝트 </w:t>
+      </w:r>
+      <w:r>
+        <w:t>(7</w:t>
+      </w:r>
+      <w:r>
+        <w:rPr>
+          <w:rFonts w:hint="eastAsia"/>
+        </w:rPr>
+        <w:t xml:space="preserve">주 </w:t>
+      </w:r>
+      <w:r>
+        <w:t>: 2022/07/04 ~ 2022/08/19)</w:t>
+      </w:r>
+    </w:p>
+    <w:p>
+      <w:pPr>
+        <w:rPr>
+          <w:b/>
+          <w:szCs w:val="20"/>
+        </w:rPr>
+      </w:pPr>
+    </w:p>
+    <w:p>
+      <w:pPr>
+        <w:jc w:val="center"/>
+        <w:rPr>
+          <w:b/>
+          <w:szCs w:val="20"/>
+        </w:rPr>
+      </w:pPr>
+    </w:p>
+    <w:p>
+      <w:pPr>
+        <w:rPr>
+          <w:b/>
+          <w:szCs w:val="20"/>
+        </w:rPr>
+      </w:pPr>
+    </w:p>
+    <w:p>
+      <w:pPr>
+        <w:jc w:val="center"/>
+        <w:rPr>
+          <w:b/>
+          <w:szCs w:val="20"/>
+        </w:rPr>
+      </w:pPr>
+    </w:p>
+    <w:p>
+      <w:pPr>
+        <w:jc w:val="center"/>
+        <w:rPr>
+          <w:b/>
+          <w:szCs w:val="20"/>
+        </w:rPr>
+      </w:pPr>
+    </w:p>
+    <w:p>
+      <w:pPr>
+        <w:jc w:val="center"/>
+        <w:rPr>
           <w:b/>
           <w:sz w:val="40"/>
           <w:szCs w:val="40"/>
         </w:rPr>
-        <w:t xml:space="preserve"> </w:t>
-      </w:r>
-      <w:proofErr w:type="spellStart"/>
+      </w:pPr>
       <w:r>
         <w:rPr>
           <w:rFonts w:hint="eastAsia"/>
@@ -205,128 +289,17 @@
           <w:sz w:val="40"/>
           <w:szCs w:val="40"/>
         </w:rPr>
-        <w:t>SellerB</w:t>
-      </w:r>
-      <w:proofErr w:type="spellEnd"/>
-    </w:p>
-    <w:p>
-      <w:pPr>
-        <w:jc w:val="center"/>
-      </w:pPr>
-      <w:r>
-        <w:rPr>
-          <w:rFonts w:hint="eastAsia"/>
-        </w:rPr>
-        <w:t xml:space="preserve">삼성SW청년아카데미 </w:t>
-      </w:r>
-      <w:proofErr w:type="spellStart"/>
-      <w:r>
-        <w:rPr>
-          <w:rFonts w:hint="eastAsia"/>
-        </w:rPr>
-        <w:t>구미캠퍼스</w:t>
-      </w:r>
-      <w:proofErr w:type="spellEnd"/>
-      <w:r>
-        <w:rPr>
-          <w:rFonts w:hint="eastAsia"/>
-        </w:rPr>
-        <w:t xml:space="preserve"> </w:t>
-      </w:r>
-      <w:r>
-        <w:t>7</w:t>
-      </w:r>
-      <w:r>
-        <w:rPr>
-          <w:rFonts w:hint="eastAsia"/>
-        </w:rPr>
-        <w:t>기</w:t>
-      </w:r>
-    </w:p>
-    <w:p>
-      <w:pPr>
-        <w:jc w:val="center"/>
-      </w:pPr>
-      <w:r>
-        <w:rPr>
-          <w:rFonts w:hint="eastAsia"/>
-        </w:rPr>
-        <w:t xml:space="preserve">공통프로젝트 </w:t>
-      </w:r>
-      <w:r>
-        <w:t>(</w:t>
-      </w:r>
-      <w:proofErr w:type="gramStart"/>
-      <w:r>
-        <w:t>7</w:t>
-      </w:r>
-      <w:r>
-        <w:rPr>
-          <w:rFonts w:hint="eastAsia"/>
-        </w:rPr>
-        <w:t xml:space="preserve">주 </w:t>
-      </w:r>
-      <w:r>
-        <w:t>:</w:t>
-      </w:r>
-      <w:proofErr w:type="gramEnd"/>
-      <w:r>
-        <w:t xml:space="preserve"> 2022/07/04 ~ 2022/08/19)</w:t>
-      </w:r>
-    </w:p>
-    <w:p>
-      <w:pPr>
-        <w:rPr>
-          <w:b/>
-          <w:szCs w:val="20"/>
-        </w:rPr>
-      </w:pPr>
-    </w:p>
-    <w:p>
-      <w:pPr>
-        <w:jc w:val="center"/>
-        <w:rPr>
-          <w:b/>
-          <w:szCs w:val="20"/>
-        </w:rPr>
-      </w:pPr>
-    </w:p>
-    <w:p>
-      <w:pPr>
-        <w:rPr>
-          <w:b/>
-          <w:szCs w:val="20"/>
-        </w:rPr>
-      </w:pPr>
-    </w:p>
-    <w:p>
-      <w:pPr>
-        <w:jc w:val="center"/>
-        <w:rPr>
-          <w:b/>
-          <w:szCs w:val="20"/>
-        </w:rPr>
-      </w:pPr>
-    </w:p>
-    <w:p>
-      <w:pPr>
-        <w:jc w:val="center"/>
-        <w:rPr>
-          <w:b/>
-          <w:szCs w:val="20"/>
-        </w:rPr>
-      </w:pPr>
-    </w:p>
-    <w:p>
-      <w:pPr>
-        <w:jc w:val="center"/>
-        <w:rPr>
+        <w:t xml:space="preserve">포팅 </w:t>
+      </w:r>
+      <w:r>
+        <w:rPr>
+          <w:rFonts w:hint="eastAsia"/>
           <w:b/>
           <w:sz w:val="40"/>
           <w:szCs w:val="40"/>
         </w:rPr>
-      </w:pPr>
-      <w:proofErr w:type="spellStart"/>
+        <w:t>매</w:t>
+      </w:r>
       <w:r>
         <w:rPr>
           <w:rFonts w:hint="eastAsia"/>
@@ -334,58 +307,57 @@
           <w:sz w:val="40"/>
           <w:szCs w:val="40"/>
         </w:rPr>
-        <w:t>포팅</w:t>
-      </w:r>
-      <w:proofErr w:type="spellEnd"/>
-      <w:r>
-        <w:rPr>
-          <w:rFonts w:hint="eastAsia"/>
-          <w:b/>
-          <w:sz w:val="40"/>
-          <w:szCs w:val="40"/>
-        </w:rPr>
+        <w:t>뉴얼</w:t>
+      </w:r>
+    </w:p>
+    <w:p>
+      <w:pPr>
+        <w:jc w:val="center"/>
+      </w:pPr>
+      <w:r>
+        <w:rPr>
+          <w:rFonts w:hint="eastAsia"/>
+        </w:rPr>
+        <w:t xml:space="preserve">담당 컨설턴트 </w:t>
+      </w:r>
+      <w:r>
+        <w:t xml:space="preserve">: </w:t>
+      </w:r>
+      <w:r>
+        <w:rPr>
+          <w:rFonts w:hint="eastAsia"/>
+        </w:rPr>
+        <w:t>서성수</w:t>
+      </w:r>
+    </w:p>
+    <w:p>
+      <w:pPr>
+        <w:jc w:val="center"/>
+      </w:pPr>
+      <w:r>
+        <w:rPr>
+          <w:rFonts w:hint="eastAsia"/>
+        </w:rPr>
+        <w:t>신혜연(팀장)</w:t>
+      </w:r>
+      <w:r>
+        <w:t xml:space="preserve">, </w:t>
+      </w:r>
+      <w:r>
+        <w:rPr>
+          <w:rFonts w:hint="eastAsia"/>
+        </w:rPr>
+        <w:t>배혜연,</w:t>
+      </w:r>
+      <w:r>
         <w:t xml:space="preserve"> </w:t>
       </w:r>
       <w:r>
         <w:rPr>
           <w:rFonts w:hint="eastAsia"/>
-          <w:b/>
-          <w:sz w:val="40"/>
-          <w:szCs w:val="40"/>
-        </w:rPr>
-        <w:t>매</w:t>
-      </w:r>
-      <w:r>
-        <w:rPr>
-          <w:rFonts w:hint="eastAsia"/>
-          <w:b/>
-          <w:sz w:val="40"/>
-          <w:szCs w:val="40"/>
-        </w:rPr>
-        <w:t>뉴얼</w:t>
-      </w:r>
-    </w:p>
-    <w:p>
-      <w:pPr>
-        <w:jc w:val="center"/>
-      </w:pPr>
-      <w:r>
-        <w:rPr>
-          <w:rFonts w:hint="eastAsia"/>
-        </w:rPr>
-        <w:t xml:space="preserve">담당 </w:t>
-      </w:r>
-      <w:proofErr w:type="gramStart"/>
-      <w:r>
-        <w:rPr>
-          <w:rFonts w:hint="eastAsia"/>
-        </w:rPr>
-        <w:t xml:space="preserve">컨설턴트 </w:t>
-      </w:r>
-      <w:r>
-        <w:t>:</w:t>
-      </w:r>
-      <w:proofErr w:type="gramEnd"/>
+        </w:rPr>
+        <w:t>이기덕,</w:t>
+      </w:r>
       <w:r>
         <w:t xml:space="preserve"> </w:t>
       </w:r>
@@ -393,43 +365,7 @@
         <w:rPr>
           <w:rFonts w:hint="eastAsia"/>
         </w:rPr>
-        <w:t>서성수</w:t>
-      </w:r>
-    </w:p>
-    <w:p>
-      <w:pPr>
-        <w:jc w:val="center"/>
-      </w:pPr>
-      <w:proofErr w:type="spellStart"/>
-      <w:r>
-        <w:rPr>
-          <w:rFonts w:hint="eastAsia"/>
-        </w:rPr>
-        <w:t>신혜연</w:t>
-      </w:r>
-      <w:proofErr w:type="spellEnd"/>
-      <w:r>
-        <w:rPr>
-          <w:rFonts w:hint="eastAsia"/>
-        </w:rPr>
-        <w:t>(팀장)</w:t>
-      </w:r>
-      <w:r>
-        <w:t xml:space="preserve">, </w:t>
-      </w:r>
-      <w:proofErr w:type="spellStart"/>
-      <w:r>
-        <w:rPr>
-          <w:rFonts w:hint="eastAsia"/>
-        </w:rPr>
-        <w:t>배혜연</w:t>
-      </w:r>
-      <w:proofErr w:type="spellEnd"/>
-      <w:r>
-        <w:rPr>
-          <w:rFonts w:hint="eastAsia"/>
-        </w:rPr>
-        <w:t>,</w:t>
+        <w:t>이주형,</w:t>
       </w:r>
       <w:r>
         <w:t xml:space="preserve"> </w:t>
@@ -438,28 +374,8 @@
         <w:rPr>
           <w:rFonts w:hint="eastAsia"/>
         </w:rPr>
-        <w:t>이기덕,</w:t>
-      </w:r>
-      <w:r>
-        <w:t xml:space="preserve"> </w:t>
-      </w:r>
-      <w:r>
-        <w:rPr>
-          <w:rFonts w:hint="eastAsia"/>
-        </w:rPr>
-        <w:t>이주형,</w:t>
-      </w:r>
-      <w:r>
-        <w:t xml:space="preserve"> </w:t>
-      </w:r>
-      <w:proofErr w:type="spellStart"/>
-      <w:r>
-        <w:rPr>
-          <w:rFonts w:hint="eastAsia"/>
-        </w:rPr>
         <w:t>임채현</w:t>
       </w:r>
-      <w:proofErr w:type="spellEnd"/>
     </w:p>
     <w:p/>
     <w:p>
@@ -997,7 +913,6 @@
       <w:pPr>
         <w:jc w:val="left"/>
         <w:rPr>
-          <w:rFonts w:hint="eastAsia"/>
           <w:b/>
         </w:rPr>
       </w:pPr>
@@ -1047,21 +962,10 @@
         <w:rPr>
           <w:rFonts w:hint="eastAsia"/>
         </w:rPr>
-        <w:t xml:space="preserve">이슈 </w:t>
-      </w:r>
-      <w:proofErr w:type="gramStart"/>
-      <w:r>
-        <w:rPr>
-          <w:rFonts w:hint="eastAsia"/>
-        </w:rPr>
-        <w:t xml:space="preserve">관리 </w:t>
-      </w:r>
-      <w:r>
-        <w:t>:</w:t>
-      </w:r>
-      <w:proofErr w:type="gramEnd"/>
-      <w:r>
-        <w:t xml:space="preserve"> Jira</w:t>
+        <w:t xml:space="preserve">이슈 관리 </w:t>
+      </w:r>
+      <w:r>
+        <w:t>: Jira</w:t>
       </w:r>
     </w:p>
     <w:p>
@@ -1077,87 +981,125 @@
         <w:rPr>
           <w:rFonts w:hint="eastAsia"/>
         </w:rPr>
-        <w:t xml:space="preserve">형상 </w:t>
-      </w:r>
-      <w:proofErr w:type="gramStart"/>
-      <w:r>
-        <w:rPr>
-          <w:rFonts w:hint="eastAsia"/>
-        </w:rPr>
-        <w:t xml:space="preserve">관리 </w:t>
-      </w:r>
-      <w:r>
-        <w:t>:</w:t>
-      </w:r>
-      <w:proofErr w:type="gramEnd"/>
+        <w:t xml:space="preserve">형상 관리 </w:t>
+      </w:r>
+      <w:r>
+        <w:t>: Gitlab, Sourcetree</w:t>
+      </w:r>
+    </w:p>
+    <w:p>
+      <w:pPr>
+        <w:pStyle w:val="a3"/>
+        <w:numPr>
+          <w:ilvl w:val="1"/>
+          <w:numId w:val="2"/>
+        </w:numPr>
+        <w:ind w:leftChars="0"/>
+      </w:pPr>
+      <w:r>
+        <w:rPr>
+          <w:rFonts w:hint="eastAsia"/>
+        </w:rPr>
+        <w:t xml:space="preserve">커뮤니케이션 </w:t>
+      </w:r>
+      <w:r>
+        <w:t>: Mattermost, Notion, Discord, Webex</w:t>
+      </w:r>
+    </w:p>
+    <w:p>
+      <w:pPr>
+        <w:pStyle w:val="a3"/>
+        <w:numPr>
+          <w:ilvl w:val="1"/>
+          <w:numId w:val="2"/>
+        </w:numPr>
+        <w:ind w:leftChars="0"/>
+      </w:pPr>
+      <w:r>
+        <w:rPr>
+          <w:rFonts w:hint="eastAsia"/>
+        </w:rPr>
+        <w:t>개발 환경</w:t>
+      </w:r>
+    </w:p>
+    <w:p>
+      <w:pPr>
+        <w:pStyle w:val="a3"/>
+        <w:numPr>
+          <w:ilvl w:val="2"/>
+          <w:numId w:val="2"/>
+        </w:numPr>
+        <w:ind w:leftChars="0"/>
+      </w:pPr>
+      <w:r>
+        <w:rPr>
+          <w:rFonts w:hint="eastAsia"/>
+        </w:rPr>
+        <w:t>OS : Windows 10</w:t>
+      </w:r>
+    </w:p>
+    <w:p>
+      <w:pPr>
+        <w:pStyle w:val="a3"/>
+        <w:numPr>
+          <w:ilvl w:val="2"/>
+          <w:numId w:val="2"/>
+        </w:numPr>
+        <w:ind w:leftChars="0"/>
+      </w:pPr>
+      <w:r>
+        <w:t>IDE</w:t>
+      </w:r>
+    </w:p>
+    <w:p>
+      <w:pPr>
+        <w:pStyle w:val="a3"/>
+        <w:numPr>
+          <w:ilvl w:val="3"/>
+          <w:numId w:val="2"/>
+        </w:numPr>
+        <w:ind w:leftChars="0"/>
+      </w:pPr>
+      <w:r>
+        <w:t>Intellij IDE 2022.1.3</w:t>
+      </w:r>
+    </w:p>
+    <w:p>
+      <w:pPr>
+        <w:pStyle w:val="a3"/>
+        <w:numPr>
+          <w:ilvl w:val="3"/>
+          <w:numId w:val="2"/>
+        </w:numPr>
+        <w:ind w:leftChars="0"/>
+      </w:pPr>
+      <w:r>
+        <w:t xml:space="preserve">Visual Studio Code </w:t>
+      </w:r>
+    </w:p>
+    <w:p>
+      <w:pPr>
+        <w:pStyle w:val="a3"/>
+        <w:numPr>
+          <w:ilvl w:val="3"/>
+          <w:numId w:val="2"/>
+        </w:numPr>
+        <w:ind w:leftChars="0"/>
+      </w:pPr>
+      <w:r>
+        <w:rPr>
+          <w:rFonts w:hint="eastAsia"/>
+        </w:rPr>
+        <w:t>Android Studio</w:t>
+      </w:r>
       <w:r>
         <w:t xml:space="preserve"> </w:t>
       </w:r>
-      <w:proofErr w:type="spellStart"/>
-      <w:r>
-        <w:t>Gitlab</w:t>
-      </w:r>
-      <w:proofErr w:type="spellEnd"/>
-      <w:r>
-        <w:t xml:space="preserve">, </w:t>
-      </w:r>
-      <w:proofErr w:type="spellStart"/>
-      <w:r>
-        <w:t>Sourcetree</w:t>
-      </w:r>
-      <w:proofErr w:type="spellEnd"/>
-    </w:p>
-    <w:p>
-      <w:pPr>
-        <w:pStyle w:val="a3"/>
-        <w:numPr>
-          <w:ilvl w:val="1"/>
-          <w:numId w:val="2"/>
-        </w:numPr>
-        <w:ind w:leftChars="0"/>
-      </w:pPr>
-      <w:proofErr w:type="gramStart"/>
-      <w:r>
-        <w:rPr>
-          <w:rFonts w:hint="eastAsia"/>
-        </w:rPr>
-        <w:t xml:space="preserve">커뮤니케이션 </w:t>
-      </w:r>
-      <w:r>
-        <w:t>:</w:t>
-      </w:r>
-      <w:proofErr w:type="gramEnd"/>
-      <w:r>
-        <w:t xml:space="preserve"> </w:t>
-      </w:r>
-      <w:proofErr w:type="spellStart"/>
-      <w:r>
-        <w:t>Mattermost</w:t>
-      </w:r>
-      <w:proofErr w:type="spellEnd"/>
-      <w:r>
-        <w:t xml:space="preserve">, Notion, Discord, </w:t>
-      </w:r>
-      <w:proofErr w:type="spellStart"/>
-      <w:r>
-        <w:t>Webex</w:t>
-      </w:r>
-      <w:proofErr w:type="spellEnd"/>
-    </w:p>
-    <w:p>
-      <w:pPr>
-        <w:pStyle w:val="a3"/>
-        <w:numPr>
-          <w:ilvl w:val="1"/>
-          <w:numId w:val="2"/>
-        </w:numPr>
-        <w:ind w:leftChars="0"/>
-      </w:pPr>
-      <w:r>
-        <w:rPr>
-          <w:rFonts w:hint="eastAsia"/>
-        </w:rPr>
-        <w:t>개발 환경</w:t>
+      <w:r>
+        <w:rPr>
+          <w:rFonts w:hint="eastAsia"/>
+        </w:rPr>
+        <w:t>7.2.1</w:t>
       </w:r>
     </w:p>
     <w:p>
@@ -1173,7 +1115,16 @@
         <w:rPr>
           <w:rFonts w:hint="eastAsia"/>
         </w:rPr>
-        <w:t>OS : Windows 10</w:t>
+        <w:t>Data</w:t>
+      </w:r>
+      <w:r>
+        <w:rPr>
+          <w:rFonts w:hint="eastAsia"/>
+        </w:rPr>
+        <w:t xml:space="preserve">base : MariaDB </w:t>
+      </w:r>
+      <w:r>
+        <w:t>10.8.3</w:t>
       </w:r>
     </w:p>
     <w:p>
@@ -1186,125 +1137,7 @@
         <w:ind w:leftChars="0"/>
       </w:pPr>
       <w:r>
-        <w:t>IDE</w:t>
-      </w:r>
-    </w:p>
-    <w:p>
-      <w:pPr>
-        <w:pStyle w:val="a3"/>
-        <w:numPr>
-          <w:ilvl w:val="3"/>
-          <w:numId w:val="2"/>
-        </w:numPr>
-        <w:ind w:leftChars="0"/>
-      </w:pPr>
-      <w:proofErr w:type="spellStart"/>
-      <w:r>
-        <w:t>Intellij</w:t>
-      </w:r>
-      <w:proofErr w:type="spellEnd"/>
-      <w:r>
-        <w:t xml:space="preserve"> IDE 2022.1.3</w:t>
-      </w:r>
-    </w:p>
-    <w:p>
-      <w:pPr>
-        <w:pStyle w:val="a3"/>
-        <w:numPr>
-          <w:ilvl w:val="3"/>
-          <w:numId w:val="2"/>
-        </w:numPr>
-        <w:ind w:leftChars="0"/>
-      </w:pPr>
-      <w:r>
-        <w:t xml:space="preserve">Visual Studio Code </w:t>
-      </w:r>
-    </w:p>
-    <w:p>
-      <w:pPr>
-        <w:pStyle w:val="a3"/>
-        <w:numPr>
-          <w:ilvl w:val="3"/>
-          <w:numId w:val="2"/>
-        </w:numPr>
-        <w:ind w:leftChars="0"/>
-      </w:pPr>
-      <w:r>
-        <w:rPr>
-          <w:rFonts w:hint="eastAsia"/>
-        </w:rPr>
-        <w:t>Android Studio</w:t>
-      </w:r>
-      <w:r>
-        <w:t xml:space="preserve"> </w:t>
-      </w:r>
-      <w:r>
-        <w:rPr>
-          <w:rFonts w:hint="eastAsia"/>
-        </w:rPr>
-        <w:t>7.2.1</w:t>
-      </w:r>
-    </w:p>
-    <w:p>
-      <w:pPr>
-        <w:pStyle w:val="a3"/>
-        <w:numPr>
-          <w:ilvl w:val="2"/>
-          <w:numId w:val="2"/>
-        </w:numPr>
-        <w:ind w:leftChars="0"/>
-      </w:pPr>
-      <w:proofErr w:type="spellStart"/>
-      <w:r>
-        <w:rPr>
-          <w:rFonts w:hint="eastAsia"/>
-        </w:rPr>
-        <w:t>Datebase</w:t>
-      </w:r>
-      <w:proofErr w:type="spellEnd"/>
-      <w:r>
-        <w:rPr>
-          <w:rFonts w:hint="eastAsia"/>
-        </w:rPr>
-        <w:t xml:space="preserve"> : </w:t>
-      </w:r>
-      <w:proofErr w:type="spellStart"/>
-      <w:r>
-        <w:rPr>
-          <w:rFonts w:hint="eastAsia"/>
-        </w:rPr>
-        <w:t>MariaDB</w:t>
-      </w:r>
-      <w:proofErr w:type="spellEnd"/>
-      <w:r>
-        <w:rPr>
-          <w:rFonts w:hint="eastAsia"/>
-        </w:rPr>
-        <w:t xml:space="preserve"> </w:t>
-      </w:r>
-      <w:r>
-        <w:t>10.8.3</w:t>
-      </w:r>
-    </w:p>
-    <w:p>
-      <w:pPr>
-        <w:pStyle w:val="a3"/>
-        <w:numPr>
-          <w:ilvl w:val="2"/>
-          <w:numId w:val="2"/>
-        </w:numPr>
-        <w:ind w:leftChars="0"/>
-      </w:pPr>
-      <w:r>
-        <w:t>Server : AWS EC2 (</w:t>
-      </w:r>
-      <w:proofErr w:type="spellStart"/>
-      <w:r>
-        <w:t>MobaXterm</w:t>
-      </w:r>
-      <w:proofErr w:type="spellEnd"/>
-      <w:r>
-        <w:t>)</w:t>
+        <w:t>Server : AWS EC2 (MobaXterm)</w:t>
       </w:r>
     </w:p>
     <w:p>
@@ -1392,15 +1225,7 @@
         <w:ind w:leftChars="0"/>
       </w:pPr>
       <w:r>
-        <w:t xml:space="preserve">Spring Boot </w:t>
-      </w:r>
-      <w:proofErr w:type="spellStart"/>
-      <w:r>
-        <w:t>Gradle</w:t>
-      </w:r>
-      <w:proofErr w:type="spellEnd"/>
-      <w:r>
-        <w:t xml:space="preserve"> 7.5</w:t>
+        <w:t>Spring Boot Gradle 7.5</w:t>
       </w:r>
     </w:p>
     <w:p>
@@ -1413,23 +1238,7 @@
         <w:ind w:leftChars="0"/>
       </w:pPr>
       <w:r>
-        <w:t xml:space="preserve">Lombok 1.18.24, </w:t>
-      </w:r>
-      <w:proofErr w:type="spellStart"/>
-      <w:r>
-        <w:t>springdoc-openapi-ui</w:t>
-      </w:r>
-      <w:proofErr w:type="spellEnd"/>
-      <w:r>
-        <w:t xml:space="preserve"> 1.6.6, firebase 9.0.0, spring-cloud-starter-</w:t>
-      </w:r>
-      <w:proofErr w:type="spellStart"/>
-      <w:r>
-        <w:t>aws</w:t>
-      </w:r>
-      <w:proofErr w:type="spellEnd"/>
-      <w:r>
-        <w:t xml:space="preserve"> 2.3.1</w:t>
+        <w:t>Lombok 1.18.24, springdoc-openapi-ui 1.6.6, firebase 9.0.0, spring-cloud-starter-aws 2.3.1</w:t>
       </w:r>
     </w:p>
     <w:p>
@@ -1441,11 +1250,12 @@
         </w:numPr>
         <w:ind w:leftChars="0"/>
       </w:pPr>
-      <w:proofErr w:type="spellStart"/>
-      <w:r>
-        <w:t>Frondend</w:t>
-      </w:r>
-      <w:proofErr w:type="spellEnd"/>
+      <w:r>
+        <w:t>Front</w:t>
+      </w:r>
+      <w:r>
+        <w:t>end</w:t>
+      </w:r>
     </w:p>
     <w:p>
       <w:pPr>
@@ -1472,6 +1282,15 @@
       <w:r>
         <w:t xml:space="preserve">React </w:t>
       </w:r>
+    </w:p>
+    <w:p>
+      <w:pPr>
+        <w:pStyle w:val="a3"/>
+        <w:ind w:leftChars="0" w:left="2000"/>
+      </w:pPr>
+      <w:r>
+        <w:t xml:space="preserve">React </w:t>
+      </w:r>
       <w:r>
         <w:rPr>
           <w:rFonts w:hint="eastAsia"/>
@@ -1483,6 +1302,82 @@
       <w:pPr>
         <w:pStyle w:val="a3"/>
         <w:numPr>
+          <w:ilvl w:val="3"/>
+          <w:numId w:val="2"/>
+        </w:numPr>
+        <w:ind w:leftChars="0"/>
+      </w:pPr>
+      <w:r>
+        <w:rPr>
+          <w:rFonts w:hint="eastAsia"/>
+        </w:rPr>
+        <w:t>라이브러리</w:t>
+      </w:r>
+    </w:p>
+    <w:p>
+      <w:pPr>
+        <w:pStyle w:val="a3"/>
+        <w:ind w:leftChars="0" w:left="1702" w:firstLine="298"/>
+      </w:pPr>
+      <w:r>
+        <w:rPr>
+          <w:rFonts w:hint="eastAsia"/>
+        </w:rPr>
+        <w:t>@ckeditor/ckeditor5-build-class</w:t>
+      </w:r>
+      <w:r>
+        <w:t>ic : ^35.0.1</w:t>
+      </w:r>
+    </w:p>
+    <w:p>
+      <w:pPr>
+        <w:pStyle w:val="a3"/>
+        <w:ind w:leftChars="0" w:left="1211" w:firstLine="789"/>
+      </w:pPr>
+      <w:r>
+        <w:t>@</w:t>
+      </w:r>
+      <w:r>
+        <w:rPr>
+          <w:rFonts w:hint="eastAsia"/>
+        </w:rPr>
+        <w:t>ckeditor/ckeditor5</w:t>
+      </w:r>
+      <w:r>
+        <w:t>-react : ^5.0.2</w:t>
+      </w:r>
+    </w:p>
+    <w:p>
+      <w:pPr>
+        <w:pStyle w:val="a3"/>
+        <w:ind w:leftChars="0" w:left="1211" w:firstLine="789"/>
+      </w:pPr>
+      <w:r>
+        <w:t>react-js-pagination :^3.0.3</w:t>
+      </w:r>
+    </w:p>
+    <w:p>
+      <w:pPr>
+        <w:pStyle w:val="a3"/>
+        <w:ind w:leftChars="0" w:left="1211" w:firstLine="789"/>
+      </w:pPr>
+      <w:r>
+        <w:t>react-router-dom : ^6.3.0</w:t>
+      </w:r>
+    </w:p>
+    <w:p>
+      <w:pPr>
+        <w:pStyle w:val="a3"/>
+        <w:ind w:leftChars="0" w:left="1211" w:firstLine="789"/>
+      </w:pPr>
+      <w:r>
+        <w:t>react-toastify : ^8.2.0</w:t>
+      </w:r>
+    </w:p>
+    <w:p>
+      <w:pPr>
+        <w:pStyle w:val="a3"/>
+        <w:numPr>
           <w:ilvl w:val="2"/>
           <w:numId w:val="2"/>
         </w:numPr>
@@ -1520,7 +1415,6 @@
         </w:numPr>
         <w:ind w:leftChars="0"/>
       </w:pPr>
-      <w:proofErr w:type="spellStart"/>
       <w:r>
         <w:t>G</w:t>
       </w:r>
@@ -1530,7 +1424,6 @@
         </w:rPr>
         <w:t>radle</w:t>
       </w:r>
-      <w:proofErr w:type="spellEnd"/>
       <w:r>
         <w:t xml:space="preserve"> </w:t>
       </w:r>
@@ -1570,14 +1463,12 @@
         </w:rPr>
         <w:t>BE/</w:t>
       </w:r>
-      <w:proofErr w:type="spellStart"/>
       <w:r>
         <w:t>seller</w:t>
       </w:r>
       <w:r>
         <w:t>B</w:t>
       </w:r>
-      <w:proofErr w:type="spellEnd"/>
       <w:r>
         <w:rPr>
           <w:rFonts w:hint="eastAsia"/>
@@ -1594,7 +1485,6 @@
         </w:numPr>
         <w:ind w:leftChars="0"/>
       </w:pPr>
-      <w:proofErr w:type="spellStart"/>
       <w:r>
         <w:t>G</w:t>
       </w:r>
@@ -1602,14 +1492,7 @@
         <w:rPr>
           <w:rFonts w:hint="eastAsia"/>
         </w:rPr>
-        <w:t>it</w:t>
-      </w:r>
-      <w:proofErr w:type="spellEnd"/>
-      <w:r>
-        <w:rPr>
-          <w:rFonts w:hint="eastAsia"/>
-        </w:rPr>
-        <w:t xml:space="preserve"> </w:t>
+        <w:t xml:space="preserve">it </w:t>
       </w:r>
       <w:r>
         <w:t xml:space="preserve">clone </w:t>
@@ -1620,11 +1503,9 @@
         </w:rPr>
         <w:t xml:space="preserve">후 </w:t>
       </w:r>
-      <w:proofErr w:type="spellStart"/>
       <w:r>
         <w:t>intellij</w:t>
       </w:r>
-      <w:proofErr w:type="spellEnd"/>
       <w:r>
         <w:rPr>
           <w:rFonts w:hint="eastAsia"/>
@@ -1646,227 +1527,6 @@
             <wp:extent cx="3727450" cy="1594883"/>
             <wp:effectExtent l="0" t="0" r="6350" b="5715"/>
             <wp:docPr id="2" name="그림 2"/>
-            <wp:cNvGraphicFramePr>
-              <a:graphicFrameLocks xmlns:a="http://schemas.openxmlformats.org/drawingml/2006/main" noChangeAspect="1"/>
-            </wp:cNvGraphicFramePr>
-            <a:graphic xmlns:a="http://schemas.openxmlformats.org/drawingml/2006/main">
-              <a:graphicData uri="http://schemas.openxmlformats.org/drawingml/2006/picture">
-                <pic:pic xmlns:pic="http://schemas.openxmlformats.org/drawingml/2006/picture">
-                  <pic:nvPicPr>
-                    <pic:cNvPr id="1" name=""/>
-                    <pic:cNvPicPr/>
-                  </pic:nvPicPr>
-                  <pic:blipFill>
-                    <a:blip r:embed="rId7"/>
-                    <a:stretch>
-                      <a:fillRect/>
-                    </a:stretch>
-                  </pic:blipFill>
-                  <pic:spPr>
-                    <a:xfrm>
-                      <a:off x="0" y="0"/>
-                      <a:ext cx="3727450" cy="1594883"/>
-                    </a:xfrm>
-                    <a:prstGeom prst="rect">
-                      <a:avLst/>
-                    </a:prstGeom>
-                  </pic:spPr>
-                </pic:pic>
-              </a:graphicData>
-            </a:graphic>
-          </wp:inline>
-        </w:drawing>
-      </w:r>
-    </w:p>
-    <w:p>
-      <w:pPr>
-        <w:pStyle w:val="a3"/>
-        <w:numPr>
-          <w:ilvl w:val="2"/>
-          <w:numId w:val="2"/>
-        </w:numPr>
-        <w:ind w:leftChars="0"/>
-      </w:pPr>
-      <w:proofErr w:type="spellStart"/>
-      <w:r>
-        <w:t>S</w:t>
-      </w:r>
-      <w:r>
-        <w:rPr>
-          <w:rFonts w:hint="eastAsia"/>
-        </w:rPr>
-        <w:t>ecret.</w:t>
-      </w:r>
-      <w:r>
-        <w:t>yml</w:t>
-      </w:r>
-      <w:proofErr w:type="spellEnd"/>
-      <w:r>
-        <w:t xml:space="preserve"> </w:t>
-      </w:r>
-      <w:r>
-        <w:rPr>
-          <w:rFonts w:hint="eastAsia"/>
-        </w:rPr>
-        <w:t>파일을 \S07P12D105\BE\</w:t>
-      </w:r>
-      <w:r>
-        <w:t>seller</w:t>
-      </w:r>
-      <w:r>
-        <w:rPr>
-          <w:rFonts w:hint="eastAsia"/>
-        </w:rPr>
-        <w:t>\</w:t>
-      </w:r>
-      <w:proofErr w:type="spellStart"/>
-      <w:r>
-        <w:t>src</w:t>
-      </w:r>
-      <w:proofErr w:type="spellEnd"/>
-      <w:r>
-        <w:t>\main\resources</w:t>
-      </w:r>
-      <w:r>
-        <w:rPr>
-          <w:rFonts w:hint="eastAsia"/>
-        </w:rPr>
-        <w:t>에 이동</w:t>
-      </w:r>
-    </w:p>
-    <w:p>
-      <w:pPr>
-        <w:pStyle w:val="a3"/>
-        <w:numPr>
-          <w:ilvl w:val="2"/>
-          <w:numId w:val="2"/>
-        </w:numPr>
-        <w:ind w:leftChars="0"/>
-      </w:pPr>
-      <w:r>
-        <w:t>./</w:t>
-      </w:r>
-      <w:proofErr w:type="spellStart"/>
-      <w:r>
-        <w:t>gradlew</w:t>
-      </w:r>
-      <w:proofErr w:type="spellEnd"/>
-      <w:r>
-        <w:t xml:space="preserve"> clean build</w:t>
-      </w:r>
-      <w:r>
-        <w:t xml:space="preserve"> </w:t>
-      </w:r>
-      <w:r>
-        <w:rPr>
-          <w:rFonts w:hint="eastAsia"/>
-        </w:rPr>
-        <w:t>실행</w:t>
-      </w:r>
-    </w:p>
-    <w:p>
-      <w:pPr>
-        <w:pStyle w:val="a3"/>
-        <w:ind w:leftChars="0" w:left="1600"/>
-      </w:pPr>
-      <w:r>
-        <w:rPr>
-          <w:noProof/>
-        </w:rPr>
-        <w:drawing>
-          <wp:inline distT="0" distB="0" distL="0" distR="0" wp14:anchorId="4381F244" wp14:editId="0C680F84">
-            <wp:extent cx="4207510" cy="1275865"/>
-            <wp:effectExtent l="0" t="0" r="2540" b="635"/>
-            <wp:docPr id="4" name="그림 4"/>
-            <wp:cNvGraphicFramePr>
-              <a:graphicFrameLocks xmlns:a="http://schemas.openxmlformats.org/drawingml/2006/main" noChangeAspect="1"/>
-            </wp:cNvGraphicFramePr>
-            <a:graphic xmlns:a="http://schemas.openxmlformats.org/drawingml/2006/main">
-              <a:graphicData uri="http://schemas.openxmlformats.org/drawingml/2006/picture">
-                <pic:pic xmlns:pic="http://schemas.openxmlformats.org/drawingml/2006/picture">
-                  <pic:nvPicPr>
-                    <pic:cNvPr id="1" name=""/>
-                    <pic:cNvPicPr/>
-                  </pic:nvPicPr>
-                  <pic:blipFill>
-                    <a:blip r:embed="rId8"/>
-                    <a:stretch>
-                      <a:fillRect/>
-                    </a:stretch>
-                  </pic:blipFill>
-                  <pic:spPr>
-                    <a:xfrm>
-                      <a:off x="0" y="0"/>
-                      <a:ext cx="4290363" cy="1300989"/>
-                    </a:xfrm>
-                    <a:prstGeom prst="rect">
-                      <a:avLst/>
-                    </a:prstGeom>
-                  </pic:spPr>
-                </pic:pic>
-              </a:graphicData>
-            </a:graphic>
-          </wp:inline>
-        </w:drawing>
-      </w:r>
-    </w:p>
-    <w:p>
-      <w:pPr>
-        <w:pStyle w:val="a3"/>
-        <w:numPr>
-          <w:ilvl w:val="2"/>
-          <w:numId w:val="2"/>
-        </w:numPr>
-        <w:ind w:leftChars="0"/>
-      </w:pPr>
-      <w:r>
-        <w:rPr>
-          <w:rFonts w:hint="eastAsia"/>
-        </w:rPr>
-        <w:t>\</w:t>
-      </w:r>
-      <w:r>
-        <w:t>S07P12D105\BE\</w:t>
-      </w:r>
-      <w:proofErr w:type="spellStart"/>
-      <w:r>
-        <w:t>sellerB</w:t>
-      </w:r>
-      <w:proofErr w:type="spellEnd"/>
-      <w:r>
-        <w:t>\build\libs</w:t>
-      </w:r>
-      <w:r>
-        <w:rPr>
-          <w:rFonts w:hint="eastAsia"/>
-        </w:rPr>
-        <w:t xml:space="preserve">에 </w:t>
-      </w:r>
-      <w:r>
-        <w:t>jar</w:t>
-      </w:r>
-      <w:r>
-        <w:rPr>
-          <w:rFonts w:hint="eastAsia"/>
-        </w:rPr>
-        <w:t>파일 생성</w:t>
-      </w:r>
-    </w:p>
-    <w:p>
-      <w:pPr>
-        <w:pStyle w:val="a3"/>
-        <w:ind w:leftChars="0" w:left="1600"/>
-      </w:pPr>
-      <w:r>
-        <w:rPr>
-          <w:noProof/>
-        </w:rPr>
-        <w:lastRenderedPageBreak/>
-        <w:drawing>
-          <wp:inline distT="0" distB="0" distL="0" distR="0" wp14:anchorId="6C5BD569" wp14:editId="1938E717">
-            <wp:extent cx="4177030" cy="872798"/>
-            <wp:effectExtent l="0" t="0" r="0" b="3810"/>
-            <wp:docPr id="5" name="그림 5"/>
             <wp:cNvGraphicFramePr>
               <a:graphicFrameLocks xmlns:a="http://schemas.openxmlformats.org/drawingml/2006/main" noChangeAspect="1"/>
             </wp:cNvGraphicFramePr>
@@ -1886,7 +1546,7 @@
                   <pic:spPr>
                     <a:xfrm>
                       <a:off x="0" y="0"/>
-                      <a:ext cx="4272411" cy="892728"/>
+                      <a:ext cx="3727450" cy="1594883"/>
                     </a:xfrm>
                     <a:prstGeom prst="rect">
                       <a:avLst/>
@@ -1903,56 +1563,69 @@
       <w:pPr>
         <w:pStyle w:val="a3"/>
         <w:numPr>
-          <w:ilvl w:val="1"/>
-          <w:numId w:val="2"/>
-        </w:numPr>
-        <w:ind w:leftChars="0"/>
-      </w:pPr>
-      <w:r>
-        <w:rPr>
-          <w:rFonts w:hint="eastAsia"/>
-        </w:rPr>
-        <w:t>FE/</w:t>
-      </w:r>
-      <w:proofErr w:type="spellStart"/>
-      <w:r>
-        <w:t>sellerb_fe</w:t>
-      </w:r>
-      <w:proofErr w:type="spellEnd"/>
-    </w:p>
-    <w:p>
-      <w:pPr>
-        <w:pStyle w:val="a3"/>
-        <w:numPr>
           <w:ilvl w:val="2"/>
           <w:numId w:val="2"/>
         </w:numPr>
         <w:ind w:leftChars="0"/>
       </w:pPr>
-      <w:proofErr w:type="spellStart"/>
-      <w:r>
-        <w:t>Git</w:t>
-      </w:r>
-      <w:proofErr w:type="spellEnd"/>
-      <w:r>
-        <w:t xml:space="preserve"> clone </w:t>
-      </w:r>
-      <w:r>
-        <w:rPr>
-          <w:rFonts w:hint="eastAsia"/>
-        </w:rPr>
-        <w:t xml:space="preserve">후 </w:t>
-      </w:r>
-      <w:proofErr w:type="spellStart"/>
-      <w:r>
-        <w:t>vscode</w:t>
-      </w:r>
-      <w:proofErr w:type="spellEnd"/>
-      <w:r>
-        <w:rPr>
-          <w:rFonts w:hint="eastAsia"/>
-        </w:rPr>
-        <w:t>로 프로젝트 실행</w:t>
+      <w:r>
+        <w:lastRenderedPageBreak/>
+        <w:t>S</w:t>
+      </w:r>
+      <w:r>
+        <w:rPr>
+          <w:rFonts w:hint="eastAsia"/>
+        </w:rPr>
+        <w:t>ecret.</w:t>
+      </w:r>
+      <w:r>
+        <w:t xml:space="preserve">yml </w:t>
+      </w:r>
+      <w:r>
+        <w:rPr>
+          <w:rFonts w:hint="eastAsia"/>
+        </w:rPr>
+        <w:t>파일을 \S07P12D105\BE\</w:t>
+      </w:r>
+      <w:r>
+        <w:t>seller</w:t>
+      </w:r>
+      <w:r>
+        <w:rPr>
+          <w:rFonts w:hint="eastAsia"/>
+        </w:rPr>
+        <w:t>\</w:t>
+      </w:r>
+      <w:r>
+        <w:t>src\main\resources</w:t>
+      </w:r>
+      <w:r>
+        <w:rPr>
+          <w:rFonts w:hint="eastAsia"/>
+        </w:rPr>
+        <w:t>에 이동</w:t>
+      </w:r>
+    </w:p>
+    <w:p>
+      <w:pPr>
+        <w:pStyle w:val="a3"/>
+        <w:numPr>
+          <w:ilvl w:val="2"/>
+          <w:numId w:val="2"/>
+        </w:numPr>
+        <w:ind w:leftChars="0"/>
+      </w:pPr>
+      <w:r>
+        <w:t>./gradlew clean build</w:t>
+      </w:r>
+      <w:r>
+        <w:t xml:space="preserve"> </w:t>
+      </w:r>
+      <w:r>
+        <w:rPr>
+          <w:rFonts w:hint="eastAsia"/>
+        </w:rPr>
+        <w:t>실행</w:t>
       </w:r>
     </w:p>
     <w:p>
@@ -1965,10 +1638,10 @@
           <w:noProof/>
         </w:rPr>
         <w:drawing>
-          <wp:inline distT="0" distB="0" distL="0" distR="0" wp14:anchorId="5653AF0E" wp14:editId="4F119725">
-            <wp:extent cx="3704590" cy="2256163"/>
-            <wp:effectExtent l="0" t="0" r="0" b="0"/>
-            <wp:docPr id="6" name="그림 6"/>
+          <wp:inline distT="0" distB="0" distL="0" distR="0" wp14:anchorId="4381F244" wp14:editId="0C680F84">
+            <wp:extent cx="4207510" cy="1275865"/>
+            <wp:effectExtent l="0" t="0" r="2540" b="635"/>
+            <wp:docPr id="4" name="그림 4"/>
             <wp:cNvGraphicFramePr>
               <a:graphicFrameLocks xmlns:a="http://schemas.openxmlformats.org/drawingml/2006/main" noChangeAspect="1"/>
             </wp:cNvGraphicFramePr>
@@ -1988,7 +1661,7 @@
                   <pic:spPr>
                     <a:xfrm>
                       <a:off x="0" y="0"/>
-                      <a:ext cx="3774935" cy="2299004"/>
+                      <a:ext cx="4290363" cy="1300989"/>
                     </a:xfrm>
                     <a:prstGeom prst="rect">
                       <a:avLst/>
@@ -2009,124 +1682,30 @@
           <w:numId w:val="2"/>
         </w:numPr>
         <w:ind w:leftChars="0"/>
-        <w:rPr>
-          <w:rFonts w:hint="eastAsia"/>
-        </w:rPr>
-      </w:pPr>
-      <w:proofErr w:type="spellStart"/>
-      <w:r>
-        <w:rPr>
-          <w:rFonts w:hint="eastAsia"/>
-        </w:rPr>
-        <w:t>cmd</w:t>
-      </w:r>
-      <w:proofErr w:type="spellEnd"/>
+      </w:pPr>
+      <w:r>
+        <w:rPr>
+          <w:rFonts w:hint="eastAsia"/>
+        </w:rPr>
+        <w:t>\</w:t>
+      </w:r>
+      <w:r>
+        <w:t>S07P12D105\BE\sellerB\build\libs</w:t>
+      </w:r>
       <w:r>
         <w:rPr>
           <w:rFonts w:hint="eastAsia"/>
         </w:rPr>
         <w:t xml:space="preserve">에 </w:t>
       </w:r>
-      <w:proofErr w:type="spellStart"/>
-      <w:r>
-        <w:t>n</w:t>
-      </w:r>
-      <w:r>
-        <w:rPr>
-          <w:rFonts w:hint="eastAsia"/>
-        </w:rPr>
-        <w:t>pm</w:t>
-      </w:r>
-      <w:proofErr w:type="spellEnd"/>
-      <w:r>
-        <w:rPr>
-          <w:rFonts w:hint="eastAsia"/>
-        </w:rPr>
-        <w:t xml:space="preserve"> </w:t>
-      </w:r>
-      <w:r>
-        <w:t>install</w:t>
-      </w:r>
-      <w:bookmarkStart w:id="4" w:name="_GoBack"/>
-      <w:bookmarkEnd w:id="4"/>
-    </w:p>
-    <w:p>
-      <w:pPr>
-        <w:pStyle w:val="a3"/>
-        <w:numPr>
-          <w:ilvl w:val="2"/>
-          <w:numId w:val="2"/>
-        </w:numPr>
-        <w:ind w:leftChars="0"/>
-      </w:pPr>
-      <w:proofErr w:type="spellStart"/>
-      <w:r>
-        <w:rPr>
-          <w:rFonts w:hint="eastAsia"/>
-        </w:rPr>
-        <w:t>cmd</w:t>
-      </w:r>
-      <w:proofErr w:type="spellEnd"/>
-      <w:r>
-        <w:rPr>
-          <w:rFonts w:hint="eastAsia"/>
-        </w:rPr>
-        <w:t xml:space="preserve">에 </w:t>
-      </w:r>
-      <w:proofErr w:type="spellStart"/>
-      <w:r>
-        <w:t>n</w:t>
-      </w:r>
-      <w:r>
-        <w:rPr>
-          <w:rFonts w:hint="eastAsia"/>
-        </w:rPr>
-        <w:t>pm</w:t>
-      </w:r>
-      <w:proofErr w:type="spellEnd"/>
-      <w:r>
-        <w:rPr>
-          <w:rFonts w:hint="eastAsia"/>
-        </w:rPr>
-        <w:t xml:space="preserve"> </w:t>
-      </w:r>
-      <w:r>
-        <w:t>start</w:t>
-      </w:r>
-    </w:p>
-    <w:p>
-      <w:pPr>
-        <w:pStyle w:val="a3"/>
-        <w:numPr>
-          <w:ilvl w:val="1"/>
-          <w:numId w:val="2"/>
-        </w:numPr>
-        <w:ind w:leftChars="0"/>
-        <w:rPr>
-          <w:rFonts w:hint="eastAsia"/>
-        </w:rPr>
-      </w:pPr>
-      <w:r>
-        <w:rPr>
-          <w:rFonts w:hint="eastAsia"/>
-        </w:rPr>
-        <w:t>AOS</w:t>
-      </w:r>
-    </w:p>
-    <w:p>
-      <w:pPr>
-        <w:pStyle w:val="a3"/>
-        <w:numPr>
-          <w:ilvl w:val="2"/>
-          <w:numId w:val="2"/>
-        </w:numPr>
-        <w:ind w:leftChars="0"/>
-      </w:pPr>
-      <w:r>
-        <w:rPr>
-          <w:rFonts w:hint="eastAsia"/>
-        </w:rPr>
-        <w:t>요렇게~</w:t>
+      <w:r>
+        <w:t>jar</w:t>
+      </w:r>
+      <w:r>
+        <w:rPr>
+          <w:rFonts w:hint="eastAsia"/>
+        </w:rPr>
+        <w:t>파일 생성</w:t>
       </w:r>
     </w:p>
     <w:p>
@@ -2134,76 +1713,15 @@
         <w:pStyle w:val="a3"/>
         <w:ind w:leftChars="0" w:left="1600"/>
       </w:pPr>
-    </w:p>
-    <w:p>
-      <w:r>
-        <w:tab/>
-      </w:r>
-      <w:r>
-        <w:tab/>
-      </w:r>
-    </w:p>
-    <w:p>
-      <w:pPr>
-        <w:pStyle w:val="a6"/>
-        <w:numPr>
-          <w:ilvl w:val="0"/>
-          <w:numId w:val="2"/>
-        </w:numPr>
-        <w:jc w:val="left"/>
-      </w:pPr>
-      <w:bookmarkStart w:id="5" w:name="_Toc111670608"/>
-      <w:r>
-        <w:rPr>
-          <w:rFonts w:hint="eastAsia"/>
-        </w:rPr>
-        <w:t>배포 특이사항</w:t>
-      </w:r>
-      <w:bookmarkEnd w:id="5"/>
-    </w:p>
-    <w:p>
-      <w:pPr>
-        <w:pStyle w:val="a3"/>
-        <w:numPr>
-          <w:ilvl w:val="1"/>
-          <w:numId w:val="2"/>
-        </w:numPr>
-        <w:ind w:leftChars="0"/>
-      </w:pPr>
-      <w:r>
-        <w:t xml:space="preserve">Jenkins shell </w:t>
-      </w:r>
-      <w:proofErr w:type="spellStart"/>
-      <w:r>
-        <w:t>scipt</w:t>
-      </w:r>
-      <w:proofErr w:type="spellEnd"/>
-    </w:p>
-    <w:p>
-      <w:pPr>
-        <w:pStyle w:val="a3"/>
-        <w:numPr>
-          <w:ilvl w:val="2"/>
-          <w:numId w:val="2"/>
-        </w:numPr>
-        <w:ind w:leftChars="0"/>
-      </w:pPr>
-      <w:r>
-        <w:t>be</w:t>
-      </w:r>
-    </w:p>
-    <w:p>
-      <w:pPr>
-        <w:pStyle w:val="a3"/>
-        <w:ind w:leftChars="0" w:left="1200"/>
-      </w:pPr>
-      <w:r>
-        <w:lastRenderedPageBreak/>
+      <w:r>
+        <w:rPr>
+          <w:noProof/>
+        </w:rPr>
         <w:drawing>
-          <wp:inline distT="0" distB="0" distL="0" distR="0" wp14:anchorId="678BB3EB" wp14:editId="04351F9C">
-            <wp:extent cx="4375150" cy="2322329"/>
-            <wp:effectExtent l="0" t="0" r="6350" b="1905"/>
-            <wp:docPr id="19" name="그림 19"/>
+          <wp:inline distT="0" distB="0" distL="0" distR="0" wp14:anchorId="6C5BD569" wp14:editId="1938E717">
+            <wp:extent cx="4177030" cy="872798"/>
+            <wp:effectExtent l="0" t="0" r="0" b="3810"/>
+            <wp:docPr id="5" name="그림 5"/>
             <wp:cNvGraphicFramePr>
               <a:graphicFrameLocks xmlns:a="http://schemas.openxmlformats.org/drawingml/2006/main" noChangeAspect="1"/>
             </wp:cNvGraphicFramePr>
@@ -2223,7 +1741,7 @@
                   <pic:spPr>
                     <a:xfrm>
                       <a:off x="0" y="0"/>
-                      <a:ext cx="4388421" cy="2329373"/>
+                      <a:ext cx="4272411" cy="892728"/>
                     </a:xfrm>
                     <a:prstGeom prst="rect">
                       <a:avLst/>
@@ -2240,28 +1758,63 @@
       <w:pPr>
         <w:pStyle w:val="a3"/>
         <w:numPr>
+          <w:ilvl w:val="1"/>
+          <w:numId w:val="2"/>
+        </w:numPr>
+        <w:ind w:leftChars="0"/>
+      </w:pPr>
+      <w:r>
+        <w:rPr>
+          <w:rFonts w:hint="eastAsia"/>
+        </w:rPr>
+        <w:t>FE/</w:t>
+      </w:r>
+      <w:r>
+        <w:t>sellerb_fe</w:t>
+      </w:r>
+    </w:p>
+    <w:p>
+      <w:pPr>
+        <w:pStyle w:val="a3"/>
+        <w:numPr>
           <w:ilvl w:val="2"/>
           <w:numId w:val="2"/>
         </w:numPr>
         <w:ind w:leftChars="0"/>
       </w:pPr>
-      <w:proofErr w:type="spellStart"/>
-      <w:r>
-        <w:t>fe</w:t>
-      </w:r>
-      <w:proofErr w:type="spellEnd"/>
-    </w:p>
-    <w:p>
-      <w:pPr>
-        <w:pStyle w:val="a3"/>
-        <w:ind w:leftChars="0" w:left="1200"/>
-      </w:pPr>
-      <w:r>
+      <w:r>
+        <w:t xml:space="preserve">Git clone </w:t>
+      </w:r>
+      <w:r>
+        <w:rPr>
+          <w:rFonts w:hint="eastAsia"/>
+        </w:rPr>
+        <w:t xml:space="preserve">후 </w:t>
+      </w:r>
+      <w:r>
+        <w:t>vscode</w:t>
+      </w:r>
+      <w:r>
+        <w:rPr>
+          <w:rFonts w:hint="eastAsia"/>
+        </w:rPr>
+        <w:t>로 프로젝트 실행</w:t>
+      </w:r>
+    </w:p>
+    <w:p>
+      <w:pPr>
+        <w:pStyle w:val="a3"/>
+        <w:ind w:leftChars="0" w:left="1600"/>
+      </w:pPr>
+      <w:r>
+        <w:rPr>
+          <w:noProof/>
+        </w:rPr>
         <w:drawing>
-          <wp:inline distT="0" distB="0" distL="0" distR="0" wp14:anchorId="12C29746" wp14:editId="162F261F">
-            <wp:extent cx="4396740" cy="1245564"/>
-            <wp:effectExtent l="0" t="0" r="3810" b="0"/>
-            <wp:docPr id="20" name="그림 20"/>
+          <wp:inline distT="0" distB="0" distL="0" distR="0" wp14:anchorId="5653AF0E" wp14:editId="4F119725">
+            <wp:extent cx="3704590" cy="2256163"/>
+            <wp:effectExtent l="0" t="0" r="0" b="0"/>
+            <wp:docPr id="6" name="그림 6"/>
             <wp:cNvGraphicFramePr>
               <a:graphicFrameLocks xmlns:a="http://schemas.openxmlformats.org/drawingml/2006/main" noChangeAspect="1"/>
             </wp:cNvGraphicFramePr>
@@ -2281,7 +1834,7 @@
                   <pic:spPr>
                     <a:xfrm>
                       <a:off x="0" y="0"/>
-                      <a:ext cx="4423211" cy="1253063"/>
+                      <a:ext cx="3774935" cy="2299004"/>
                     </a:xfrm>
                     <a:prstGeom prst="rect">
                       <a:avLst/>
@@ -2298,42 +1851,79 @@
       <w:pPr>
         <w:pStyle w:val="a3"/>
         <w:numPr>
+          <w:ilvl w:val="2"/>
+          <w:numId w:val="2"/>
+        </w:numPr>
+        <w:ind w:leftChars="0"/>
+      </w:pPr>
+      <w:r>
+        <w:rPr>
+          <w:rFonts w:hint="eastAsia"/>
+        </w:rPr>
+        <w:t xml:space="preserve">cmd에 </w:t>
+      </w:r>
+      <w:r>
+        <w:t>n</w:t>
+      </w:r>
+      <w:r>
+        <w:rPr>
+          <w:rFonts w:hint="eastAsia"/>
+        </w:rPr>
+        <w:t xml:space="preserve">pm </w:t>
+      </w:r>
+      <w:r>
+        <w:t>install</w:t>
+      </w:r>
+    </w:p>
+    <w:p>
+      <w:pPr>
+        <w:pStyle w:val="a3"/>
+        <w:numPr>
+          <w:ilvl w:val="2"/>
+          <w:numId w:val="2"/>
+        </w:numPr>
+        <w:ind w:leftChars="0"/>
+      </w:pPr>
+      <w:r>
+        <w:rPr>
+          <w:rFonts w:hint="eastAsia"/>
+        </w:rPr>
+        <w:t xml:space="preserve">cmd에 </w:t>
+      </w:r>
+      <w:r>
+        <w:t>n</w:t>
+      </w:r>
+      <w:r>
+        <w:rPr>
+          <w:rFonts w:hint="eastAsia"/>
+        </w:rPr>
+        <w:t xml:space="preserve">pm </w:t>
+      </w:r>
+      <w:r>
+        <w:rPr>
+          <w:rFonts w:hint="eastAsia"/>
+        </w:rPr>
+        <w:t xml:space="preserve">run </w:t>
+      </w:r>
+      <w:r>
+        <w:t>build</w:t>
+      </w:r>
+    </w:p>
+    <w:p>
+      <w:pPr>
+        <w:pStyle w:val="a3"/>
+        <w:numPr>
           <w:ilvl w:val="1"/>
           <w:numId w:val="2"/>
         </w:numPr>
         <w:ind w:leftChars="0"/>
       </w:pPr>
-      <w:proofErr w:type="spellStart"/>
-      <w:r>
-        <w:rPr>
-          <w:rFonts w:hint="eastAsia"/>
-        </w:rPr>
-        <w:t>gitlab</w:t>
-      </w:r>
-      <w:proofErr w:type="spellEnd"/>
-      <w:r>
-        <w:rPr>
-          <w:rFonts w:hint="eastAsia"/>
-        </w:rPr>
-        <w:t xml:space="preserve"> </w:t>
-      </w:r>
-      <w:proofErr w:type="spellStart"/>
-      <w:r>
-        <w:rPr>
-          <w:rFonts w:hint="eastAsia"/>
-        </w:rPr>
-        <w:t>webho</w:t>
-      </w:r>
-      <w:r>
-        <w:t>o</w:t>
-      </w:r>
-      <w:r>
-        <w:rPr>
-          <w:rFonts w:hint="eastAsia"/>
-        </w:rPr>
-        <w:t>k</w:t>
-      </w:r>
-      <w:proofErr w:type="spellEnd"/>
+      <w:r>
+        <w:rPr>
+          <w:rFonts w:hint="eastAsia"/>
+        </w:rPr>
+        <w:t>AOS</w:t>
+      </w:r>
     </w:p>
     <w:p>
       <w:pPr>
@@ -2344,185 +1934,85 @@
         </w:numPr>
         <w:ind w:leftChars="0"/>
       </w:pPr>
-      <w:proofErr w:type="spellStart"/>
-      <w:r>
-        <w:t>gitlab</w:t>
-      </w:r>
-      <w:proofErr w:type="spellEnd"/>
-      <w:r>
-        <w:t xml:space="preserve"> User Settings</w:t>
-      </w:r>
-      <w:r>
-        <w:rPr>
-          <w:rFonts w:hint="eastAsia"/>
-        </w:rPr>
-        <w:t xml:space="preserve">에 </w:t>
-      </w:r>
-      <w:r>
-        <w:t>Access Token</w:t>
-      </w:r>
-      <w:r>
-        <w:rPr>
-          <w:rFonts w:hint="eastAsia"/>
-        </w:rPr>
-        <w:t xml:space="preserve">을 생성하고 </w:t>
-      </w:r>
-      <w:proofErr w:type="spellStart"/>
-      <w:r>
-        <w:rPr>
-          <w:rFonts w:hint="eastAsia"/>
-        </w:rPr>
-        <w:t>젠킨스에</w:t>
-      </w:r>
-      <w:proofErr w:type="spellEnd"/>
-      <w:r>
-        <w:rPr>
-          <w:rFonts w:hint="eastAsia"/>
-        </w:rPr>
-        <w:t xml:space="preserve"> 입력,</w:t>
-      </w:r>
-      <w:r>
-        <w:t xml:space="preserve"> </w:t>
-      </w:r>
-      <w:proofErr w:type="spellStart"/>
-      <w:r>
-        <w:rPr>
-          <w:rFonts w:hint="eastAsia"/>
-        </w:rPr>
-        <w:t>젠킨스에서</w:t>
-      </w:r>
-      <w:proofErr w:type="spellEnd"/>
-      <w:r>
-        <w:rPr>
-          <w:rFonts w:hint="eastAsia"/>
-        </w:rPr>
-        <w:t xml:space="preserve"> </w:t>
-      </w:r>
-      <w:proofErr w:type="spellStart"/>
-      <w:r>
-        <w:t>gitlab</w:t>
-      </w:r>
-      <w:proofErr w:type="spellEnd"/>
-      <w:r>
-        <w:t xml:space="preserve"> </w:t>
-      </w:r>
-      <w:r>
-        <w:rPr>
-          <w:rFonts w:hint="eastAsia"/>
-        </w:rPr>
-        <w:t xml:space="preserve">push되면 빌드를 하도록 체크하고 </w:t>
-      </w:r>
-      <w:proofErr w:type="spellStart"/>
-      <w:r>
-        <w:t>webhook</w:t>
-      </w:r>
-      <w:proofErr w:type="spellEnd"/>
-      <w:r>
-        <w:t xml:space="preserve"> URL</w:t>
-      </w:r>
-      <w:r>
-        <w:rPr>
-          <w:rFonts w:hint="eastAsia"/>
-        </w:rPr>
-        <w:t xml:space="preserve">을 </w:t>
-      </w:r>
-      <w:proofErr w:type="spellStart"/>
-      <w:r>
-        <w:rPr>
-          <w:rFonts w:hint="eastAsia"/>
-        </w:rPr>
-        <w:t>기억해놓고</w:t>
-      </w:r>
-      <w:proofErr w:type="spellEnd"/>
-      <w:r>
-        <w:rPr>
-          <w:rFonts w:hint="eastAsia"/>
-        </w:rPr>
-        <w:t xml:space="preserve"> 고급을 눌러 </w:t>
-      </w:r>
-      <w:r>
-        <w:t>Secret token</w:t>
-      </w:r>
-      <w:r>
-        <w:rPr>
-          <w:rFonts w:hint="eastAsia"/>
-        </w:rPr>
-        <w:t xml:space="preserve">을 생성한 후 </w:t>
-      </w:r>
-      <w:proofErr w:type="spellStart"/>
-      <w:r>
-        <w:t>gitlab</w:t>
-      </w:r>
-      <w:proofErr w:type="spellEnd"/>
-      <w:r>
-        <w:rPr>
-          <w:rFonts w:hint="eastAsia"/>
-        </w:rPr>
-        <w:t xml:space="preserve">의 </w:t>
-      </w:r>
-      <w:r>
-        <w:t>Settings</w:t>
-      </w:r>
-      <w:r>
-        <w:rPr>
-          <w:rFonts w:hint="eastAsia"/>
-        </w:rPr>
-        <w:t xml:space="preserve">의 </w:t>
-      </w:r>
-      <w:proofErr w:type="spellStart"/>
-      <w:r>
-        <w:t>Webhooks</w:t>
-      </w:r>
-      <w:proofErr w:type="spellEnd"/>
-      <w:r>
-        <w:rPr>
-          <w:rFonts w:hint="eastAsia"/>
-        </w:rPr>
-        <w:t xml:space="preserve">로 진입해 </w:t>
-      </w:r>
-      <w:proofErr w:type="spellStart"/>
-      <w:r>
-        <w:t>webhook</w:t>
-      </w:r>
-      <w:proofErr w:type="spellEnd"/>
-      <w:r>
-        <w:rPr>
-          <w:rFonts w:hint="eastAsia"/>
-        </w:rPr>
-        <w:t xml:space="preserve">을 생성하고 </w:t>
-      </w:r>
-      <w:proofErr w:type="spellStart"/>
-      <w:r>
-        <w:rPr>
-          <w:rFonts w:hint="eastAsia"/>
-        </w:rPr>
-        <w:t>기억해둔</w:t>
-      </w:r>
-      <w:proofErr w:type="spellEnd"/>
-      <w:r>
-        <w:rPr>
-          <w:rFonts w:hint="eastAsia"/>
-        </w:rPr>
-        <w:t xml:space="preserve"> </w:t>
-      </w:r>
-      <w:r>
-        <w:t>URL</w:t>
-      </w:r>
-      <w:r>
-        <w:rPr>
-          <w:rFonts w:hint="eastAsia"/>
-        </w:rPr>
-        <w:t xml:space="preserve">과 </w:t>
-      </w:r>
-      <w:r>
-        <w:t>secret token</w:t>
-      </w:r>
-      <w:r>
-        <w:rPr>
-          <w:rFonts w:hint="eastAsia"/>
-        </w:rPr>
-        <w:t>을 넣어주면 된다.</w:t>
-      </w:r>
+      <w:r>
+        <w:rPr>
+          <w:rFonts w:hint="eastAsia"/>
+        </w:rPr>
+        <w:t>Git clone</w:t>
+      </w:r>
+    </w:p>
+    <w:p>
+      <w:pPr>
+        <w:pStyle w:val="a3"/>
+        <w:numPr>
+          <w:ilvl w:val="2"/>
+          <w:numId w:val="2"/>
+        </w:numPr>
+        <w:ind w:leftChars="0"/>
+      </w:pPr>
+      <w:r>
+        <w:t>Mac/Linux : ./gradlew tasks</w:t>
+      </w:r>
+      <w:r>
+        <w:t xml:space="preserve">, </w:t>
+      </w:r>
+      <w:r>
+        <w:t>Windows : gradlew.bat tasks</w:t>
+      </w:r>
+    </w:p>
+    <w:p>
+      <w:pPr>
+        <w:pStyle w:val="a3"/>
+        <w:numPr>
+          <w:ilvl w:val="2"/>
+          <w:numId w:val="2"/>
+        </w:numPr>
+        <w:ind w:leftChars="0"/>
+        <w:rPr>
+          <w:rFonts w:hint="eastAsia"/>
+        </w:rPr>
+      </w:pPr>
+      <w:r>
+        <w:t>Max/Linux : ./gradlew installDebug</w:t>
+      </w:r>
+      <w:r>
+        <w:t xml:space="preserve">, </w:t>
+      </w:r>
+      <w:r>
+        <w:t>Windows : gradlew.bat installDebug</w:t>
+      </w:r>
+    </w:p>
+    <w:p>
+      <w:pPr>
+        <w:pStyle w:val="a3"/>
+        <w:ind w:leftChars="0" w:left="1600"/>
+      </w:pPr>
+    </w:p>
+    <w:p>
+      <w:r>
+        <w:tab/>
+      </w:r>
+      <w:r>
+        <w:tab/>
+      </w:r>
+    </w:p>
+    <w:p>
+      <w:pPr>
+        <w:pStyle w:val="a6"/>
+        <w:numPr>
+          <w:ilvl w:val="0"/>
+          <w:numId w:val="2"/>
+        </w:numPr>
+        <w:jc w:val="left"/>
+      </w:pPr>
+      <w:bookmarkStart w:id="4" w:name="_Toc111670608"/>
+      <w:r>
+        <w:rPr>
+          <w:rFonts w:hint="eastAsia"/>
+        </w:rPr>
+        <w:t>배포 특이사항</w:t>
+      </w:r>
+      <w:bookmarkEnd w:id="4"/>
     </w:p>
     <w:p>
       <w:pPr>
@@ -2534,19 +2024,13 @@
         <w:ind w:leftChars="0"/>
       </w:pPr>
       <w:r>
-        <w:rPr>
-          <w:rFonts w:hint="eastAsia"/>
-        </w:rPr>
-        <w:t>EC2</w:t>
-      </w:r>
-      <w:r>
-        <w:t xml:space="preserve"> </w:t>
-      </w:r>
-      <w:r>
-        <w:rPr>
-          <w:rFonts w:hint="eastAsia"/>
-        </w:rPr>
-        <w:t>세팅</w:t>
+        <w:t>Jenkins shell sc</w:t>
+      </w:r>
+      <w:r>
+        <w:t>r</w:t>
+      </w:r>
+      <w:r>
+        <w:t>ipt</w:t>
       </w:r>
     </w:p>
     <w:p>
@@ -2558,83 +2042,24 @@
         </w:numPr>
         <w:ind w:leftChars="0"/>
       </w:pPr>
-      <w:proofErr w:type="spellStart"/>
-      <w:r>
-        <w:rPr>
-          <w:rFonts w:hint="eastAsia"/>
-        </w:rPr>
-        <w:t>도커</w:t>
-      </w:r>
-      <w:proofErr w:type="spellEnd"/>
-      <w:r>
-        <w:rPr>
-          <w:rFonts w:hint="eastAsia"/>
-        </w:rPr>
-        <w:t xml:space="preserve"> 설치</w:t>
-      </w:r>
-    </w:p>
-    <w:p>
-      <w:pPr>
-        <w:pStyle w:val="a3"/>
-        <w:ind w:leftChars="0" w:left="1109"/>
-        <w:rPr>
-          <w:rFonts w:hint="eastAsia"/>
-        </w:rPr>
-      </w:pPr>
-    </w:p>
-    <w:p>
-      <w:pPr>
-        <w:pStyle w:val="a3"/>
-        <w:ind w:leftChars="0" w:left="825"/>
-        <w:rPr>
-          <w:rFonts w:hint="eastAsia"/>
-        </w:rPr>
-      </w:pPr>
-    </w:p>
-    <w:p>
-      <w:pPr>
-        <w:pStyle w:val="a3"/>
-        <w:numPr>
-          <w:ilvl w:val="1"/>
-          <w:numId w:val="2"/>
-        </w:numPr>
-        <w:ind w:leftChars="0"/>
-      </w:pPr>
-      <w:r>
-        <w:rPr>
-          <w:rFonts w:hint="eastAsia"/>
-        </w:rPr>
-        <w:t xml:space="preserve">최종 </w:t>
-      </w:r>
-      <w:proofErr w:type="spellStart"/>
-      <w:r>
-        <w:rPr>
-          <w:rFonts w:hint="eastAsia"/>
-        </w:rPr>
-        <w:t>도커</w:t>
-      </w:r>
-      <w:proofErr w:type="spellEnd"/>
-      <w:r>
-        <w:rPr>
-          <w:rFonts w:hint="eastAsia"/>
-        </w:rPr>
-        <w:t xml:space="preserve"> 컨테이너 상태</w:t>
-      </w:r>
-    </w:p>
-    <w:p>
-      <w:pPr>
-        <w:pStyle w:val="a3"/>
-        <w:ind w:leftChars="0" w:left="825"/>
-        <w:rPr>
-          <w:rFonts w:hint="eastAsia"/>
-        </w:rPr>
-      </w:pPr>
-      <w:r>
+      <w:r>
+        <w:t>backend</w:t>
+      </w:r>
+    </w:p>
+    <w:p>
+      <w:pPr>
+        <w:pStyle w:val="a3"/>
+        <w:ind w:leftChars="0" w:left="1200"/>
+      </w:pPr>
+      <w:r>
+        <w:rPr>
+          <w:noProof/>
+        </w:rPr>
         <w:drawing>
-          <wp:inline distT="0" distB="0" distL="0" distR="0" wp14:anchorId="05F6E899" wp14:editId="6C45DC51">
-            <wp:extent cx="5731510" cy="1454150"/>
-            <wp:effectExtent l="0" t="0" r="2540" b="0"/>
-            <wp:docPr id="21" name="그림 21"/>
+          <wp:inline distT="0" distB="0" distL="0" distR="0" wp14:anchorId="678BB3EB" wp14:editId="04351F9C">
+            <wp:extent cx="4375150" cy="2322329"/>
+            <wp:effectExtent l="0" t="0" r="6350" b="1905"/>
+            <wp:docPr id="19" name="그림 19"/>
             <wp:cNvGraphicFramePr>
               <a:graphicFrameLocks xmlns:a="http://schemas.openxmlformats.org/drawingml/2006/main" noChangeAspect="1"/>
             </wp:cNvGraphicFramePr>
@@ -2654,7 +2079,7 @@
                   <pic:spPr>
                     <a:xfrm>
                       <a:off x="0" y="0"/>
-                      <a:ext cx="5731510" cy="1454150"/>
+                      <a:ext cx="4388421" cy="2329373"/>
                     </a:xfrm>
                     <a:prstGeom prst="rect">
                       <a:avLst/>
@@ -2669,66 +2094,15 @@
     </w:p>
     <w:p>
       <w:pPr>
-        <w:pStyle w:val="a6"/>
-        <w:numPr>
-          <w:ilvl w:val="0"/>
-          <w:numId w:val="2"/>
-        </w:numPr>
-        <w:jc w:val="left"/>
-      </w:pPr>
-      <w:bookmarkStart w:id="6" w:name="_Toc111670609"/>
-      <w:r>
-        <w:rPr>
-          <w:rFonts w:hint="eastAsia"/>
-        </w:rPr>
-        <w:lastRenderedPageBreak/>
-        <w:t>DB</w:t>
-      </w:r>
-      <w:r>
-        <w:t xml:space="preserve"> </w:t>
-      </w:r>
-      <w:r>
-        <w:rPr>
-          <w:rFonts w:hint="eastAsia"/>
-        </w:rPr>
-        <w:t>계정</w:t>
-      </w:r>
-      <w:bookmarkEnd w:id="6"/>
-    </w:p>
-    <w:p>
-      <w:pPr>
-        <w:pStyle w:val="a3"/>
-        <w:numPr>
-          <w:ilvl w:val="1"/>
-          <w:numId w:val="2"/>
-        </w:numPr>
-        <w:ind w:leftChars="0"/>
-      </w:pPr>
-      <w:proofErr w:type="spellStart"/>
-      <w:r>
-        <w:t>M</w:t>
-      </w:r>
-      <w:r>
-        <w:rPr>
-          <w:rFonts w:hint="eastAsia"/>
-        </w:rPr>
-        <w:t>ysql</w:t>
-      </w:r>
-      <w:proofErr w:type="spellEnd"/>
-      <w:r>
-        <w:rPr>
-          <w:rFonts w:hint="eastAsia"/>
-        </w:rPr>
-        <w:t xml:space="preserve"> </w:t>
-      </w:r>
-      <w:r>
-        <w:t xml:space="preserve">Workbench </w:t>
-      </w:r>
-      <w:r>
-        <w:rPr>
-          <w:rFonts w:hint="eastAsia"/>
-        </w:rPr>
-        <w:t>추가하기</w:t>
+        <w:pStyle w:val="a3"/>
+        <w:numPr>
+          <w:ilvl w:val="2"/>
+          <w:numId w:val="2"/>
+        </w:numPr>
+        <w:ind w:leftChars="0"/>
+      </w:pPr>
+      <w:r>
+        <w:t>frontend</w:t>
       </w:r>
     </w:p>
     <w:p>
@@ -2737,11 +2111,14 @@
         <w:ind w:leftChars="0" w:left="1200"/>
       </w:pPr>
       <w:r>
+        <w:rPr>
+          <w:noProof/>
+        </w:rPr>
         <w:drawing>
-          <wp:inline distT="0" distB="0" distL="0" distR="0" wp14:anchorId="5E8572D9" wp14:editId="79B59659">
-            <wp:extent cx="4207510" cy="1737358"/>
-            <wp:effectExtent l="0" t="0" r="2540" b="0"/>
-            <wp:docPr id="8" name="그림 8"/>
+          <wp:inline distT="0" distB="0" distL="0" distR="0" wp14:anchorId="12C29746" wp14:editId="162F261F">
+            <wp:extent cx="4396740" cy="1245564"/>
+            <wp:effectExtent l="0" t="0" r="3810" b="0"/>
+            <wp:docPr id="20" name="그림 20"/>
             <wp:cNvGraphicFramePr>
               <a:graphicFrameLocks xmlns:a="http://schemas.openxmlformats.org/drawingml/2006/main" noChangeAspect="1"/>
             </wp:cNvGraphicFramePr>
@@ -2761,6 +2138,646 @@
                   <pic:spPr>
                     <a:xfrm>
                       <a:off x="0" y="0"/>
+                      <a:ext cx="4423211" cy="1253063"/>
+                    </a:xfrm>
+                    <a:prstGeom prst="rect">
+                      <a:avLst/>
+                    </a:prstGeom>
+                  </pic:spPr>
+                </pic:pic>
+              </a:graphicData>
+            </a:graphic>
+          </wp:inline>
+        </w:drawing>
+      </w:r>
+    </w:p>
+    <w:p>
+      <w:pPr>
+        <w:pStyle w:val="a3"/>
+        <w:numPr>
+          <w:ilvl w:val="1"/>
+          <w:numId w:val="2"/>
+        </w:numPr>
+        <w:ind w:leftChars="0"/>
+      </w:pPr>
+      <w:r>
+        <w:rPr>
+          <w:rFonts w:hint="eastAsia"/>
+        </w:rPr>
+        <w:t>Gitlab W</w:t>
+      </w:r>
+      <w:r>
+        <w:rPr>
+          <w:rFonts w:hint="eastAsia"/>
+        </w:rPr>
+        <w:t>ebho</w:t>
+      </w:r>
+      <w:r>
+        <w:t>o</w:t>
+      </w:r>
+      <w:r>
+        <w:rPr>
+          <w:rFonts w:hint="eastAsia"/>
+        </w:rPr>
+        <w:t>k</w:t>
+      </w:r>
+    </w:p>
+    <w:p>
+      <w:pPr>
+        <w:pStyle w:val="a3"/>
+        <w:numPr>
+          <w:ilvl w:val="2"/>
+          <w:numId w:val="2"/>
+        </w:numPr>
+        <w:ind w:leftChars="0"/>
+      </w:pPr>
+      <w:r>
+        <w:t>G</w:t>
+      </w:r>
+      <w:r>
+        <w:t>itlab User Settings</w:t>
+      </w:r>
+      <w:r>
+        <w:rPr>
+          <w:rFonts w:hint="eastAsia"/>
+        </w:rPr>
+        <w:t xml:space="preserve">에 </w:t>
+      </w:r>
+      <w:r>
+        <w:t>Access Token</w:t>
+      </w:r>
+      <w:r>
+        <w:rPr>
+          <w:rFonts w:hint="eastAsia"/>
+        </w:rPr>
+        <w:t>을 생성하고 젠킨스에 입력,</w:t>
+      </w:r>
+      <w:r>
+        <w:t xml:space="preserve"> </w:t>
+      </w:r>
+      <w:r>
+        <w:rPr>
+          <w:rFonts w:hint="eastAsia"/>
+        </w:rPr>
+        <w:t xml:space="preserve">젠킨스에서 </w:t>
+      </w:r>
+      <w:r>
+        <w:t>G</w:t>
+      </w:r>
+      <w:r>
+        <w:t xml:space="preserve">itlab </w:t>
+      </w:r>
+      <w:r>
+        <w:rPr>
+          <w:rFonts w:hint="eastAsia"/>
+        </w:rPr>
+        <w:t xml:space="preserve">push되면 빌드를 하도록 체크하고 </w:t>
+      </w:r>
+      <w:r>
+        <w:t>W</w:t>
+      </w:r>
+      <w:r>
+        <w:t>ebhook URL</w:t>
+      </w:r>
+      <w:r>
+        <w:rPr>
+          <w:rFonts w:hint="eastAsia"/>
+        </w:rPr>
+        <w:t xml:space="preserve">을 기억해놓고 고급을 눌러 </w:t>
+      </w:r>
+      <w:r>
+        <w:t>s</w:t>
+      </w:r>
+      <w:r>
+        <w:t>ecret token</w:t>
+      </w:r>
+      <w:r>
+        <w:rPr>
+          <w:rFonts w:hint="eastAsia"/>
+        </w:rPr>
+        <w:t xml:space="preserve">을 생성한 후 </w:t>
+      </w:r>
+      <w:r>
+        <w:t>G</w:t>
+      </w:r>
+      <w:r>
+        <w:t>itlab</w:t>
+      </w:r>
+      <w:r>
+        <w:rPr>
+          <w:rFonts w:hint="eastAsia"/>
+        </w:rPr>
+        <w:t xml:space="preserve">의 </w:t>
+      </w:r>
+      <w:r>
+        <w:t>Settings</w:t>
+      </w:r>
+      <w:r>
+        <w:rPr>
+          <w:rFonts w:hint="eastAsia"/>
+        </w:rPr>
+        <w:t xml:space="preserve">의 </w:t>
+      </w:r>
+      <w:r>
+        <w:t>Webhooks</w:t>
+      </w:r>
+      <w:r>
+        <w:rPr>
+          <w:rFonts w:hint="eastAsia"/>
+        </w:rPr>
+        <w:t xml:space="preserve">로 진입해 </w:t>
+      </w:r>
+      <w:r>
+        <w:t>W</w:t>
+      </w:r>
+      <w:r>
+        <w:t>ebhook</w:t>
+      </w:r>
+      <w:r>
+        <w:rPr>
+          <w:rFonts w:hint="eastAsia"/>
+        </w:rPr>
+        <w:t xml:space="preserve">을 생성하고 기억해둔 </w:t>
+      </w:r>
+      <w:r>
+        <w:t>URL</w:t>
+      </w:r>
+      <w:r>
+        <w:rPr>
+          <w:rFonts w:hint="eastAsia"/>
+        </w:rPr>
+        <w:t xml:space="preserve">과 </w:t>
+      </w:r>
+      <w:r>
+        <w:t>secret token</w:t>
+      </w:r>
+      <w:r>
+        <w:rPr>
+          <w:rFonts w:hint="eastAsia"/>
+        </w:rPr>
+        <w:t>을 넣어주면 된다.</w:t>
+      </w:r>
+    </w:p>
+    <w:p>
+      <w:pPr>
+        <w:pStyle w:val="a3"/>
+        <w:numPr>
+          <w:ilvl w:val="1"/>
+          <w:numId w:val="2"/>
+        </w:numPr>
+        <w:ind w:leftChars="0"/>
+      </w:pPr>
+      <w:r>
+        <w:rPr>
+          <w:rFonts w:hint="eastAsia"/>
+        </w:rPr>
+        <w:t>EC2</w:t>
+      </w:r>
+      <w:r>
+        <w:t xml:space="preserve"> </w:t>
+      </w:r>
+      <w:r>
+        <w:rPr>
+          <w:rFonts w:hint="eastAsia"/>
+        </w:rPr>
+        <w:t>세팅</w:t>
+      </w:r>
+    </w:p>
+    <w:p>
+      <w:pPr>
+        <w:pStyle w:val="a3"/>
+        <w:numPr>
+          <w:ilvl w:val="2"/>
+          <w:numId w:val="2"/>
+        </w:numPr>
+        <w:ind w:leftChars="0"/>
+      </w:pPr>
+      <w:r>
+        <w:rPr>
+          <w:rFonts w:hint="eastAsia"/>
+        </w:rPr>
+        <w:t>도커 설치</w:t>
+      </w:r>
+    </w:p>
+    <w:p>
+      <w:pPr>
+        <w:pStyle w:val="a3"/>
+        <w:ind w:leftChars="0" w:left="1109"/>
+      </w:pPr>
+    </w:p>
+    <w:p>
+      <w:pPr>
+        <w:pStyle w:val="a3"/>
+        <w:ind w:leftChars="0" w:left="825"/>
+      </w:pPr>
+      <w:r>
+        <w:rPr>
+          <w:noProof/>
+        </w:rPr>
+        <w:lastRenderedPageBreak/>
+        <mc:AlternateContent>
+          <mc:Choice Requires="wps">
+            <w:drawing>
+              <wp:inline distT="0" distB="0" distL="0" distR="0">
+                <wp:extent cx="5143500" cy="1404620"/>
+                <wp:effectExtent l="0" t="0" r="19050" b="26670"/>
+                <wp:docPr id="9" name="텍스트 상자 2"/>
+                <wp:cNvGraphicFramePr>
+                  <a:graphicFrameLocks xmlns:a="http://schemas.openxmlformats.org/drawingml/2006/main"/>
+                </wp:cNvGraphicFramePr>
+                <a:graphic xmlns:a="http://schemas.openxmlformats.org/drawingml/2006/main">
+                  <a:graphicData uri="http://schemas.microsoft.com/office/word/2010/wordprocessingShape">
+                    <wps:wsp>
+                      <wps:cNvSpPr txBox="1">
+                        <a:spLocks noChangeArrowheads="1"/>
+                      </wps:cNvSpPr>
+                      <wps:spPr bwMode="auto">
+                        <a:xfrm>
+                          <a:off x="0" y="0"/>
+                          <a:ext cx="5143500" cy="1404620"/>
+                        </a:xfrm>
+                        <a:prstGeom prst="rect">
+                          <a:avLst/>
+                        </a:prstGeom>
+                        <a:solidFill>
+                          <a:schemeClr val="bg2"/>
+                        </a:solidFill>
+                        <a:ln w="9525">
+                          <a:solidFill>
+                            <a:srgbClr val="000000"/>
+                          </a:solidFill>
+                          <a:miter lim="800000"/>
+                          <a:headEnd/>
+                          <a:tailEnd/>
+                        </a:ln>
+                      </wps:spPr>
+                      <wps:txbx>
+                        <w:txbxContent>
+                          <w:p>
+                            <w:r>
+                              <w:t>s</w:t>
+                            </w:r>
+                            <w:r>
+                              <w:t xml:space="preserve">udo </w:t>
+                            </w:r>
+                            <w:r>
+                              <w:t>a</w:t>
+                            </w:r>
+                            <w:r>
+                              <w:t>pt update</w:t>
+                            </w:r>
+                          </w:p>
+                          <w:p>
+                            <w:r>
+                              <w:t>s</w:t>
+                            </w:r>
+                            <w:r>
+                              <w:t>udo apt install</w:t>
+                            </w:r>
+                          </w:p>
+                          <w:p>
+                            <w:r>
+                              <w:t>c</w:t>
+                            </w:r>
+                            <w:r>
+                              <w:rPr>
+                                <w:rFonts w:hint="eastAsia"/>
+                              </w:rPr>
+                              <w:t xml:space="preserve">url </w:t>
+                            </w:r>
+                            <w:r>
+                              <w:t xml:space="preserve">–fsSl </w:t>
+                            </w:r>
+                            <w:hyperlink r:id="rId15" w:history="1">
+                              <w:r>
+                                <w:rPr>
+                                  <w:rStyle w:val="a5"/>
+                                </w:rPr>
+                                <w:t>https://download.docker.com/linux/ubuntu/gpg</w:t>
+                              </w:r>
+                            </w:hyperlink>
+                            <w:r>
+                              <w:t xml:space="preserve"> | sudo apt-key add –</w:t>
+                            </w:r>
+                          </w:p>
+                          <w:p>
+                            <w:pPr>
+                              <w:rPr>
+                                <w:rFonts w:hint="eastAsia"/>
+                              </w:rPr>
+                            </w:pPr>
+                            <w:r>
+                              <w:t>s</w:t>
+                            </w:r>
+                            <w:r>
+                              <w:t>udo add-apt-repository</w:t>
+                            </w:r>
+                            <w:r>
+                              <w:t xml:space="preserve"> </w:t>
+                            </w:r>
+                            <w:r>
+                              <w:t xml:space="preserve">"deb [arch=amd64] </w:t>
+                            </w:r>
+                            <w:hyperlink r:id="rId16" w:history="1">
+                              <w:r>
+                                <w:rPr>
+                                  <w:rStyle w:val="a5"/>
+                                </w:rPr>
+                                <w:t>https://download.docker.com</w:t>
+                              </w:r>
+                            </w:hyperlink>
+                            <w:r>
+                              <w:t>/linux</w:t>
+                            </w:r>
+                            <w:r>
+                              <w:t xml:space="preserve"> </w:t>
+                            </w:r>
+                            <w:r>
+                              <w:t>/ubuntu bionic stable"</w:t>
+                            </w:r>
+                          </w:p>
+                          <w:p>
+                            <w:pPr>
+                              <w:rPr>
+                                <w:rFonts w:hint="eastAsia"/>
+                              </w:rPr>
+                            </w:pPr>
+                            <w:r>
+                              <w:t>sudo apt update</w:t>
+                            </w:r>
+                          </w:p>
+                        </w:txbxContent>
+                      </wps:txbx>
+                      <wps:bodyPr rot="0" vert="horz" wrap="square" lIns="91440" tIns="45720" rIns="91440" bIns="45720" anchor="t" anchorCtr="0">
+                        <a:spAutoFit/>
+                      </wps:bodyPr>
+                    </wps:wsp>
+                  </a:graphicData>
+                </a:graphic>
+              </wp:inline>
+            </w:drawing>
+          </mc:Choice>
+          <mc:Fallback>
+            <w:pict>
+              <v:shapetype id="_x0000_t202" coordsize="21600,21600" o:spt="202" path="m,l,21600r21600,l21600,xe">
+                <v:stroke joinstyle="miter"/>
+                <v:path gradientshapeok="t" o:connecttype="rect"/>
+              </v:shapetype>
+              <v:shape id="텍스트 상자 2" o:spid="_x0000_s1026" type="#_x0000_t202" style="width:405pt;height:110.6pt;visibility:visible;mso-wrap-style:square;mso-left-percent:-10001;mso-top-percent:-10001;mso-position-horizontal:absolute;mso-position-horizontal-relative:char;mso-position-vertical:absolute;mso-position-vertical-relative:line;mso-left-percent:-10001;mso-top-percent:-10001;v-text-anchor:top" o:gfxdata="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" fillcolor="#e7e6e6 [3214]">
+                <v:textbox style="mso-fit-shape-to-text:t">
+                  <w:txbxContent>
+                    <w:p>
+                      <w:r>
+                        <w:t>s</w:t>
+                      </w:r>
+                      <w:r>
+                        <w:t xml:space="preserve">udo </w:t>
+                      </w:r>
+                      <w:r>
+                        <w:t>a</w:t>
+                      </w:r>
+                      <w:r>
+                        <w:t>pt update</w:t>
+                      </w:r>
+                    </w:p>
+                    <w:p>
+                      <w:r>
+                        <w:t>s</w:t>
+                      </w:r>
+                      <w:r>
+                        <w:t>udo apt install</w:t>
+                      </w:r>
+                    </w:p>
+                    <w:p>
+                      <w:r>
+                        <w:t>c</w:t>
+                      </w:r>
+                      <w:r>
+                        <w:rPr>
+                          <w:rFonts w:hint="eastAsia"/>
+                        </w:rPr>
+                        <w:t xml:space="preserve">url </w:t>
+                      </w:r>
+                      <w:r>
+                        <w:t xml:space="preserve">–fsSl </w:t>
+                      </w:r>
+                      <w:hyperlink r:id="rId17" w:history="1">
+                        <w:r>
+                          <w:rPr>
+                            <w:rStyle w:val="a5"/>
+                          </w:rPr>
+                          <w:t>https://download.docker.com/linux/ubuntu/gpg</w:t>
+                        </w:r>
+                      </w:hyperlink>
+                      <w:r>
+                        <w:t xml:space="preserve"> | sudo apt-key add –</w:t>
+                      </w:r>
+                    </w:p>
+                    <w:p>
+                      <w:pPr>
+                        <w:rPr>
+                          <w:rFonts w:hint="eastAsia"/>
+                        </w:rPr>
+                      </w:pPr>
+                      <w:r>
+                        <w:t>s</w:t>
+                      </w:r>
+                      <w:r>
+                        <w:t>udo add-apt-repository</w:t>
+                      </w:r>
+                      <w:r>
+                        <w:t xml:space="preserve"> </w:t>
+                      </w:r>
+                      <w:r>
+                        <w:t xml:space="preserve">"deb [arch=amd64] </w:t>
+                      </w:r>
+                      <w:hyperlink r:id="rId18" w:history="1">
+                        <w:r>
+                          <w:rPr>
+                            <w:rStyle w:val="a5"/>
+                          </w:rPr>
+                          <w:t>https://download.docker.com</w:t>
+                        </w:r>
+                      </w:hyperlink>
+                      <w:r>
+                        <w:t>/linux</w:t>
+                      </w:r>
+                      <w:r>
+                        <w:t xml:space="preserve"> </w:t>
+                      </w:r>
+                      <w:r>
+                        <w:t>/ubuntu bionic stable"</w:t>
+                      </w:r>
+                    </w:p>
+                    <w:p>
+                      <w:pPr>
+                        <w:rPr>
+                          <w:rFonts w:hint="eastAsia"/>
+                        </w:rPr>
+                      </w:pPr>
+                      <w:r>
+                        <w:t>sudo apt update</w:t>
+                      </w:r>
+                    </w:p>
+                  </w:txbxContent>
+                </v:textbox>
+                <w10:anchorlock/>
+              </v:shape>
+            </w:pict>
+          </mc:Fallback>
+        </mc:AlternateContent>
+      </w:r>
+    </w:p>
+    <w:p>
+      <w:pPr>
+        <w:pStyle w:val="a3"/>
+        <w:numPr>
+          <w:ilvl w:val="1"/>
+          <w:numId w:val="2"/>
+        </w:numPr>
+        <w:ind w:leftChars="0"/>
+      </w:pPr>
+      <w:r>
+        <w:rPr>
+          <w:rFonts w:hint="eastAsia"/>
+        </w:rPr>
+        <w:t>최종 도커 컨테이너 상태</w:t>
+      </w:r>
+    </w:p>
+    <w:p>
+      <w:pPr>
+        <w:pStyle w:val="a3"/>
+        <w:ind w:leftChars="0" w:left="825"/>
+      </w:pPr>
+      <w:r>
+        <w:rPr>
+          <w:noProof/>
+        </w:rPr>
+        <w:drawing>
+          <wp:inline distT="0" distB="0" distL="0" distR="0" wp14:anchorId="05F6E899" wp14:editId="6C45DC51">
+            <wp:extent cx="5731510" cy="1454150"/>
+            <wp:effectExtent l="0" t="0" r="2540" b="0"/>
+            <wp:docPr id="21" name="그림 21"/>
+            <wp:cNvGraphicFramePr>
+              <a:graphicFrameLocks xmlns:a="http://schemas.openxmlformats.org/drawingml/2006/main" noChangeAspect="1"/>
+            </wp:cNvGraphicFramePr>
+            <a:graphic xmlns:a="http://schemas.openxmlformats.org/drawingml/2006/main">
+              <a:graphicData uri="http://schemas.openxmlformats.org/drawingml/2006/picture">
+                <pic:pic xmlns:pic="http://schemas.openxmlformats.org/drawingml/2006/picture">
+                  <pic:nvPicPr>
+                    <pic:cNvPr id="1" name=""/>
+                    <pic:cNvPicPr/>
+                  </pic:nvPicPr>
+                  <pic:blipFill>
+                    <a:blip r:embed="rId19"/>
+                    <a:stretch>
+                      <a:fillRect/>
+                    </a:stretch>
+                  </pic:blipFill>
+                  <pic:spPr>
+                    <a:xfrm>
+                      <a:off x="0" y="0"/>
+                      <a:ext cx="5731510" cy="1454150"/>
+                    </a:xfrm>
+                    <a:prstGeom prst="rect">
+                      <a:avLst/>
+                    </a:prstGeom>
+                  </pic:spPr>
+                </pic:pic>
+              </a:graphicData>
+            </a:graphic>
+          </wp:inline>
+        </w:drawing>
+      </w:r>
+    </w:p>
+    <w:p>
+      <w:pPr>
+        <w:pStyle w:val="a6"/>
+        <w:numPr>
+          <w:ilvl w:val="0"/>
+          <w:numId w:val="2"/>
+        </w:numPr>
+        <w:jc w:val="left"/>
+      </w:pPr>
+      <w:bookmarkStart w:id="5" w:name="_Toc111670609"/>
+      <w:r>
+        <w:rPr>
+          <w:rFonts w:hint="eastAsia"/>
+        </w:rPr>
+        <w:t>DB</w:t>
+      </w:r>
+      <w:r>
+        <w:t xml:space="preserve"> </w:t>
+      </w:r>
+      <w:r>
+        <w:rPr>
+          <w:rFonts w:hint="eastAsia"/>
+        </w:rPr>
+        <w:t>계정</w:t>
+      </w:r>
+      <w:bookmarkEnd w:id="5"/>
+    </w:p>
+    <w:p>
+      <w:pPr>
+        <w:pStyle w:val="a3"/>
+        <w:numPr>
+          <w:ilvl w:val="1"/>
+          <w:numId w:val="2"/>
+        </w:numPr>
+        <w:ind w:leftChars="0"/>
+      </w:pPr>
+      <w:r>
+        <w:t>M</w:t>
+      </w:r>
+      <w:r>
+        <w:rPr>
+          <w:rFonts w:hint="eastAsia"/>
+        </w:rPr>
+        <w:t xml:space="preserve">ysql </w:t>
+      </w:r>
+      <w:r>
+        <w:t xml:space="preserve">Workbench </w:t>
+      </w:r>
+      <w:r>
+        <w:rPr>
+          <w:rFonts w:hint="eastAsia"/>
+        </w:rPr>
+        <w:t>추가하기</w:t>
+      </w:r>
+    </w:p>
+    <w:p>
+      <w:pPr>
+        <w:pStyle w:val="a3"/>
+        <w:ind w:leftChars="0" w:left="1200"/>
+      </w:pPr>
+      <w:r>
+        <w:rPr>
+          <w:noProof/>
+        </w:rPr>
+        <w:drawing>
+          <wp:inline distT="0" distB="0" distL="0" distR="0" wp14:anchorId="5E8572D9" wp14:editId="79B59659">
+            <wp:extent cx="4207510" cy="1737358"/>
+            <wp:effectExtent l="0" t="0" r="2540" b="0"/>
+            <wp:docPr id="8" name="그림 8"/>
+            <wp:cNvGraphicFramePr>
+              <a:graphicFrameLocks xmlns:a="http://schemas.openxmlformats.org/drawingml/2006/main" noChangeAspect="1"/>
+            </wp:cNvGraphicFramePr>
+            <a:graphic xmlns:a="http://schemas.openxmlformats.org/drawingml/2006/main">
+              <a:graphicData uri="http://schemas.openxmlformats.org/drawingml/2006/picture">
+                <pic:pic xmlns:pic="http://schemas.openxmlformats.org/drawingml/2006/picture">
+                  <pic:nvPicPr>
+                    <pic:cNvPr id="1" name=""/>
+                    <pic:cNvPicPr/>
+                  </pic:nvPicPr>
+                  <pic:blipFill>
+                    <a:blip r:embed="rId20"/>
+                    <a:stretch>
+                      <a:fillRect/>
+                    </a:stretch>
+                  </pic:blipFill>
+                  <pic:spPr>
+                    <a:xfrm>
+                      <a:off x="0" y="0"/>
                       <a:ext cx="4240749" cy="1751083"/>
                     </a:xfrm>
                     <a:prstGeom prst="rect">
@@ -2778,9 +2795,6 @@
       <w:pPr>
         <w:pStyle w:val="a3"/>
         <w:ind w:leftChars="0" w:left="1200"/>
-        <w:rPr>
-          <w:rFonts w:hint="eastAsia"/>
-        </w:rPr>
       </w:pPr>
       <w:r>
         <w:rPr>
@@ -2788,7 +2802,6 @@
         </w:rPr>
         <w:t xml:space="preserve">- </w:t>
       </w:r>
-      <w:proofErr w:type="spellStart"/>
       <w:r>
         <w:t>M</w:t>
       </w:r>
@@ -2796,14 +2809,7 @@
         <w:rPr>
           <w:rFonts w:hint="eastAsia"/>
         </w:rPr>
-        <w:t>ysql</w:t>
-      </w:r>
-      <w:proofErr w:type="spellEnd"/>
-      <w:r>
-        <w:rPr>
-          <w:rFonts w:hint="eastAsia"/>
-        </w:rPr>
-        <w:t xml:space="preserve"> </w:t>
+        <w:t xml:space="preserve">ysql </w:t>
       </w:r>
       <w:r>
         <w:t>Workbench</w:t>
@@ -2844,11 +2850,12 @@
       <w:pPr>
         <w:pStyle w:val="a3"/>
         <w:ind w:leftChars="0" w:left="1200"/>
-        <w:rPr>
-          <w:rFonts w:hint="eastAsia"/>
-        </w:rPr>
-      </w:pPr>
-      <w:r>
+      </w:pPr>
+      <w:r>
+        <w:rPr>
+          <w:noProof/>
+        </w:rPr>
+        <w:lastRenderedPageBreak/>
         <w:drawing>
           <wp:inline distT="0" distB="0" distL="0" distR="0" wp14:anchorId="327E748F" wp14:editId="387513E9">
             <wp:extent cx="4267200" cy="2168585"/>
@@ -2865,7 +2872,7 @@
                     <pic:cNvPicPr/>
                   </pic:nvPicPr>
                   <pic:blipFill>
-                    <a:blip r:embed="rId15"/>
+                    <a:blip r:embed="rId21"/>
                     <a:stretch>
                       <a:fillRect/>
                     </a:stretch>
@@ -2895,15 +2902,13 @@
         </w:numPr>
         <w:jc w:val="left"/>
       </w:pPr>
-      <w:bookmarkStart w:id="7" w:name="_Toc111670610"/>
-      <w:proofErr w:type="spellStart"/>
+      <w:bookmarkStart w:id="6" w:name="_Toc111670610"/>
       <w:r>
         <w:rPr>
           <w:rFonts w:hint="eastAsia"/>
         </w:rPr>
         <w:t>프로퍼티</w:t>
       </w:r>
-      <w:proofErr w:type="spellEnd"/>
       <w:r>
         <w:t xml:space="preserve"> </w:t>
       </w:r>
@@ -2913,7 +2918,7 @@
         </w:rPr>
         <w:t>정의</w:t>
       </w:r>
-      <w:bookmarkEnd w:id="7"/>
+      <w:bookmarkEnd w:id="6"/>
     </w:p>
     <w:p>
       <w:pPr>
@@ -2952,33 +2957,21 @@
         </w:numPr>
         <w:ind w:leftChars="0"/>
       </w:pPr>
-      <w:proofErr w:type="spellStart"/>
-      <w:r>
-        <w:rPr>
-          <w:rFonts w:hint="eastAsia"/>
-        </w:rPr>
-        <w:t>세팅값</w:t>
-      </w:r>
-      <w:proofErr w:type="spellEnd"/>
-      <w:r>
-        <w:rPr>
-          <w:rFonts w:hint="eastAsia"/>
-        </w:rPr>
-        <w:t xml:space="preserve"> 변경</w:t>
+      <w:r>
+        <w:rPr>
+          <w:rFonts w:hint="eastAsia"/>
+        </w:rPr>
+        <w:t>세팅값 변경</w:t>
       </w:r>
     </w:p>
     <w:p>
       <w:pPr>
         <w:ind w:left="709"/>
-        <w:rPr>
-          <w:rFonts w:hint="eastAsia"/>
-        </w:rPr>
       </w:pPr>
       <w:r>
         <w:rPr>
           <w:noProof/>
         </w:rPr>
-        <w:lastRenderedPageBreak/>
         <mc:AlternateContent>
           <mc:Choice Requires="wps">
             <w:drawing>
@@ -3021,17 +3014,9 @@
                             <w:pPr>
                               <w:spacing w:after="120" w:line="180" w:lineRule="auto"/>
                               <w:contextualSpacing/>
-                              <w:rPr>
-                                <w:rFonts w:hint="eastAsia"/>
-                              </w:rPr>
                             </w:pPr>
-                            <w:proofErr w:type="gramStart"/>
                             <w:r>
-                              <w:t>server</w:t>
-                            </w:r>
-                            <w:proofErr w:type="gramEnd"/>
-                            <w:r>
-                              <w:t xml:space="preserve"> {</w:t>
+                              <w:t>server {</w:t>
                             </w:r>
                           </w:p>
                           <w:p>
@@ -3040,15 +3025,7 @@
                               <w:contextualSpacing/>
                             </w:pPr>
                             <w:r>
-                              <w:t xml:space="preserve">        </w:t>
-                            </w:r>
-                            <w:proofErr w:type="gramStart"/>
-                            <w:r>
-                              <w:t>location</w:t>
-                            </w:r>
-                            <w:proofErr w:type="gramEnd"/>
-                            <w:r>
-                              <w:t xml:space="preserve"> /{</w:t>
+                              <w:t xml:space="preserve">        location /{</w:t>
                             </w:r>
                           </w:p>
                           <w:p>
@@ -3057,15 +3034,7 @@
                               <w:contextualSpacing/>
                             </w:pPr>
                             <w:r>
-                              <w:t xml:space="preserve">                </w:t>
-                            </w:r>
-                            <w:proofErr w:type="spellStart"/>
-                            <w:r>
-                              <w:t>proxy_pass</w:t>
-                            </w:r>
-                            <w:proofErr w:type="spellEnd"/>
-                            <w:r>
-                              <w:t xml:space="preserve"> http://localhost:3000;</w:t>
+                              <w:t xml:space="preserve">                proxy_pass http://localhost:3000;</w:t>
                             </w:r>
                           </w:p>
                           <w:p>
@@ -3089,23 +3058,7 @@
                               <w:contextualSpacing/>
                             </w:pPr>
                             <w:r>
-                              <w:t xml:space="preserve">        </w:t>
-                            </w:r>
-                            <w:proofErr w:type="gramStart"/>
-                            <w:r>
-                              <w:t>location</w:t>
-                            </w:r>
-                            <w:proofErr w:type="gramEnd"/>
-                            <w:r>
-                              <w:t xml:space="preserve"> /</w:t>
-                            </w:r>
-                            <w:proofErr w:type="spellStart"/>
-                            <w:r>
-                              <w:t>api</w:t>
-                            </w:r>
-                            <w:proofErr w:type="spellEnd"/>
-                            <w:r>
-                              <w:t xml:space="preserve"> {</w:t>
+                              <w:t xml:space="preserve">        location /api {</w:t>
                             </w:r>
                           </w:p>
                           <w:p>
@@ -3114,15 +3067,7 @@
                               <w:contextualSpacing/>
                             </w:pPr>
                             <w:r>
-                              <w:t xml:space="preserve">                </w:t>
-                            </w:r>
-                            <w:proofErr w:type="spellStart"/>
-                            <w:r>
-                              <w:t>proxy_pass</w:t>
-                            </w:r>
-                            <w:proofErr w:type="spellEnd"/>
-                            <w:r>
-                              <w:t xml:space="preserve"> http://localhost:5000/api;</w:t>
+                              <w:t xml:space="preserve">                proxy_pass http://localhost:5000/api;</w:t>
                             </w:r>
                           </w:p>
                           <w:p>
@@ -3149,29 +3094,8 @@
                               <w:contextualSpacing/>
                             </w:pPr>
                             <w:r>
-                              <w:t xml:space="preserve">    </w:t>
+                              <w:t xml:space="preserve">    listen 443 ssl; # managed by Certbot</w:t>
                             </w:r>
-                            <w:proofErr w:type="gramStart"/>
-                            <w:r>
-                              <w:t>listen</w:t>
-                            </w:r>
-                            <w:proofErr w:type="gramEnd"/>
-                            <w:r>
-                              <w:t xml:space="preserve"> 443 </w:t>
-                            </w:r>
-                            <w:proofErr w:type="spellStart"/>
-                            <w:r>
-                              <w:t>ssl</w:t>
-                            </w:r>
-                            <w:proofErr w:type="spellEnd"/>
-                            <w:r>
-                              <w:t xml:space="preserve">; # managed by </w:t>
-                            </w:r>
-                            <w:proofErr w:type="spellStart"/>
-                            <w:r>
-                              <w:t>Certbot</w:t>
-                            </w:r>
-                            <w:proofErr w:type="spellEnd"/>
                           </w:p>
                           <w:p>
                             <w:pPr>
@@ -3179,45 +3103,8 @@
                               <w:contextualSpacing/>
                             </w:pPr>
                             <w:r>
-                              <w:t xml:space="preserve">    </w:t>
+                              <w:t xml:space="preserve">    ssl_certificate /etc/letsencrypt/live/i7d105.p.ssafy.io/fullchain.pem; # managed by Certbot</w:t>
                             </w:r>
-                            <w:proofErr w:type="spellStart"/>
-                            <w:r>
-                              <w:t>ssl_certificate</w:t>
-                            </w:r>
-                            <w:proofErr w:type="spellEnd"/>
-                            <w:r>
-                              <w:t xml:space="preserve"> /</w:t>
-                            </w:r>
-                            <w:proofErr w:type="spellStart"/>
-                            <w:r>
-                              <w:t>etc</w:t>
-                            </w:r>
-                            <w:proofErr w:type="spellEnd"/>
-                            <w:r>
-                              <w:t>/</w:t>
-                            </w:r>
-                            <w:proofErr w:type="spellStart"/>
-                            <w:r>
-                              <w:t>letsencrypt</w:t>
-                            </w:r>
-                            <w:proofErr w:type="spellEnd"/>
-                            <w:r>
-                              <w:t>/live/i7d105.p.ssafy.io/</w:t>
-                            </w:r>
-                            <w:proofErr w:type="spellStart"/>
-                            <w:r>
-                              <w:t>fullchain.pem</w:t>
-                            </w:r>
-                            <w:proofErr w:type="spellEnd"/>
-                            <w:r>
-                              <w:t xml:space="preserve">; # managed by </w:t>
-                            </w:r>
-                            <w:proofErr w:type="spellStart"/>
-                            <w:r>
-                              <w:t>Certbot</w:t>
-                            </w:r>
-                            <w:proofErr w:type="spellEnd"/>
                           </w:p>
                           <w:p>
                             <w:pPr>
@@ -3225,45 +3112,8 @@
                               <w:contextualSpacing/>
                             </w:pPr>
                             <w:r>
-                              <w:t xml:space="preserve">    </w:t>
+                              <w:t xml:space="preserve">    ssl_certificate_key /etc/letsencrypt/live/i7d105.p.ssafy.io/privkey.pem; # managed by Certbot</w:t>
                             </w:r>
-                            <w:proofErr w:type="spellStart"/>
-                            <w:r>
-                              <w:t>ssl_certificate_key</w:t>
-                            </w:r>
-                            <w:proofErr w:type="spellEnd"/>
-                            <w:r>
-                              <w:t xml:space="preserve"> /</w:t>
-                            </w:r>
-                            <w:proofErr w:type="spellStart"/>
-                            <w:r>
-                              <w:t>etc</w:t>
-                            </w:r>
-                            <w:proofErr w:type="spellEnd"/>
-                            <w:r>
-                              <w:t>/</w:t>
-                            </w:r>
-                            <w:proofErr w:type="spellStart"/>
-                            <w:r>
-                              <w:t>letsencrypt</w:t>
-                            </w:r>
-                            <w:proofErr w:type="spellEnd"/>
-                            <w:r>
-                              <w:t>/live/i7d105.p.ssafy.io/</w:t>
-                            </w:r>
-                            <w:proofErr w:type="spellStart"/>
-                            <w:r>
-                              <w:t>privkey.pem</w:t>
-                            </w:r>
-                            <w:proofErr w:type="spellEnd"/>
-                            <w:r>
-                              <w:t xml:space="preserve">; # managed by </w:t>
-                            </w:r>
-                            <w:proofErr w:type="spellStart"/>
-                            <w:r>
-                              <w:t>Certbot</w:t>
-                            </w:r>
-                            <w:proofErr w:type="spellEnd"/>
                           </w:p>
                           <w:p>
                             <w:pPr>
@@ -3271,45 +3121,8 @@
                               <w:contextualSpacing/>
                             </w:pPr>
                             <w:r>
-                              <w:t xml:space="preserve">    # include /</w:t>
+                              <w:t xml:space="preserve">    # include /etc/letsencrypt/options-ssl-nginx.conf; # managed by Certbot</w:t>
                             </w:r>
-                            <w:proofErr w:type="spellStart"/>
-                            <w:r>
-                              <w:t>etc</w:t>
-                            </w:r>
-                            <w:proofErr w:type="spellEnd"/>
-                            <w:r>
-                              <w:t>/</w:t>
-                            </w:r>
-                            <w:proofErr w:type="spellStart"/>
-                            <w:r>
-                              <w:t>letsencrypt</w:t>
-                            </w:r>
-                            <w:proofErr w:type="spellEnd"/>
-                            <w:r>
-                              <w:t>/options-</w:t>
-                            </w:r>
-                            <w:proofErr w:type="spellStart"/>
-                            <w:r>
-                              <w:t>ssl</w:t>
-                            </w:r>
-                            <w:proofErr w:type="spellEnd"/>
-                            <w:r>
-                              <w:t>-</w:t>
-                            </w:r>
-                            <w:proofErr w:type="spellStart"/>
-                            <w:r>
-                              <w:t>nginx.conf</w:t>
-                            </w:r>
-                            <w:proofErr w:type="spellEnd"/>
-                            <w:r>
-                              <w:t xml:space="preserve">; # managed by </w:t>
-                            </w:r>
-                            <w:proofErr w:type="spellStart"/>
-                            <w:r>
-                              <w:t>Certbot</w:t>
-                            </w:r>
-                            <w:proofErr w:type="spellEnd"/>
                           </w:p>
                           <w:p>
                             <w:pPr>
@@ -3317,45 +3130,8 @@
                               <w:contextualSpacing/>
                             </w:pPr>
                             <w:r>
-                              <w:t xml:space="preserve">    # </w:t>
+                              <w:t xml:space="preserve">    # ssl_dhparam /etc/letsencrypt/ssl-dhparams.pem; # managed by Certbot</w:t>
                             </w:r>
-                            <w:proofErr w:type="spellStart"/>
-                            <w:r>
-                              <w:t>ssl_dhparam</w:t>
-                            </w:r>
-                            <w:proofErr w:type="spellEnd"/>
-                            <w:r>
-                              <w:t xml:space="preserve"> /</w:t>
-                            </w:r>
-                            <w:proofErr w:type="spellStart"/>
-                            <w:r>
-                              <w:t>etc</w:t>
-                            </w:r>
-                            <w:proofErr w:type="spellEnd"/>
-                            <w:r>
-                              <w:t>/</w:t>
-                            </w:r>
-                            <w:proofErr w:type="spellStart"/>
-                            <w:r>
-                              <w:t>letsencrypt</w:t>
-                            </w:r>
-                            <w:proofErr w:type="spellEnd"/>
-                            <w:r>
-                              <w:t>/</w:t>
-                            </w:r>
-                            <w:proofErr w:type="spellStart"/>
-                            <w:r>
-                              <w:t>ssl-dhparams.pem</w:t>
-                            </w:r>
-                            <w:proofErr w:type="spellEnd"/>
-                            <w:r>
-                              <w:t xml:space="preserve">; # managed by </w:t>
-                            </w:r>
-                            <w:proofErr w:type="spellStart"/>
-                            <w:r>
-                              <w:t>Certbot</w:t>
-                            </w:r>
-                            <w:proofErr w:type="spellEnd"/>
                           </w:p>
                           <w:p>
                             <w:pPr>
@@ -3377,13 +3153,8 @@
                               <w:spacing w:after="120" w:line="180" w:lineRule="auto"/>
                               <w:contextualSpacing/>
                             </w:pPr>
-                            <w:proofErr w:type="gramStart"/>
                             <w:r>
-                              <w:t>server</w:t>
-                            </w:r>
-                            <w:proofErr w:type="gramEnd"/>
-                            <w:r>
-                              <w:t xml:space="preserve"> {</w:t>
+                              <w:t>server {</w:t>
                             </w:r>
                           </w:p>
                           <w:p>
@@ -3392,15 +3163,7 @@
                               <w:contextualSpacing/>
                             </w:pPr>
                             <w:r>
-                              <w:t xml:space="preserve">    </w:t>
-                            </w:r>
-                            <w:proofErr w:type="gramStart"/>
-                            <w:r>
-                              <w:t>if</w:t>
-                            </w:r>
-                            <w:proofErr w:type="gramEnd"/>
-                            <w:r>
-                              <w:t xml:space="preserve"> ($host = i7d105.p.ssafy.io) {</w:t>
+                              <w:t xml:space="preserve">    if ($host = i7d105.p.ssafy.io) {</w:t>
                             </w:r>
                           </w:p>
                           <w:p>
@@ -3409,15 +3172,7 @@
                               <w:contextualSpacing/>
                             </w:pPr>
                             <w:r>
-                              <w:t xml:space="preserve">        </w:t>
-                            </w:r>
-                            <w:proofErr w:type="gramStart"/>
-                            <w:r>
-                              <w:t>return</w:t>
-                            </w:r>
-                            <w:proofErr w:type="gramEnd"/>
-                            <w:r>
-                              <w:t xml:space="preserve"> 301 https://$host$request_uri;</w:t>
+                              <w:t xml:space="preserve">        return 301 https://$host$request_uri;</w:t>
                             </w:r>
                           </w:p>
                           <w:p>
@@ -3426,13 +3181,8 @@
                               <w:contextualSpacing/>
                             </w:pPr>
                             <w:r>
-                              <w:t xml:space="preserve">    } # managed by </w:t>
+                              <w:t xml:space="preserve">    } # managed by Certbot</w:t>
                             </w:r>
-                            <w:proofErr w:type="spellStart"/>
-                            <w:r>
-                              <w:t>Certbot</w:t>
-                            </w:r>
-                            <w:proofErr w:type="spellEnd"/>
                           </w:p>
                           <w:p>
                             <w:pPr>
@@ -3446,15 +3196,7 @@
                               <w:contextualSpacing/>
                             </w:pPr>
                             <w:r>
-                              <w:t xml:space="preserve">        </w:t>
-                            </w:r>
-                            <w:proofErr w:type="gramStart"/>
-                            <w:r>
-                              <w:t>listen</w:t>
-                            </w:r>
-                            <w:proofErr w:type="gramEnd"/>
-                            <w:r>
-                              <w:t xml:space="preserve"> 80;</w:t>
+                              <w:t xml:space="preserve">        listen 80;</w:t>
                             </w:r>
                           </w:p>
                           <w:p>
@@ -3463,15 +3205,7 @@
                               <w:contextualSpacing/>
                             </w:pPr>
                             <w:r>
-                              <w:t xml:space="preserve">        </w:t>
-                            </w:r>
-                            <w:proofErr w:type="spellStart"/>
-                            <w:r>
-                              <w:t>server_name</w:t>
-                            </w:r>
-                            <w:proofErr w:type="spellEnd"/>
-                            <w:r>
-                              <w:t xml:space="preserve"> i7d105.p.ssafy.io;</w:t>
+                              <w:t xml:space="preserve">        server_name i7d105.p.ssafy.io;</w:t>
                             </w:r>
                           </w:p>
                           <w:p>
@@ -3480,21 +3214,8 @@
                               <w:contextualSpacing/>
                             </w:pPr>
                             <w:r>
-                              <w:t xml:space="preserve">    </w:t>
+                              <w:t xml:space="preserve">    return 404; # managed by Certbot</w:t>
                             </w:r>
-                            <w:proofErr w:type="gramStart"/>
-                            <w:r>
-                              <w:t>return</w:t>
-                            </w:r>
-                            <w:proofErr w:type="gramEnd"/>
-                            <w:r>
-                              <w:t xml:space="preserve"> 404; # managed by </w:t>
-                            </w:r>
-                            <w:proofErr w:type="spellStart"/>
-                            <w:r>
-                              <w:t>Certbot</w:t>
-                            </w:r>
-                            <w:proofErr w:type="spellEnd"/>
                           </w:p>
                           <w:p>
                             <w:pPr>
@@ -3518,28 +3239,16 @@
           </mc:Choice>
           <mc:Fallback>
             <w:pict>
-              <v:shapetype id="_x0000_t202" coordsize="21600,21600" o:spt="202" path="m,l,21600r21600,l21600,xe">
-                <v:stroke joinstyle="miter"/>
-                <v:path gradientshapeok="t" o:connecttype="rect"/>
-              </v:shapetype>
-              <v:shape id="텍스트 상자 2" o:spid="_x0000_s1026" type="#_x0000_t202" style="width:468.6pt;height:110.6pt;visibility:visible;mso-wrap-style:square;mso-left-percent:-10001;mso-top-percent:-10001;mso-position-horizontal:absolute;mso-position-horizontal-relative:char;mso-position-vertical:absolute;mso-position-vertical-relative:line;mso-left-percent:-10001;mso-top-percent:-10001;v-text-anchor:top" o:gfxdata="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" fillcolor="#e7e6e6 [3214]">
+              <v:shape id="_x0000_s1027" type="#_x0000_t202" style="width:468.6pt;height:110.6pt;visibility:visible;mso-wrap-style:square;mso-left-percent:-10001;mso-top-percent:-10001;mso-position-horizontal:absolute;mso-position-horizontal-relative:char;mso-position-vertical:absolute;mso-position-vertical-relative:line;mso-left-percent:-10001;mso-top-percent:-10001;v-text-anchor:top" o:gfxdata="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" fillcolor="#e7e6e6 [3214]">
                 <v:textbox style="mso-fit-shape-to-text:t">
                   <w:txbxContent>
                     <w:p>
                       <w:pPr>
                         <w:spacing w:after="120" w:line="180" w:lineRule="auto"/>
                         <w:contextualSpacing/>
-                        <w:rPr>
-                          <w:rFonts w:hint="eastAsia"/>
-                        </w:rPr>
                       </w:pPr>
-                      <w:proofErr w:type="gramStart"/>
                       <w:r>
-                        <w:t>server</w:t>
-                      </w:r>
-                      <w:proofErr w:type="gramEnd"/>
-                      <w:r>
-                        <w:t xml:space="preserve"> {</w:t>
+                        <w:t>server {</w:t>
                       </w:r>
                     </w:p>
                     <w:p>
@@ -3548,15 +3257,7 @@
                         <w:contextualSpacing/>
                       </w:pPr>
                       <w:r>
-                        <w:t xml:space="preserve">        </w:t>
-                      </w:r>
-                      <w:proofErr w:type="gramStart"/>
-                      <w:r>
-                        <w:t>location</w:t>
-                      </w:r>
-                      <w:proofErr w:type="gramEnd"/>
-                      <w:r>
-                        <w:t xml:space="preserve"> /{</w:t>
+                        <w:t xml:space="preserve">        location /{</w:t>
                       </w:r>
                     </w:p>
                     <w:p>
@@ -3565,15 +3266,7 @@
                         <w:contextualSpacing/>
                       </w:pPr>
                       <w:r>
-                        <w:t xml:space="preserve">                </w:t>
-                      </w:r>
-                      <w:proofErr w:type="spellStart"/>
-                      <w:r>
-                        <w:t>proxy_pass</w:t>
-                      </w:r>
-                      <w:proofErr w:type="spellEnd"/>
-                      <w:r>
-                        <w:t xml:space="preserve"> http://localhost:3000;</w:t>
+                        <w:t xml:space="preserve">                proxy_pass http://localhost:3000;</w:t>
                       </w:r>
                     </w:p>
                     <w:p>
@@ -3597,23 +3290,7 @@
                         <w:contextualSpacing/>
                       </w:pPr>
                       <w:r>
-                        <w:t xml:space="preserve">        </w:t>
-                      </w:r>
-                      <w:proofErr w:type="gramStart"/>
-                      <w:r>
-                        <w:t>location</w:t>
-                      </w:r>
-                      <w:proofErr w:type="gramEnd"/>
-                      <w:r>
-                        <w:t xml:space="preserve"> /</w:t>
-                      </w:r>
-                      <w:proofErr w:type="spellStart"/>
-                      <w:r>
-                        <w:t>api</w:t>
-                      </w:r>
-                      <w:proofErr w:type="spellEnd"/>
-                      <w:r>
-                        <w:t xml:space="preserve"> {</w:t>
+                        <w:t xml:space="preserve">        location /api {</w:t>
                       </w:r>
                     </w:p>
                     <w:p>
@@ -3622,15 +3299,7 @@
                         <w:contextualSpacing/>
                       </w:pPr>
                       <w:r>
-                        <w:t xml:space="preserve">                </w:t>
-                      </w:r>
-                      <w:proofErr w:type="spellStart"/>
-                      <w:r>
-                        <w:t>proxy_pass</w:t>
-                      </w:r>
-                      <w:proofErr w:type="spellEnd"/>
-                      <w:r>
-                        <w:t xml:space="preserve"> http://localhost:5000/api;</w:t>
+                        <w:t xml:space="preserve">                proxy_pass http://localhost:5000/api;</w:t>
                       </w:r>
                     </w:p>
                     <w:p>
@@ -3657,29 +3326,8 @@
                         <w:contextualSpacing/>
                       </w:pPr>
                       <w:r>
-                        <w:t xml:space="preserve">    </w:t>
+                        <w:t xml:space="preserve">    listen 443 ssl; # managed by Certbot</w:t>
                       </w:r>
-                      <w:proofErr w:type="gramStart"/>
-                      <w:r>
-                        <w:t>listen</w:t>
-                      </w:r>
-                      <w:proofErr w:type="gramEnd"/>
-                      <w:r>
-                        <w:t xml:space="preserve"> 443 </w:t>
-                      </w:r>
-                      <w:proofErr w:type="spellStart"/>
-                      <w:r>
-                        <w:t>ssl</w:t>
-                      </w:r>
-                      <w:proofErr w:type="spellEnd"/>
-                      <w:r>
-                        <w:t xml:space="preserve">; # managed by </w:t>
-                      </w:r>
-                      <w:proofErr w:type="spellStart"/>
-                      <w:r>
-                        <w:t>Certbot</w:t>
-                      </w:r>
-                      <w:proofErr w:type="spellEnd"/>
                     </w:p>
                     <w:p>
                       <w:pPr>
@@ -3687,45 +3335,8 @@
                         <w:contextualSpacing/>
                       </w:pPr>
                       <w:r>
-                        <w:t xml:space="preserve">    </w:t>
+                        <w:t xml:space="preserve">    ssl_certificate /etc/letsencrypt/live/i7d105.p.ssafy.io/fullchain.pem; # managed by Certbot</w:t>
                       </w:r>
-                      <w:proofErr w:type="spellStart"/>
-                      <w:r>
-                        <w:t>ssl_certificate</w:t>
-                      </w:r>
-                      <w:proofErr w:type="spellEnd"/>
-                      <w:r>
-                        <w:t xml:space="preserve"> /</w:t>
-                      </w:r>
-                      <w:proofErr w:type="spellStart"/>
-                      <w:r>
-                        <w:t>etc</w:t>
-                      </w:r>
-                      <w:proofErr w:type="spellEnd"/>
-                      <w:r>
-                        <w:t>/</w:t>
-                      </w:r>
-                      <w:proofErr w:type="spellStart"/>
-                      <w:r>
-                        <w:t>letsencrypt</w:t>
-                      </w:r>
-                      <w:proofErr w:type="spellEnd"/>
-                      <w:r>
-                        <w:t>/live/i7d105.p.ssafy.io/</w:t>
-                      </w:r>
-                      <w:proofErr w:type="spellStart"/>
-                      <w:r>
-                        <w:t>fullchain.pem</w:t>
-                      </w:r>
-                      <w:proofErr w:type="spellEnd"/>
-                      <w:r>
-                        <w:t xml:space="preserve">; # managed by </w:t>
-                      </w:r>
-                      <w:proofErr w:type="spellStart"/>
-                      <w:r>
-                        <w:t>Certbot</w:t>
-                      </w:r>
-                      <w:proofErr w:type="spellEnd"/>
                     </w:p>
                     <w:p>
                       <w:pPr>
@@ -3733,45 +3344,8 @@
                         <w:contextualSpacing/>
                       </w:pPr>
                       <w:r>
-                        <w:t xml:space="preserve">    </w:t>
+                        <w:t xml:space="preserve">    ssl_certificate_key /etc/letsencrypt/live/i7d105.p.ssafy.io/privkey.pem; # managed by Certbot</w:t>
                       </w:r>
-                      <w:proofErr w:type="spellStart"/>
-                      <w:r>
-                        <w:t>ssl_certificate_key</w:t>
-                      </w:r>
-                      <w:proofErr w:type="spellEnd"/>
-                      <w:r>
-                        <w:t xml:space="preserve"> /</w:t>
-                      </w:r>
-                      <w:proofErr w:type="spellStart"/>
-                      <w:r>
-                        <w:t>etc</w:t>
-                      </w:r>
-                      <w:proofErr w:type="spellEnd"/>
-                      <w:r>
-                        <w:t>/</w:t>
-                      </w:r>
-                      <w:proofErr w:type="spellStart"/>
-                      <w:r>
-                        <w:t>letsencrypt</w:t>
-                      </w:r>
-                      <w:proofErr w:type="spellEnd"/>
-                      <w:r>
-                        <w:t>/live/i7d105.p.ssafy.io/</w:t>
-                      </w:r>
-                      <w:proofErr w:type="spellStart"/>
-                      <w:r>
-                        <w:t>privkey.pem</w:t>
-                      </w:r>
-                      <w:proofErr w:type="spellEnd"/>
-                      <w:r>
-                        <w:t xml:space="preserve">; # managed by </w:t>
-                      </w:r>
-                      <w:proofErr w:type="spellStart"/>
-                      <w:r>
-                        <w:t>Certbot</w:t>
-                      </w:r>
-                      <w:proofErr w:type="spellEnd"/>
                     </w:p>
                     <w:p>
                       <w:pPr>
@@ -3779,45 +3353,8 @@
                         <w:contextualSpacing/>
                       </w:pPr>
                       <w:r>
-                        <w:t xml:space="preserve">    # include /</w:t>
+                        <w:t xml:space="preserve">    # include /etc/letsencrypt/options-ssl-nginx.conf; # managed by Certbot</w:t>
                       </w:r>
-                      <w:proofErr w:type="spellStart"/>
-                      <w:r>
-                        <w:t>etc</w:t>
-                      </w:r>
-                      <w:proofErr w:type="spellEnd"/>
-                      <w:r>
-                        <w:t>/</w:t>
-                      </w:r>
-                      <w:proofErr w:type="spellStart"/>
-                      <w:r>
-                        <w:t>letsencrypt</w:t>
-                      </w:r>
-                      <w:proofErr w:type="spellEnd"/>
-                      <w:r>
-                        <w:t>/options-</w:t>
-                      </w:r>
-                      <w:proofErr w:type="spellStart"/>
-                      <w:r>
-                        <w:t>ssl</w:t>
-                      </w:r>
-                      <w:proofErr w:type="spellEnd"/>
-                      <w:r>
-                        <w:t>-</w:t>
-                      </w:r>
-                      <w:proofErr w:type="spellStart"/>
-                      <w:r>
-                        <w:t>nginx.conf</w:t>
-                      </w:r>
-                      <w:proofErr w:type="spellEnd"/>
-                      <w:r>
-                        <w:t xml:space="preserve">; # managed by </w:t>
-                      </w:r>
-                      <w:proofErr w:type="spellStart"/>
-                      <w:r>
-                        <w:t>Certbot</w:t>
-                      </w:r>
-                      <w:proofErr w:type="spellEnd"/>
                     </w:p>
                     <w:p>
                       <w:pPr>
@@ -3825,45 +3362,8 @@
                         <w:contextualSpacing/>
                       </w:pPr>
                       <w:r>
-                        <w:t xml:space="preserve">    # </w:t>
+                        <w:t xml:space="preserve">    # ssl_dhparam /etc/letsencrypt/ssl-dhparams.pem; # managed by Certbot</w:t>
                       </w:r>
-                      <w:proofErr w:type="spellStart"/>
-                      <w:r>
-                        <w:t>ssl_dhparam</w:t>
-                      </w:r>
-                      <w:proofErr w:type="spellEnd"/>
-                      <w:r>
-                        <w:t xml:space="preserve"> /</w:t>
-                      </w:r>
-                      <w:proofErr w:type="spellStart"/>
-                      <w:r>
-                        <w:t>etc</w:t>
-                      </w:r>
-                      <w:proofErr w:type="spellEnd"/>
-                      <w:r>
-                        <w:t>/</w:t>
-                      </w:r>
-                      <w:proofErr w:type="spellStart"/>
-                      <w:r>
-                        <w:t>letsencrypt</w:t>
-                      </w:r>
-                      <w:proofErr w:type="spellEnd"/>
-                      <w:r>
-                        <w:t>/</w:t>
-                      </w:r>
-                      <w:proofErr w:type="spellStart"/>
-                      <w:r>
-                        <w:t>ssl-dhparams.pem</w:t>
-                      </w:r>
-                      <w:proofErr w:type="spellEnd"/>
-                      <w:r>
-                        <w:t xml:space="preserve">; # managed by </w:t>
-                      </w:r>
-                      <w:proofErr w:type="spellStart"/>
-                      <w:r>
-                        <w:t>Certbot</w:t>
-                      </w:r>
-                      <w:proofErr w:type="spellEnd"/>
                     </w:p>
                     <w:p>
                       <w:pPr>
@@ -3885,13 +3385,8 @@
                         <w:spacing w:after="120" w:line="180" w:lineRule="auto"/>
                         <w:contextualSpacing/>
                       </w:pPr>
-                      <w:proofErr w:type="gramStart"/>
                       <w:r>
-                        <w:t>server</w:t>
-                      </w:r>
-                      <w:proofErr w:type="gramEnd"/>
-                      <w:r>
-                        <w:t xml:space="preserve"> {</w:t>
+                        <w:t>server {</w:t>
                       </w:r>
                     </w:p>
                     <w:p>
@@ -3900,15 +3395,7 @@
                         <w:contextualSpacing/>
                       </w:pPr>
                       <w:r>
-                        <w:t xml:space="preserve">    </w:t>
-                      </w:r>
-                      <w:proofErr w:type="gramStart"/>
-                      <w:r>
-                        <w:t>if</w:t>
-                      </w:r>
-                      <w:proofErr w:type="gramEnd"/>
-                      <w:r>
-                        <w:t xml:space="preserve"> ($host = i7d105.p.ssafy.io) {</w:t>
+                        <w:t xml:space="preserve">    if ($host = i7d105.p.ssafy.io) {</w:t>
                       </w:r>
                     </w:p>
                     <w:p>
@@ -3917,15 +3404,7 @@
                         <w:contextualSpacing/>
                       </w:pPr>
                       <w:r>
-                        <w:t xml:space="preserve">        </w:t>
-                      </w:r>
-                      <w:proofErr w:type="gramStart"/>
-                      <w:r>
-                        <w:t>return</w:t>
-                      </w:r>
-                      <w:proofErr w:type="gramEnd"/>
-                      <w:r>
-                        <w:t xml:space="preserve"> 301 https://$host$request_uri;</w:t>
+                        <w:t xml:space="preserve">        return 301 https://$host$request_uri;</w:t>
                       </w:r>
                     </w:p>
                     <w:p>
@@ -3934,13 +3413,8 @@
                         <w:contextualSpacing/>
                       </w:pPr>
                       <w:r>
-                        <w:t xml:space="preserve">    } # managed by </w:t>
+                        <w:t xml:space="preserve">    } # managed by Certbot</w:t>
                       </w:r>
-                      <w:proofErr w:type="spellStart"/>
-                      <w:r>
-                        <w:t>Certbot</w:t>
-                      </w:r>
-                      <w:proofErr w:type="spellEnd"/>
                     </w:p>
                     <w:p>
                       <w:pPr>
@@ -3954,15 +3428,7 @@
                         <w:contextualSpacing/>
                       </w:pPr>
                       <w:r>
-                        <w:t xml:space="preserve">        </w:t>
-                      </w:r>
-                      <w:proofErr w:type="gramStart"/>
-                      <w:r>
-                        <w:t>listen</w:t>
-                      </w:r>
-                      <w:proofErr w:type="gramEnd"/>
-                      <w:r>
-                        <w:t xml:space="preserve"> 80;</w:t>
+                        <w:t xml:space="preserve">        listen 80;</w:t>
                       </w:r>
                     </w:p>
                     <w:p>
@@ -3971,15 +3437,7 @@
                         <w:contextualSpacing/>
                       </w:pPr>
                       <w:r>
-                        <w:t xml:space="preserve">        </w:t>
-                      </w:r>
-                      <w:proofErr w:type="spellStart"/>
-                      <w:r>
-                        <w:t>server_name</w:t>
-                      </w:r>
-                      <w:proofErr w:type="spellEnd"/>
-                      <w:r>
-                        <w:t xml:space="preserve"> i7d105.p.ssafy.io;</w:t>
+                        <w:t xml:space="preserve">        server_name i7d105.p.ssafy.io;</w:t>
                       </w:r>
                     </w:p>
                     <w:p>
@@ -3988,21 +3446,8 @@
                         <w:contextualSpacing/>
                       </w:pPr>
                       <w:r>
-                        <w:t xml:space="preserve">    </w:t>
+                        <w:t xml:space="preserve">    return 404; # managed by Certbot</w:t>
                       </w:r>
-                      <w:proofErr w:type="gramStart"/>
-                      <w:r>
-                        <w:t>return</w:t>
-                      </w:r>
-                      <w:proofErr w:type="gramEnd"/>
-                      <w:r>
-                        <w:t xml:space="preserve"> 404; # managed by </w:t>
-                      </w:r>
-                      <w:proofErr w:type="spellStart"/>
-                      <w:r>
-                        <w:t>Certbot</w:t>
-                      </w:r>
-                      <w:proofErr w:type="spellEnd"/>
                     </w:p>
                     <w:p>
                       <w:pPr>
@@ -4030,9 +3475,6 @@
           <w:numId w:val="4"/>
         </w:numPr>
         <w:ind w:leftChars="0"/>
-        <w:rPr>
-          <w:rFonts w:hint="eastAsia"/>
-        </w:rPr>
       </w:pPr>
       <w:r>
         <w:rPr>
@@ -4041,23 +3483,7 @@
         <w:t xml:space="preserve">모두 </w:t>
       </w:r>
       <w:r>
-        <w:t>\S07P12D105\BE\</w:t>
-      </w:r>
-      <w:proofErr w:type="spellStart"/>
-      <w:r>
-        <w:t>sellerB</w:t>
-      </w:r>
-      <w:proofErr w:type="spellEnd"/>
-      <w:r>
-        <w:t>\</w:t>
-      </w:r>
-      <w:proofErr w:type="spellStart"/>
-      <w:r>
-        <w:t>src</w:t>
-      </w:r>
-      <w:proofErr w:type="spellEnd"/>
-      <w:r>
-        <w:t>\main\resources</w:t>
+        <w:t>\S07P12D105\BE\sellerB\src\main\resources</w:t>
       </w:r>
       <w:r>
         <w:rPr>
@@ -4075,14 +3501,12 @@
         </w:numPr>
         <w:ind w:leftChars="0"/>
       </w:pPr>
-      <w:proofErr w:type="spellStart"/>
       <w:r>
         <w:t>aws.</w:t>
       </w:r>
       <w:r>
         <w:t>yml</w:t>
       </w:r>
-      <w:proofErr w:type="spellEnd"/>
     </w:p>
     <w:p>
       <w:pPr>
@@ -4090,6 +3514,10 @@
         <w:ind w:leftChars="0" w:left="1200"/>
       </w:pPr>
       <w:r>
+        <w:rPr>
+          <w:noProof/>
+        </w:rPr>
+        <w:lastRenderedPageBreak/>
         <w:drawing>
           <wp:inline distT="0" distB="0" distL="0" distR="0" wp14:anchorId="4ED1A3EB" wp14:editId="40BDA5A7">
             <wp:extent cx="4611370" cy="2563689"/>
@@ -4106,7 +3534,7 @@
                     <pic:cNvPicPr/>
                   </pic:nvPicPr>
                   <pic:blipFill>
-                    <a:blip r:embed="rId16"/>
+                    <a:blip r:embed="rId22"/>
                     <a:stretch>
                       <a:fillRect/>
                     </a:stretch>
@@ -4142,25 +3570,15 @@
         </w:rPr>
         <w:t xml:space="preserve">firebase admin </w:t>
       </w:r>
-      <w:proofErr w:type="spellStart"/>
       <w:r>
         <w:t>sdk</w:t>
       </w:r>
-      <w:proofErr w:type="spellEnd"/>
-      <w:r>
-        <w:rPr>
-          <w:rFonts w:hint="eastAsia"/>
-        </w:rPr>
-        <w:t xml:space="preserve"> </w:t>
-      </w:r>
-      <w:proofErr w:type="spellStart"/>
-      <w:r>
-        <w:rPr>
-          <w:rFonts w:hint="eastAsia"/>
-        </w:rPr>
-        <w:t>json</w:t>
-      </w:r>
-      <w:proofErr w:type="spellEnd"/>
+      <w:r>
+        <w:rPr>
+          <w:rFonts w:hint="eastAsia"/>
+        </w:rPr>
+        <w:t xml:space="preserve"> json</w:t>
+      </w:r>
     </w:p>
     <w:p>
       <w:pPr>
@@ -4211,15 +3629,11 @@
           <w:numId w:val="2"/>
         </w:numPr>
         <w:ind w:leftChars="0"/>
-        <w:rPr>
-          <w:rFonts w:hint="eastAsia"/>
-        </w:rPr>
-      </w:pPr>
-      <w:r>
-        <w:rPr>
-          <w:rFonts w:hint="eastAsia"/>
-        </w:rPr>
-        <w:lastRenderedPageBreak/>
+      </w:pPr>
+      <w:r>
+        <w:rPr>
+          <w:rFonts w:hint="eastAsia"/>
+        </w:rPr>
         <w:t xml:space="preserve">키가 들어 있는 </w:t>
       </w:r>
       <w:r>
@@ -4241,14 +3655,14 @@
         </w:numPr>
         <w:jc w:val="left"/>
       </w:pPr>
-      <w:bookmarkStart w:id="8" w:name="_Toc111670611"/>
+      <w:bookmarkStart w:id="7" w:name="_Toc111670611"/>
       <w:r>
         <w:rPr>
           <w:rFonts w:hint="eastAsia"/>
         </w:rPr>
         <w:t>외부 서비스</w:t>
       </w:r>
-      <w:bookmarkEnd w:id="8"/>
+      <w:bookmarkEnd w:id="7"/>
     </w:p>
     <w:p>
       <w:pPr>
@@ -4275,46 +3689,16 @@
         <w:rPr>
           <w:rFonts w:hint="eastAsia"/>
         </w:rPr>
-        <w:t xml:space="preserve">S3의 </w:t>
-      </w:r>
-      <w:proofErr w:type="spellStart"/>
-      <w:r>
-        <w:rPr>
-          <w:rFonts w:hint="eastAsia"/>
-        </w:rPr>
-        <w:t>버킷</w:t>
-      </w:r>
-      <w:proofErr w:type="spellEnd"/>
-      <w:r>
-        <w:rPr>
-          <w:rFonts w:hint="eastAsia"/>
-        </w:rPr>
-        <w:t xml:space="preserve"> 안에 사진이나 파일 등을 저장하고 주어지는 객체 </w:t>
-      </w:r>
-      <w:proofErr w:type="spellStart"/>
+        <w:t xml:space="preserve">S3의 버킷 안에 사진이나 파일 등을 저장하고 주어지는 객체 </w:t>
+      </w:r>
       <w:r>
         <w:t>url</w:t>
       </w:r>
-      <w:proofErr w:type="spellEnd"/>
-      <w:r>
-        <w:rPr>
-          <w:rFonts w:hint="eastAsia"/>
-        </w:rPr>
-        <w:t xml:space="preserve">을 통해 파일을 이용할 수 있는 </w:t>
-      </w:r>
-      <w:proofErr w:type="spellStart"/>
-      <w:r>
-        <w:rPr>
-          <w:rFonts w:hint="eastAsia"/>
-        </w:rPr>
-        <w:t>클라우드</w:t>
-      </w:r>
-      <w:proofErr w:type="spellEnd"/>
-      <w:r>
-        <w:rPr>
-          <w:rFonts w:hint="eastAsia"/>
-        </w:rPr>
-        <w:t xml:space="preserve"> 서비스입니다.</w:t>
+      <w:r>
+        <w:rPr>
+          <w:rFonts w:hint="eastAsia"/>
+        </w:rPr>
+        <w:t>을 통해 파일을 이용할 수 있는 클라우드 서비스입니다.</w:t>
       </w:r>
       <w:r>
         <w:t xml:space="preserve"> Bucket</w:t>
@@ -4335,19 +3719,11 @@
         </w:numPr>
         <w:ind w:leftChars="0"/>
       </w:pPr>
-      <w:proofErr w:type="spellStart"/>
-      <w:r>
-        <w:rPr>
-          <w:rFonts w:hint="eastAsia"/>
-        </w:rPr>
-        <w:t>버킷</w:t>
-      </w:r>
-      <w:proofErr w:type="spellEnd"/>
-      <w:r>
-        <w:rPr>
-          <w:rFonts w:hint="eastAsia"/>
-        </w:rPr>
-        <w:t xml:space="preserve"> 만들기</w:t>
+      <w:r>
+        <w:rPr>
+          <w:rFonts w:hint="eastAsia"/>
+        </w:rPr>
+        <w:t>버킷 만들기</w:t>
       </w:r>
     </w:p>
     <w:p>
@@ -4356,6 +3732,9 @@
         <w:ind w:leftChars="0" w:left="1600"/>
       </w:pPr>
       <w:r>
+        <w:rPr>
+          <w:noProof/>
+        </w:rPr>
         <w:drawing>
           <wp:inline distT="0" distB="0" distL="0" distR="0" wp14:anchorId="55B5179B" wp14:editId="1F576808">
             <wp:extent cx="4375150" cy="1107602"/>
@@ -4372,7 +3751,7 @@
                     <pic:cNvPicPr/>
                   </pic:nvPicPr>
                   <pic:blipFill>
-                    <a:blip r:embed="rId17"/>
+                    <a:blip r:embed="rId23"/>
                     <a:stretch>
                       <a:fillRect/>
                     </a:stretch>
@@ -4406,32 +3785,19 @@
         <w:rPr>
           <w:rFonts w:hint="eastAsia"/>
         </w:rPr>
-        <w:t xml:space="preserve">기본 </w:t>
-      </w:r>
-      <w:proofErr w:type="spellStart"/>
-      <w:r>
-        <w:rPr>
-          <w:rFonts w:hint="eastAsia"/>
-        </w:rPr>
-        <w:t>버킷</w:t>
-      </w:r>
-      <w:proofErr w:type="spellEnd"/>
-      <w:r>
-        <w:rPr>
-          <w:rFonts w:hint="eastAsia"/>
-        </w:rPr>
-        <w:t xml:space="preserve"> 설정</w:t>
+        <w:t>기본 버킷 설정</w:t>
       </w:r>
     </w:p>
     <w:p>
       <w:pPr>
         <w:pStyle w:val="a3"/>
         <w:ind w:leftChars="0" w:left="1600"/>
-        <w:rPr>
-          <w:rFonts w:hint="eastAsia"/>
-        </w:rPr>
-      </w:pPr>
-      <w:r>
+      </w:pPr>
+      <w:r>
+        <w:rPr>
+          <w:noProof/>
+        </w:rPr>
+        <w:lastRenderedPageBreak/>
         <w:drawing>
           <wp:inline distT="0" distB="0" distL="0" distR="0" wp14:anchorId="2654D482" wp14:editId="000FA2DF">
             <wp:extent cx="4215130" cy="2018835"/>
@@ -4448,7 +3814,7 @@
                     <pic:cNvPicPr/>
                   </pic:nvPicPr>
                   <pic:blipFill>
-                    <a:blip r:embed="rId18"/>
+                    <a:blip r:embed="rId24"/>
                     <a:stretch>
                       <a:fillRect/>
                     </a:stretch>
@@ -4478,31 +3844,22 @@
         </w:numPr>
         <w:ind w:leftChars="0"/>
       </w:pPr>
-      <w:proofErr w:type="spellStart"/>
-      <w:r>
-        <w:rPr>
-          <w:rFonts w:hint="eastAsia"/>
-        </w:rPr>
-        <w:t>버킷</w:t>
-      </w:r>
-      <w:proofErr w:type="spellEnd"/>
-      <w:r>
-        <w:rPr>
-          <w:rFonts w:hint="eastAsia"/>
-        </w:rPr>
-        <w:t xml:space="preserve"> 액세스 조건</w:t>
+      <w:r>
+        <w:rPr>
+          <w:rFonts w:hint="eastAsia"/>
+        </w:rPr>
+        <w:t>버킷 액세스 조건</w:t>
       </w:r>
     </w:p>
     <w:p>
       <w:pPr>
         <w:pStyle w:val="a3"/>
         <w:ind w:leftChars="0" w:left="1600"/>
-        <w:rPr>
-          <w:rFonts w:hint="eastAsia"/>
-        </w:rPr>
-      </w:pPr>
-      <w:r>
-        <w:lastRenderedPageBreak/>
+      </w:pPr>
+      <w:r>
+        <w:rPr>
+          <w:noProof/>
+        </w:rPr>
         <w:drawing>
           <wp:inline distT="0" distB="0" distL="0" distR="0" wp14:anchorId="510BB3BD" wp14:editId="11742E8B">
             <wp:extent cx="4466590" cy="3540710"/>
@@ -4519,7 +3876,7 @@
                     <pic:cNvPicPr/>
                   </pic:nvPicPr>
                   <pic:blipFill>
-                    <a:blip r:embed="rId19"/>
+                    <a:blip r:embed="rId25"/>
                     <a:stretch>
                       <a:fillRect/>
                     </a:stretch>
@@ -4549,30 +3906,22 @@
         </w:numPr>
         <w:ind w:leftChars="0"/>
       </w:pPr>
-      <w:proofErr w:type="spellStart"/>
-      <w:r>
-        <w:rPr>
-          <w:rFonts w:hint="eastAsia"/>
-        </w:rPr>
-        <w:t>버킷</w:t>
-      </w:r>
-      <w:proofErr w:type="spellEnd"/>
-      <w:r>
-        <w:rPr>
-          <w:rFonts w:hint="eastAsia"/>
-        </w:rPr>
-        <w:t xml:space="preserve"> 액세스 키 발급</w:t>
+      <w:r>
+        <w:rPr>
+          <w:rFonts w:hint="eastAsia"/>
+        </w:rPr>
+        <w:t>버킷 액세스 키 발급</w:t>
       </w:r>
     </w:p>
     <w:p>
       <w:pPr>
         <w:pStyle w:val="a3"/>
         <w:ind w:leftChars="0" w:left="1600"/>
-        <w:rPr>
-          <w:rFonts w:hint="eastAsia"/>
-        </w:rPr>
-      </w:pPr>
-      <w:r>
+      </w:pPr>
+      <w:r>
+        <w:rPr>
+          <w:noProof/>
+        </w:rPr>
         <w:drawing>
           <wp:inline distT="0" distB="0" distL="0" distR="0" wp14:anchorId="5D2ACAA9" wp14:editId="0B091B9C">
             <wp:extent cx="4481830" cy="1457861"/>
@@ -4589,7 +3938,7 @@
                     <pic:cNvPicPr/>
                   </pic:nvPicPr>
                   <pic:blipFill>
-                    <a:blip r:embed="rId20"/>
+                    <a:blip r:embed="rId26"/>
                     <a:stretch>
                       <a:fillRect/>
                     </a:stretch>
@@ -4619,19 +3968,11 @@
         </w:numPr>
         <w:ind w:leftChars="0"/>
       </w:pPr>
-      <w:proofErr w:type="spellStart"/>
-      <w:r>
-        <w:rPr>
-          <w:rFonts w:hint="eastAsia"/>
-        </w:rPr>
-        <w:t>버킷</w:t>
-      </w:r>
-      <w:proofErr w:type="spellEnd"/>
-      <w:r>
-        <w:rPr>
-          <w:rFonts w:hint="eastAsia"/>
-        </w:rPr>
-        <w:t xml:space="preserve"> 정책 추가</w:t>
+      <w:r>
+        <w:rPr>
+          <w:rFonts w:hint="eastAsia"/>
+        </w:rPr>
+        <w:t>버킷 정책 추가</w:t>
       </w:r>
     </w:p>
     <w:p>
@@ -4640,6 +3981,10 @@
         <w:ind w:leftChars="0" w:left="1600"/>
       </w:pPr>
       <w:r>
+        <w:rPr>
+          <w:noProof/>
+        </w:rPr>
+        <w:lastRenderedPageBreak/>
         <w:drawing>
           <wp:inline distT="0" distB="0" distL="0" distR="0" wp14:anchorId="1C7D91A4" wp14:editId="1B22D795">
             <wp:extent cx="3994150" cy="2703331"/>
@@ -4656,7 +4001,7 @@
                     <pic:cNvPicPr/>
                   </pic:nvPicPr>
                   <pic:blipFill>
-                    <a:blip r:embed="rId21"/>
+                    <a:blip r:embed="rId27"/>
                     <a:stretch>
                       <a:fillRect/>
                     </a:stretch>
@@ -4681,12 +4026,19 @@
       <w:pPr>
         <w:pStyle w:val="a3"/>
         <w:ind w:leftChars="0" w:left="1200"/>
-        <w:rPr>
-          <w:rFonts w:hint="eastAsia"/>
-        </w:rPr>
-      </w:pPr>
-    </w:p>
-    <w:p/>
+      </w:pPr>
+    </w:p>
+    <w:p>
+      <w:pPr>
+        <w:pStyle w:val="a3"/>
+        <w:ind w:leftChars="0" w:left="825"/>
+        <w:rPr>
+          <w:rFonts w:hint="eastAsia"/>
+        </w:rPr>
+      </w:pPr>
+      <w:bookmarkStart w:id="8" w:name="_GoBack"/>
+      <w:bookmarkEnd w:id="8"/>
+    </w:p>
     <w:sectPr>
       <w:pgSz w:w="11906" w:h="16838"/>
       <w:pgMar w:top="1701" w:right="1440" w:bottom="1440" w:left="1440" w:header="851" w:footer="992" w:gutter="0"/>
@@ -4695,6 +4047,56 @@
     </w:sectPr>
   </w:body>
 </w:document>
+</file>
+
+<file path=word/endnotes.xml><?xml version="1.0" encoding="utf-8"?>
+<w:endnotes xmlns:wpc="http://schemas.microsoft.com/office/word/2010/wordprocessingCanvas" xmlns:cx="http://schemas.microsoft.com/office/drawing/2014/chartex" xmlns:cx1="http://schemas.microsoft.com/office/drawing/2015/9/8/chartex" xmlns:mc="http://schemas.openxmlformats.org/markup-compatibility/2006" xmlns:o="urn:schemas-microsoft-com:office:office" xmlns:r="http://schemas.openxmlformats.org/officeDocument/2006/relationships" xmlns:m="http://schemas.openxmlformats.org/officeDocument/2006/math" xmlns:v="urn:schemas-microsoft-com:vml" xmlns:wp14="http://schemas.microsoft.com/office/word/2010/wordprocessingDrawing" xmlns:wp="http://schemas.openxmlformats.org/drawingml/2006/wordprocessingDrawing" xmlns:w10="urn:schemas-microsoft-com:office:word" xmlns:w="http://schemas.openxmlformats.org/wordprocessingml/2006/main" xmlns:w14="http://schemas.microsoft.com/office/word/2010/wordml" xmlns:w15="http://schemas.microsoft.com/office/word/2012/wordml" xmlns:w16se="http://schemas.microsoft.com/office/word/2015/wordml/symex" xmlns:wpg="http://schemas.microsoft.com/office/word/2010/wordprocessingGroup" xmlns:wpi="http://schemas.microsoft.com/office/word/2010/wordprocessingInk" xmlns:wne="http://schemas.microsoft.com/office/word/2006/wordml" xmlns:wps="http://schemas.microsoft.com/office/word/2010/wordprocessingShape" mc:Ignorable="w14 w15 w16se wp14">
+  <w:endnote w:type="separator" w:id="-1">
+    <w:p>
+      <w:pPr>
+        <w:spacing w:after="0" w:line="240" w:lineRule="auto"/>
+      </w:pPr>
+      <w:r>
+        <w:separator/>
+      </w:r>
+    </w:p>
+  </w:endnote>
+  <w:endnote w:type="continuationSeparator" w:id="0">
+    <w:p>
+      <w:pPr>
+        <w:spacing w:after="0" w:line="240" w:lineRule="auto"/>
+      </w:pPr>
+      <w:r>
+        <w:continuationSeparator/>
+      </w:r>
+    </w:p>
+  </w:endnote>
+</w:endnotes>
+</file>
+
+<file path=word/footnotes.xml><?xml version="1.0" encoding="utf-8"?>
+<w:footnotes xmlns:wpc="http://schemas.microsoft.com/office/word/2010/wordprocessingCanvas" xmlns:cx="http://schemas.microsoft.com/office/drawing/2014/chartex" xmlns:cx1="http://schemas.microsoft.com/office/drawing/2015/9/8/chartex" xmlns:mc="http://schemas.openxmlformats.org/markup-compatibility/2006" xmlns:o="urn:schemas-microsoft-com:office:office" xmlns:r="http://schemas.openxmlformats.org/officeDocument/2006/relationships" xmlns:m="http://schemas.openxmlformats.org/officeDocument/2006/math" xmlns:v="urn:schemas-microsoft-com:vml" xmlns:wp14="http://schemas.microsoft.com/office/word/2010/wordprocessingDrawing" xmlns:wp="http://schemas.openxmlformats.org/drawingml/2006/wordprocessingDrawing" xmlns:w10="urn:schemas-microsoft-com:office:word" xmlns:w="http://schemas.openxmlformats.org/wordprocessingml/2006/main" xmlns:w14="http://schemas.microsoft.com/office/word/2010/wordml" xmlns:w15="http://schemas.microsoft.com/office/word/2012/wordml" xmlns:w16se="http://schemas.microsoft.com/office/word/2015/wordml/symex" xmlns:wpg="http://schemas.microsoft.com/office/word/2010/wordprocessingGroup" xmlns:wpi="http://schemas.microsoft.com/office/word/2010/wordprocessingInk" xmlns:wne="http://schemas.microsoft.com/office/word/2006/wordml" xmlns:wps="http://schemas.microsoft.com/office/word/2010/wordprocessingShape" mc:Ignorable="w14 w15 w16se wp14">
+  <w:footnote w:type="separator" w:id="-1">
+    <w:p>
+      <w:pPr>
+        <w:spacing w:after="0" w:line="240" w:lineRule="auto"/>
+      </w:pPr>
+      <w:r>
+        <w:separator/>
+      </w:r>
+    </w:p>
+  </w:footnote>
+  <w:footnote w:type="continuationSeparator" w:id="0">
+    <w:p>
+      <w:pPr>
+        <w:spacing w:after="0" w:line="240" w:lineRule="auto"/>
+      </w:pPr>
+      <w:r>
+        <w:continuationSeparator/>
+      </w:r>
+    </w:p>
+  </w:footnote>
+</w:footnotes>
 </file>
 
 <file path=word/numbering.xml><?xml version="1.0" encoding="utf-8"?>
@@ -4858,10 +4260,10 @@
       <w:lvlText w:val="%4)"/>
       <w:lvlJc w:val="left"/>
       <w:pPr>
-        <w:ind w:left="2000" w:hanging="400"/>
+        <w:ind w:left="1392" w:hanging="400"/>
       </w:pPr>
     </w:lvl>
-    <w:lvl w:ilvl="4" w:tplc="04090019" w:tentative="1">
+    <w:lvl w:ilvl="4" w:tplc="04090019">
       <w:start w:val="1"/>
       <w:numFmt w:val="upperLetter"/>
       <w:lvlText w:val="%5."/>
@@ -5787,6 +5189,105 @@
     <w:basedOn w:val="a0"/>
     <w:rsid w:val="003372F4"/>
   </w:style>
+  <w:style w:type="paragraph" w:styleId="a9">
+    <w:name w:val="header"/>
+    <w:basedOn w:val="a"/>
+    <w:link w:val="Char0"/>
+    <w:uiPriority w:val="99"/>
+    <w:unhideWhenUsed/>
+    <w:rsid w:val="00480988"/>
+    <w:pPr>
+      <w:tabs>
+        <w:tab w:val="center" w:pos="4513"/>
+        <w:tab w:val="right" w:pos="9026"/>
+      </w:tabs>
+      <w:snapToGrid w:val="0"/>
+    </w:pPr>
+  </w:style>
+  <w:style w:type="character" w:customStyle="1" w:styleId="Char0">
+    <w:name w:val="머리글 Char"/>
+    <w:basedOn w:val="a0"/>
+    <w:link w:val="a9"/>
+    <w:uiPriority w:val="99"/>
+    <w:rsid w:val="00480988"/>
+  </w:style>
+  <w:style w:type="paragraph" w:styleId="aa">
+    <w:name w:val="footer"/>
+    <w:basedOn w:val="a"/>
+    <w:link w:val="Char1"/>
+    <w:uiPriority w:val="99"/>
+    <w:unhideWhenUsed/>
+    <w:rsid w:val="00480988"/>
+    <w:pPr>
+      <w:tabs>
+        <w:tab w:val="center" w:pos="4513"/>
+        <w:tab w:val="right" w:pos="9026"/>
+      </w:tabs>
+      <w:snapToGrid w:val="0"/>
+    </w:pPr>
+  </w:style>
+  <w:style w:type="character" w:customStyle="1" w:styleId="Char1">
+    <w:name w:val="바닥글 Char"/>
+    <w:basedOn w:val="a0"/>
+    <w:link w:val="aa"/>
+    <w:uiPriority w:val="99"/>
+    <w:rsid w:val="00480988"/>
+  </w:style>
+  <w:style w:type="paragraph" w:styleId="HTML">
+    <w:name w:val="HTML Preformatted"/>
+    <w:basedOn w:val="a"/>
+    <w:link w:val="HTMLChar"/>
+    <w:uiPriority w:val="99"/>
+    <w:semiHidden/>
+    <w:unhideWhenUsed/>
+    <w:rsid w:val="00FB2AAE"/>
+    <w:pPr>
+      <w:widowControl/>
+      <w:tabs>
+        <w:tab w:val="left" w:pos="916"/>
+        <w:tab w:val="left" w:pos="1832"/>
+        <w:tab w:val="left" w:pos="2748"/>
+        <w:tab w:val="left" w:pos="3664"/>
+        <w:tab w:val="left" w:pos="4580"/>
+        <w:tab w:val="left" w:pos="5496"/>
+        <w:tab w:val="left" w:pos="6412"/>
+        <w:tab w:val="left" w:pos="7328"/>
+        <w:tab w:val="left" w:pos="8244"/>
+        <w:tab w:val="left" w:pos="9160"/>
+        <w:tab w:val="left" w:pos="10076"/>
+        <w:tab w:val="left" w:pos="10992"/>
+        <w:tab w:val="left" w:pos="11908"/>
+        <w:tab w:val="left" w:pos="12824"/>
+        <w:tab w:val="left" w:pos="13740"/>
+        <w:tab w:val="left" w:pos="14656"/>
+      </w:tabs>
+      <w:wordWrap/>
+      <w:autoSpaceDE/>
+      <w:autoSpaceDN/>
+      <w:spacing w:after="0" w:line="240" w:lineRule="auto"/>
+      <w:jc w:val="left"/>
+    </w:pPr>
+    <w:rPr>
+      <w:rFonts w:ascii="굴림체" w:eastAsia="굴림체" w:hAnsi="굴림체" w:cs="굴림체"/>
+      <w:kern w:val="0"/>
+      <w:sz w:val="24"/>
+      <w:szCs w:val="24"/>
+    </w:rPr>
+  </w:style>
+  <w:style w:type="character" w:customStyle="1" w:styleId="HTMLChar">
+    <w:name w:val="미리 서식이 지정된 HTML Char"/>
+    <w:basedOn w:val="a0"/>
+    <w:link w:val="HTML"/>
+    <w:uiPriority w:val="99"/>
+    <w:semiHidden/>
+    <w:rsid w:val="00FB2AAE"/>
+    <w:rPr>
+      <w:rFonts w:ascii="굴림체" w:eastAsia="굴림체" w:hAnsi="굴림체" w:cs="굴림체"/>
+      <w:kern w:val="0"/>
+      <w:sz w:val="24"/>
+      <w:szCs w:val="24"/>
+    </w:rPr>
+  </w:style>
 </w:styles>
 </file>
 
@@ -6056,7 +5557,7 @@
 </file>
 
 <file path=customXml/itemProps1.xml><?xml version="1.0" encoding="utf-8"?>
-<ds:datastoreItem xmlns:ds="http://schemas.openxmlformats.org/officeDocument/2006/customXml" ds:itemID="{0AE6A64D-A518-43C2-8B9E-ACA3FEF715C3}">
+<ds:datastoreItem xmlns:ds="http://schemas.openxmlformats.org/officeDocument/2006/customXml" ds:itemID="{A555B78C-2AB2-43C5-977B-4CE4CD2BB997}">
   <ds:schemaRefs>
     <ds:schemaRef ds:uri="http://schemas.openxmlformats.org/officeDocument/2006/bibliography"/>
   </ds:schemaRefs>

</xml_diff>